<commit_message>
Created Test Plan and updated SRS to be more accurate.
</commit_message>
<xml_diff>
--- a/docs/srs.docx
+++ b/docs/srs.docx
@@ -309,6 +309,15 @@
     <w:bookmarkStart w:id="0" w:name="_Toc358023059" w:displacedByCustomXml="next"/>
     <w:sdt>
       <w:sdtPr>
+        <w:rPr>
+          <w:rFonts w:asciiTheme="minorHAnsi" w:eastAsiaTheme="minorHAnsi" w:hAnsiTheme="minorHAnsi" w:cstheme="minorBidi"/>
+          <w:b w:val="0"/>
+          <w:bCs w:val="0"/>
+          <w:color w:val="auto"/>
+          <w:sz w:val="22"/>
+          <w:szCs w:val="22"/>
+          <w:lang w:eastAsia="en-US"/>
+        </w:rPr>
         <w:id w:val="-652912087"/>
         <w:docPartObj>
           <w:docPartGallery w:val="Table of Contents"/>
@@ -317,12 +326,7 @@
       </w:sdtPr>
       <w:sdtEndPr>
         <w:rPr>
-          <w:rFonts w:asciiTheme="minorHAnsi" w:eastAsiaTheme="minorHAnsi" w:hAnsiTheme="minorHAnsi" w:cstheme="minorBidi"/>
           <w:noProof/>
-          <w:color w:val="auto"/>
-          <w:sz w:val="22"/>
-          <w:szCs w:val="22"/>
-          <w:lang w:eastAsia="en-US"/>
         </w:rPr>
       </w:sdtEndPr>
       <w:sdtContent>
@@ -2427,10 +2431,8 @@
         <w:lastRenderedPageBreak/>
         <w:t>1 Introduction</w:t>
       </w:r>
-      <w:bookmarkStart w:id="2" w:name="_GoBack"/>
       <w:bookmarkEnd w:id="0"/>
       <w:bookmarkEnd w:id="1"/>
-      <w:bookmarkEnd w:id="2"/>
     </w:p>
     <w:p>
       <w:pPr>
@@ -2447,13 +2449,13 @@
           <w:sz w:val="24"/>
         </w:rPr>
       </w:pPr>
-      <w:bookmarkStart w:id="3" w:name="_Toc358023060"/>
-      <w:bookmarkStart w:id="4" w:name="_Toc425744826"/>
+      <w:bookmarkStart w:id="2" w:name="_Toc358023060"/>
+      <w:bookmarkStart w:id="3" w:name="_Toc425744826"/>
       <w:r>
         <w:t>1.1 Abstract</w:t>
       </w:r>
+      <w:bookmarkEnd w:id="2"/>
       <w:bookmarkEnd w:id="3"/>
-      <w:bookmarkEnd w:id="4"/>
     </w:p>
     <w:p>
       <w:pPr>
@@ -2484,13 +2486,13 @@
           <w:sz w:val="24"/>
         </w:rPr>
       </w:pPr>
-      <w:bookmarkStart w:id="5" w:name="_Toc358023061"/>
-      <w:bookmarkStart w:id="6" w:name="_Toc425744827"/>
+      <w:bookmarkStart w:id="4" w:name="_Toc358023061"/>
+      <w:bookmarkStart w:id="5" w:name="_Toc425744827"/>
       <w:r>
         <w:t>1.2 Purpose</w:t>
       </w:r>
+      <w:bookmarkEnd w:id="4"/>
       <w:bookmarkEnd w:id="5"/>
-      <w:bookmarkEnd w:id="6"/>
     </w:p>
     <w:p/>
     <w:p>
@@ -2656,13 +2658,13 @@
           <w:sz w:val="24"/>
         </w:rPr>
       </w:pPr>
-      <w:bookmarkStart w:id="7" w:name="_Toc358023062"/>
-      <w:bookmarkStart w:id="8" w:name="_Toc425744828"/>
+      <w:bookmarkStart w:id="6" w:name="_Toc358023062"/>
+      <w:bookmarkStart w:id="7" w:name="_Toc425744828"/>
       <w:r>
         <w:t>1.3 Scope</w:t>
       </w:r>
+      <w:bookmarkEnd w:id="6"/>
       <w:bookmarkEnd w:id="7"/>
-      <w:bookmarkEnd w:id="8"/>
     </w:p>
     <w:p>
       <w:pPr>
@@ -2728,14 +2730,14 @@
           <w:sz w:val="24"/>
         </w:rPr>
       </w:pPr>
-      <w:bookmarkStart w:id="9" w:name="_Toc358023063"/>
-      <w:bookmarkStart w:id="10" w:name="_Toc425744829"/>
+      <w:bookmarkStart w:id="8" w:name="_Toc358023063"/>
+      <w:bookmarkStart w:id="9" w:name="_Toc425744829"/>
       <w:r>
         <w:lastRenderedPageBreak/>
         <w:t>1.4 Overview</w:t>
       </w:r>
+      <w:bookmarkEnd w:id="8"/>
       <w:bookmarkEnd w:id="9"/>
-      <w:bookmarkEnd w:id="10"/>
     </w:p>
     <w:p>
       <w:pPr>
@@ -2811,40 +2813,40 @@
       <w:pPr>
         <w:pStyle w:val="Heading1"/>
       </w:pPr>
-      <w:bookmarkStart w:id="11" w:name="_Toc358023069"/>
-      <w:bookmarkStart w:id="12" w:name="_Toc425744830"/>
+      <w:bookmarkStart w:id="10" w:name="_Toc358023069"/>
+      <w:bookmarkStart w:id="11" w:name="_Toc425744830"/>
       <w:r>
         <w:lastRenderedPageBreak/>
         <w:t>2 Functional Requirements</w:t>
       </w:r>
+      <w:bookmarkEnd w:id="10"/>
       <w:bookmarkEnd w:id="11"/>
+    </w:p>
+    <w:p>
+      <w:pPr>
+        <w:pStyle w:val="BodyText"/>
+        <w:rPr>
+          <w:lang w:eastAsia="hi-IN" w:bidi="hi-IN"/>
+        </w:rPr>
+      </w:pPr>
+    </w:p>
+    <w:p>
+      <w:pPr>
+        <w:pStyle w:val="Heading2"/>
+      </w:pPr>
+      <w:bookmarkStart w:id="12" w:name="_Toc358023070"/>
+      <w:bookmarkStart w:id="13" w:name="_Toc425744831"/>
+      <w:r>
+        <w:t>2</w:t>
+      </w:r>
+      <w:r>
+        <w:t xml:space="preserve">.1 </w:t>
+      </w:r>
       <w:bookmarkEnd w:id="12"/>
-    </w:p>
-    <w:p>
-      <w:pPr>
-        <w:pStyle w:val="BodyText"/>
-        <w:rPr>
-          <w:lang w:eastAsia="hi-IN" w:bidi="hi-IN"/>
-        </w:rPr>
-      </w:pPr>
-    </w:p>
-    <w:p>
-      <w:pPr>
-        <w:pStyle w:val="Heading2"/>
-      </w:pPr>
-      <w:bookmarkStart w:id="13" w:name="_Toc358023070"/>
-      <w:bookmarkStart w:id="14" w:name="_Toc425744831"/>
-      <w:r>
-        <w:t>2</w:t>
-      </w:r>
-      <w:r>
-        <w:t xml:space="preserve">.1 </w:t>
+      <w:r>
+        <w:t>User Interface</w:t>
       </w:r>
       <w:bookmarkEnd w:id="13"/>
-      <w:r>
-        <w:t>User Interface</w:t>
-      </w:r>
-      <w:bookmarkEnd w:id="14"/>
     </w:p>
     <w:p>
       <w:pPr>
@@ -2961,12 +2963,12 @@
       <w:pPr>
         <w:pStyle w:val="Heading2"/>
       </w:pPr>
-      <w:bookmarkStart w:id="15" w:name="_Toc425744832"/>
+      <w:bookmarkStart w:id="14" w:name="_Toc425744832"/>
       <w:r>
         <w:lastRenderedPageBreak/>
         <w:t>2.2 Status</w:t>
       </w:r>
-      <w:bookmarkEnd w:id="15"/>
+      <w:bookmarkEnd w:id="14"/>
     </w:p>
     <w:p>
       <w:pPr>
@@ -3022,8 +3024,8 @@
           <w:rFonts w:ascii="Times New Roman" w:hAnsi="Times New Roman" w:cs="Times New Roman"/>
         </w:rPr>
       </w:pPr>
-      <w:bookmarkStart w:id="16" w:name="_Toc358023071"/>
-      <w:bookmarkStart w:id="17" w:name="_Toc425744833"/>
+      <w:bookmarkStart w:id="15" w:name="_Toc358023071"/>
+      <w:bookmarkStart w:id="16" w:name="_Toc425744833"/>
       <w:r>
         <w:t>2</w:t>
       </w:r>
@@ -3033,8 +3035,8 @@
       <w:r>
         <w:t>.1 Confusion</w:t>
       </w:r>
+      <w:bookmarkEnd w:id="15"/>
       <w:bookmarkEnd w:id="16"/>
-      <w:bookmarkEnd w:id="17"/>
     </w:p>
     <w:p/>
     <w:p>
@@ -3058,7 +3060,7 @@
           <w:rFonts w:ascii="Times New Roman" w:hAnsi="Times New Roman" w:cs="Times New Roman"/>
         </w:rPr>
       </w:pPr>
-      <w:bookmarkStart w:id="18" w:name="_Toc425744834"/>
+      <w:bookmarkStart w:id="17" w:name="_Toc425744834"/>
       <w:r>
         <w:t>2</w:t>
       </w:r>
@@ -3068,7 +3070,7 @@
       <w:r>
         <w:t>.2 Burn</w:t>
       </w:r>
-      <w:bookmarkEnd w:id="18"/>
+      <w:bookmarkEnd w:id="17"/>
     </w:p>
     <w:p/>
     <w:p>
@@ -3092,7 +3094,7 @@
           <w:rFonts w:ascii="Times New Roman" w:hAnsi="Times New Roman" w:cs="Times New Roman"/>
         </w:rPr>
       </w:pPr>
-      <w:bookmarkStart w:id="19" w:name="_Toc425744835"/>
+      <w:bookmarkStart w:id="18" w:name="_Toc425744835"/>
       <w:r>
         <w:t>2</w:t>
       </w:r>
@@ -3102,7 +3104,7 @@
       <w:r>
         <w:t>.3 Poison</w:t>
       </w:r>
-      <w:bookmarkEnd w:id="19"/>
+      <w:bookmarkEnd w:id="18"/>
     </w:p>
     <w:p/>
     <w:p>
@@ -3126,7 +3128,7 @@
           <w:rFonts w:ascii="Times New Roman" w:hAnsi="Times New Roman" w:cs="Times New Roman"/>
         </w:rPr>
       </w:pPr>
-      <w:bookmarkStart w:id="20" w:name="_Toc425744836"/>
+      <w:bookmarkStart w:id="19" w:name="_Toc425744836"/>
       <w:r>
         <w:t>2</w:t>
       </w:r>
@@ -3136,7 +3138,7 @@
       <w:r>
         <w:t>.4 Sleep</w:t>
       </w:r>
-      <w:bookmarkEnd w:id="20"/>
+      <w:bookmarkEnd w:id="19"/>
     </w:p>
     <w:p/>
     <w:p>
@@ -3160,7 +3162,7 @@
           <w:rFonts w:ascii="Times New Roman" w:hAnsi="Times New Roman" w:cs="Times New Roman"/>
         </w:rPr>
       </w:pPr>
-      <w:bookmarkStart w:id="21" w:name="_Toc425744837"/>
+      <w:bookmarkStart w:id="20" w:name="_Toc425744837"/>
       <w:r>
         <w:t>2</w:t>
       </w:r>
@@ -3170,7 +3172,7 @@
       <w:r>
         <w:t>.5 Paralysis</w:t>
       </w:r>
-      <w:bookmarkEnd w:id="21"/>
+      <w:bookmarkEnd w:id="20"/>
     </w:p>
     <w:p/>
     <w:p>
@@ -3207,12 +3209,12 @@
       <w:pPr>
         <w:pStyle w:val="Heading2"/>
       </w:pPr>
-      <w:bookmarkStart w:id="22" w:name="_Toc425744838"/>
+      <w:bookmarkStart w:id="21" w:name="_Toc425744838"/>
       <w:r>
         <w:lastRenderedPageBreak/>
         <w:t>2.3 Health Indicator</w:t>
       </w:r>
-      <w:bookmarkEnd w:id="22"/>
+      <w:bookmarkEnd w:id="21"/>
     </w:p>
     <w:p>
       <w:pPr>
@@ -3267,7 +3269,7 @@
       <w:pPr>
         <w:pStyle w:val="Heading3"/>
       </w:pPr>
-      <w:bookmarkStart w:id="23" w:name="_Toc425744839"/>
+      <w:bookmarkStart w:id="22" w:name="_Toc425744839"/>
       <w:r>
         <w:t>2.</w:t>
       </w:r>
@@ -3280,6 +3282,56 @@
       <w:r>
         <w:t>Minus Sign</w:t>
       </w:r>
+      <w:bookmarkEnd w:id="22"/>
+    </w:p>
+    <w:p/>
+    <w:p>
+      <w:r>
+        <w:t xml:space="preserve">Next to the health point value is a large </w:t>
+      </w:r>
+      <w:r>
+        <w:t>minus</w:t>
+      </w:r>
+      <w:r>
+        <w:t xml:space="preserve"> sign.</w:t>
+      </w:r>
+      <w:r>
+        <w:t xml:space="preserve"> </w:t>
+      </w:r>
+      <w:r>
+        <w:t xml:space="preserve">Touching the </w:t>
+      </w:r>
+      <w:r>
+        <w:t>minus</w:t>
+      </w:r>
+      <w:r>
+        <w:t xml:space="preserve"> sign decreases the health point value by 1</w:t>
+      </w:r>
+      <w:r>
+        <w:t>0</w:t>
+      </w:r>
+      <w:r>
+        <w:t>.</w:t>
+      </w:r>
+      <w:r>
+        <w:t xml:space="preserve"> The minimum value is 0. When the value becomes 0, the value is displayed in green color font. </w:t>
+      </w:r>
+      <w:r>
+        <w:t>Touching</w:t>
+      </w:r>
+      <w:r>
+        <w:t xml:space="preserve"> the minus sign further has no function.</w:t>
+      </w:r>
+    </w:p>
+    <w:p/>
+    <w:p>
+      <w:pPr>
+        <w:pStyle w:val="Heading3"/>
+      </w:pPr>
+      <w:bookmarkStart w:id="23" w:name="_Toc425744840"/>
+      <w:r>
+        <w:t>2.3.2 Plus Sign</w:t>
+      </w:r>
       <w:bookmarkEnd w:id="23"/>
     </w:p>
     <w:p/>
@@ -3288,7 +3340,7 @@
         <w:t xml:space="preserve">Next to the health point value is a large </w:t>
       </w:r>
       <w:r>
-        <w:t>minus</w:t>
+        <w:t>plus</w:t>
       </w:r>
       <w:r>
         <w:t xml:space="preserve"> sign.</w:t>
@@ -3300,10 +3352,16 @@
         <w:t xml:space="preserve">Touching the </w:t>
       </w:r>
       <w:r>
-        <w:t>minus</w:t>
-      </w:r>
-      <w:r>
-        <w:t xml:space="preserve"> sign decreases the health point value by 1</w:t>
+        <w:t>plus</w:t>
+      </w:r>
+      <w:r>
+        <w:t xml:space="preserve"> sign </w:t>
+      </w:r>
+      <w:r>
+        <w:t>increases</w:t>
+      </w:r>
+      <w:r>
+        <w:t xml:space="preserve"> the health point value by 1</w:t>
       </w:r>
       <w:r>
         <w:t>0</w:t>
@@ -3312,111 +3370,73 @@
         <w:t>.</w:t>
       </w:r>
       <w:r>
-        <w:t xml:space="preserve"> The minimum value is 0. When the value becomes 0, the value is displayed in green color font. Clicking the minus sign further has no function.</w:t>
-      </w:r>
+        <w:t xml:space="preserve"> The maximum value is 990. When the value becomes 990, the value is displayed in red color font. </w:t>
+      </w:r>
+      <w:r>
+        <w:t xml:space="preserve">Touching </w:t>
+      </w:r>
+      <w:r>
+        <w:t>the plus sign further has no function.</w:t>
+      </w:r>
+    </w:p>
+    <w:p>
+      <w:pPr>
+        <w:rPr>
+          <w:rFonts w:cs="Times New Roman"/>
+        </w:rPr>
+      </w:pPr>
+    </w:p>
+    <w:p>
+      <w:pPr>
+        <w:pStyle w:val="Heading2"/>
+      </w:pPr>
+      <w:bookmarkStart w:id="24" w:name="_Toc425744841"/>
+      <w:r>
+        <w:t>2.4 Refresh</w:t>
+      </w:r>
+      <w:bookmarkEnd w:id="24"/>
     </w:p>
     <w:p/>
     <w:p>
-      <w:pPr>
-        <w:pStyle w:val="Heading3"/>
-      </w:pPr>
-      <w:bookmarkStart w:id="24" w:name="_Toc425744840"/>
-      <w:r>
-        <w:t>2.3.2 Plus Sign</w:t>
-      </w:r>
-      <w:bookmarkEnd w:id="24"/>
+      <w:r>
+        <w:t>When t</w:t>
+      </w:r>
+      <w:r>
+        <w:t>he refresh button</w:t>
+      </w:r>
+      <w:r>
+        <w:t xml:space="preserve"> is touched, the current health point value in the Health Indicator is set to 0 and is displayed in green color font.</w:t>
+      </w:r>
     </w:p>
     <w:p/>
     <w:p>
-      <w:r>
-        <w:t xml:space="preserve">Next to the health point value is a large </w:t>
-      </w:r>
-      <w:r>
-        <w:t>plus</w:t>
-      </w:r>
-      <w:r>
-        <w:t xml:space="preserve"> sign.</w:t>
-      </w:r>
-      <w:r>
-        <w:t xml:space="preserve"> </w:t>
-      </w:r>
-      <w:r>
-        <w:t xml:space="preserve">Touching the </w:t>
-      </w:r>
-      <w:r>
-        <w:t>plus</w:t>
-      </w:r>
-      <w:r>
-        <w:t xml:space="preserve"> sign </w:t>
-      </w:r>
-      <w:r>
-        <w:t>increases</w:t>
-      </w:r>
-      <w:r>
-        <w:t xml:space="preserve"> the health point value by 1</w:t>
-      </w:r>
-      <w:r>
-        <w:t>0</w:t>
+      <w:pPr>
+        <w:pStyle w:val="Heading2"/>
+      </w:pPr>
+      <w:bookmarkStart w:id="25" w:name="_Toc425744842"/>
+      <w:r>
+        <w:t>2.5 Bench</w:t>
+      </w:r>
+      <w:bookmarkEnd w:id="25"/>
+    </w:p>
+    <w:p/>
+    <w:p>
+      <w:r>
+        <w:t xml:space="preserve">When the bench button is touched, the bench window opens up from the bottom of the screen. The bench shows 5 </w:t>
+      </w:r>
+      <w:proofErr w:type="spellStart"/>
+      <w:r>
+        <w:t>Pokeballs</w:t>
+      </w:r>
+      <w:proofErr w:type="spellEnd"/>
+      <w:r>
+        <w:t xml:space="preserve"> with numerical values to indicate their health points</w:t>
+      </w:r>
+      <w:r>
+        <w:t>, defaulted at 0</w:t>
       </w:r>
       <w:r>
         <w:t>.</w:t>
-      </w:r>
-      <w:r>
-        <w:t xml:space="preserve"> The maximum value is 990. When the value becomes 990, the value is displayed in red color font. Clicking the plus sign further has no function.</w:t>
-      </w:r>
-    </w:p>
-    <w:p>
-      <w:pPr>
-        <w:rPr>
-          <w:rFonts w:cs="Times New Roman"/>
-        </w:rPr>
-      </w:pPr>
-    </w:p>
-    <w:p>
-      <w:pPr>
-        <w:pStyle w:val="Heading2"/>
-      </w:pPr>
-      <w:bookmarkStart w:id="25" w:name="_Toc425744841"/>
-      <w:r>
-        <w:t>2.4 Refresh</w:t>
-      </w:r>
-      <w:bookmarkEnd w:id="25"/>
-    </w:p>
-    <w:p/>
-    <w:p>
-      <w:r>
-        <w:t>When t</w:t>
-      </w:r>
-      <w:r>
-        <w:t>he refresh button</w:t>
-      </w:r>
-      <w:r>
-        <w:t xml:space="preserve"> is touched, the current health point value in the Health Indicator is set to 0 and is displayed in green color font.</w:t>
-      </w:r>
-    </w:p>
-    <w:p/>
-    <w:p>
-      <w:pPr>
-        <w:pStyle w:val="Heading2"/>
-      </w:pPr>
-      <w:bookmarkStart w:id="26" w:name="_Toc425744842"/>
-      <w:r>
-        <w:t>2.5 Bench</w:t>
-      </w:r>
-      <w:bookmarkEnd w:id="26"/>
-    </w:p>
-    <w:p/>
-    <w:p>
-      <w:r>
-        <w:t xml:space="preserve">When the bench button is touched, the bench window opens up from the bottom of the screen. The bench shows 5 </w:t>
-      </w:r>
-      <w:proofErr w:type="spellStart"/>
-      <w:r>
-        <w:t>Pokeballs</w:t>
-      </w:r>
-      <w:proofErr w:type="spellEnd"/>
-      <w:r>
-        <w:t xml:space="preserve"> with numerical values to indicate their health points.</w:t>
       </w:r>
     </w:p>
     <w:p>
@@ -3484,7 +3504,7 @@
       <w:pPr>
         <w:pStyle w:val="Heading3"/>
       </w:pPr>
-      <w:bookmarkStart w:id="27" w:name="_Toc425744843"/>
+      <w:bookmarkStart w:id="26" w:name="_Toc425744843"/>
       <w:r>
         <w:lastRenderedPageBreak/>
         <w:t xml:space="preserve">2.5.1 </w:t>
@@ -3493,267 +3513,306 @@
       <w:r>
         <w:t>Pokeball</w:t>
       </w:r>
+      <w:bookmarkEnd w:id="26"/>
+      <w:proofErr w:type="spellEnd"/>
+    </w:p>
+    <w:p>
+      <w:pPr>
+        <w:rPr>
+          <w:u w:val="single"/>
+        </w:rPr>
+      </w:pPr>
+    </w:p>
+    <w:p>
+      <w:r>
+        <w:t xml:space="preserve">Each </w:t>
+      </w:r>
+      <w:proofErr w:type="spellStart"/>
+      <w:r>
+        <w:t>Pokeball</w:t>
+      </w:r>
+      <w:proofErr w:type="spellEnd"/>
+      <w:r>
+        <w:t xml:space="preserve"> is selectable by </w:t>
+      </w:r>
+      <w:r>
+        <w:t>t</w:t>
+      </w:r>
+      <w:r>
+        <w:t>ouching</w:t>
+      </w:r>
+      <w:r>
+        <w:t xml:space="preserve"> it. Multiple </w:t>
+      </w:r>
+      <w:proofErr w:type="spellStart"/>
+      <w:r>
+        <w:t>Pokeballs</w:t>
+      </w:r>
+      <w:proofErr w:type="spellEnd"/>
+      <w:r>
+        <w:t xml:space="preserve"> can be selected at the same time.</w:t>
+      </w:r>
+    </w:p>
+    <w:p/>
+    <w:p>
+      <w:pPr>
+        <w:pStyle w:val="Heading3"/>
+      </w:pPr>
+      <w:bookmarkStart w:id="27" w:name="_Toc425744844"/>
+      <w:r>
+        <w:t>2.5.</w:t>
+      </w:r>
+      <w:r>
+        <w:t>2</w:t>
+      </w:r>
+      <w:r>
+        <w:t xml:space="preserve"> </w:t>
+      </w:r>
+      <w:r>
+        <w:t>Minus Sign</w:t>
+      </w:r>
       <w:bookmarkEnd w:id="27"/>
+    </w:p>
+    <w:p/>
+    <w:p>
+      <w:r>
+        <w:t xml:space="preserve">On the top left </w:t>
+      </w:r>
+      <w:r>
+        <w:t xml:space="preserve">is a large </w:t>
+      </w:r>
+      <w:r>
+        <w:t>minus</w:t>
+      </w:r>
+      <w:r>
+        <w:t xml:space="preserve"> sign.</w:t>
+      </w:r>
+      <w:r>
+        <w:t xml:space="preserve"> </w:t>
+      </w:r>
+      <w:r>
+        <w:t xml:space="preserve">Touching the </w:t>
+      </w:r>
+      <w:r>
+        <w:t>minus</w:t>
+      </w:r>
+      <w:r>
+        <w:t xml:space="preserve"> sign decreases the health point </w:t>
+      </w:r>
+      <w:r>
+        <w:t xml:space="preserve">value of all currently selected </w:t>
+      </w:r>
+      <w:proofErr w:type="spellStart"/>
+      <w:r>
+        <w:t>Pokeballs</w:t>
+      </w:r>
       <w:proofErr w:type="spellEnd"/>
-    </w:p>
-    <w:p>
-      <w:pPr>
-        <w:rPr>
-          <w:u w:val="single"/>
-        </w:rPr>
-      </w:pPr>
-    </w:p>
-    <w:p>
-      <w:r>
-        <w:t xml:space="preserve">Each </w:t>
+      <w:r>
+        <w:t xml:space="preserve"> </w:t>
+      </w:r>
+      <w:r>
+        <w:t>by 1</w:t>
+      </w:r>
+      <w:r>
+        <w:t>0</w:t>
+      </w:r>
+      <w:r>
+        <w:t>.</w:t>
+      </w:r>
+      <w:r>
+        <w:t xml:space="preserve"> The minimum value is 0. When the value becomes 0, </w:t>
+      </w:r>
+      <w:r>
+        <w:t xml:space="preserve">touching </w:t>
+      </w:r>
+      <w:r>
+        <w:t>the minus sign further has no function.</w:t>
+      </w:r>
+    </w:p>
+    <w:p/>
+    <w:p>
+      <w:pPr>
+        <w:pStyle w:val="Heading3"/>
+      </w:pPr>
+      <w:bookmarkStart w:id="28" w:name="_Toc425744845"/>
+      <w:r>
+        <w:t>2.5.</w:t>
+      </w:r>
+      <w:r>
+        <w:t>3</w:t>
+      </w:r>
+      <w:r>
+        <w:t xml:space="preserve"> </w:t>
+      </w:r>
+      <w:r>
+        <w:t>Plus Sign</w:t>
+      </w:r>
+      <w:bookmarkEnd w:id="28"/>
+    </w:p>
+    <w:p/>
+    <w:p>
+      <w:r>
+        <w:t xml:space="preserve">On the top right </w:t>
+      </w:r>
+      <w:r>
+        <w:t xml:space="preserve">is a large </w:t>
+      </w:r>
+      <w:r>
+        <w:t>plus</w:t>
+      </w:r>
+      <w:r>
+        <w:t xml:space="preserve"> sign.</w:t>
+      </w:r>
+      <w:r>
+        <w:t xml:space="preserve"> </w:t>
+      </w:r>
+      <w:r>
+        <w:t xml:space="preserve">Touching the </w:t>
+      </w:r>
+      <w:r>
+        <w:t>plus</w:t>
+      </w:r>
+      <w:r>
+        <w:t xml:space="preserve"> sign </w:t>
+      </w:r>
+      <w:r>
+        <w:t>increases</w:t>
+      </w:r>
+      <w:r>
+        <w:t xml:space="preserve"> the health point </w:t>
+      </w:r>
+      <w:r>
+        <w:t xml:space="preserve">value of all currently selected </w:t>
       </w:r>
       <w:proofErr w:type="spellStart"/>
       <w:r>
+        <w:t>Pokeballs</w:t>
+      </w:r>
+      <w:proofErr w:type="spellEnd"/>
+      <w:r>
+        <w:t xml:space="preserve"> </w:t>
+      </w:r>
+      <w:r>
+        <w:t>by 1</w:t>
+      </w:r>
+      <w:r>
+        <w:t>0</w:t>
+      </w:r>
+      <w:r>
+        <w:t>.</w:t>
+      </w:r>
+      <w:r>
+        <w:t xml:space="preserve"> The minimum value is 990. When the value becomes 990, </w:t>
+      </w:r>
+      <w:r>
+        <w:t xml:space="preserve">touching </w:t>
+      </w:r>
+      <w:r>
+        <w:t>the plus sign further has no function.</w:t>
+      </w:r>
+    </w:p>
+    <w:p/>
+    <w:p>
+      <w:pPr>
+        <w:pStyle w:val="Heading3"/>
+      </w:pPr>
+      <w:bookmarkStart w:id="29" w:name="_Toc425744846"/>
+      <w:r>
+        <w:t>2.5.</w:t>
+      </w:r>
+      <w:r>
+        <w:t>4</w:t>
+      </w:r>
+      <w:r>
+        <w:t xml:space="preserve"> </w:t>
+      </w:r>
+      <w:r>
+        <w:t>Middle Button</w:t>
+      </w:r>
+      <w:bookmarkEnd w:id="29"/>
+    </w:p>
+    <w:p/>
+    <w:p>
+      <w:r>
+        <w:t xml:space="preserve">In the middle on the top of the bench is a middle button. The button starts out as the </w:t>
+      </w:r>
+      <w:proofErr w:type="spellStart"/>
+      <w:r>
         <w:t>Pokeball</w:t>
       </w:r>
       <w:proofErr w:type="spellEnd"/>
       <w:r>
-        <w:t xml:space="preserve"> is selectable by clicking on it. Multiple </w:t>
+        <w:t xml:space="preserve"> button. When any </w:t>
       </w:r>
       <w:proofErr w:type="spellStart"/>
       <w:r>
+        <w:t>Pokeball</w:t>
+      </w:r>
+      <w:proofErr w:type="spellEnd"/>
+      <w:r>
+        <w:t xml:space="preserve"> is selected the middle button turns into the swap button.</w:t>
+      </w:r>
+    </w:p>
+    <w:p/>
+    <w:p>
+      <w:pPr>
+        <w:pStyle w:val="Heading4"/>
+      </w:pPr>
+      <w:bookmarkStart w:id="30" w:name="_Toc358023079"/>
+      <w:r>
+        <w:t>2.5.4</w:t>
+      </w:r>
+      <w:r>
+        <w:t xml:space="preserve">.1 </w:t>
+      </w:r>
+      <w:proofErr w:type="spellStart"/>
+      <w:r>
+        <w:t>Pokeball</w:t>
+      </w:r>
+      <w:proofErr w:type="spellEnd"/>
+      <w:r>
+        <w:t xml:space="preserve"> Button</w:t>
+      </w:r>
+      <w:bookmarkEnd w:id="30"/>
+    </w:p>
+    <w:p/>
+    <w:p>
+      <w:r>
+        <w:t xml:space="preserve">When the </w:t>
+      </w:r>
+      <w:proofErr w:type="spellStart"/>
+      <w:r>
+        <w:t>Pokeball</w:t>
+      </w:r>
+      <w:proofErr w:type="spellEnd"/>
+      <w:r>
+        <w:t xml:space="preserve"> button is touched, all of the </w:t>
+      </w:r>
+      <w:proofErr w:type="spellStart"/>
+      <w:r>
         <w:t>Pokeballs</w:t>
       </w:r>
       <w:proofErr w:type="spellEnd"/>
       <w:r>
-        <w:t xml:space="preserve"> can be selected at the same time.</w:t>
+        <w:t xml:space="preserve"> in the bench become selected.</w:t>
       </w:r>
     </w:p>
     <w:p/>
     <w:p>
       <w:pPr>
-        <w:pStyle w:val="Heading3"/>
-      </w:pPr>
-      <w:bookmarkStart w:id="28" w:name="_Toc425744844"/>
-      <w:r>
-        <w:t xml:space="preserve">2.5.1 </w:t>
-      </w:r>
-      <w:r>
-        <w:t>Minus Sign</w:t>
-      </w:r>
-      <w:bookmarkEnd w:id="28"/>
-    </w:p>
-    <w:p/>
-    <w:p>
-      <w:r>
-        <w:t xml:space="preserve">On the top left </w:t>
-      </w:r>
-      <w:r>
-        <w:t xml:space="preserve">is a large </w:t>
-      </w:r>
-      <w:r>
-        <w:t>minus</w:t>
-      </w:r>
-      <w:r>
-        <w:t xml:space="preserve"> sign.</w:t>
-      </w:r>
-      <w:r>
-        <w:t xml:space="preserve"> </w:t>
-      </w:r>
-      <w:r>
-        <w:t xml:space="preserve">Touching the </w:t>
-      </w:r>
-      <w:r>
-        <w:t>minus</w:t>
-      </w:r>
-      <w:r>
-        <w:t xml:space="preserve"> sign decreases the health point </w:t>
-      </w:r>
-      <w:r>
-        <w:t xml:space="preserve">value of all currently selected </w:t>
-      </w:r>
-      <w:proofErr w:type="spellStart"/>
-      <w:r>
-        <w:t>Pokeballs</w:t>
-      </w:r>
-      <w:proofErr w:type="spellEnd"/>
-      <w:r>
-        <w:t xml:space="preserve"> </w:t>
-      </w:r>
-      <w:r>
-        <w:t>by 1</w:t>
-      </w:r>
-      <w:r>
-        <w:t>0</w:t>
+        <w:pStyle w:val="Heading4"/>
+      </w:pPr>
+      <w:r>
+        <w:t>2.5.4</w:t>
       </w:r>
       <w:r>
         <w:t>.</w:t>
       </w:r>
       <w:r>
-        <w:t xml:space="preserve"> The minimum value is 0. When the value becomes 0, clicking the minus sign further has no function.</w:t>
-      </w:r>
-    </w:p>
-    <w:p/>
-    <w:p>
-      <w:pPr>
-        <w:pStyle w:val="Heading3"/>
-      </w:pPr>
-      <w:bookmarkStart w:id="29" w:name="_Toc425744845"/>
-      <w:r>
-        <w:t>2.5.</w:t>
-      </w:r>
-      <w:r>
         <w:t>2</w:t>
       </w:r>
       <w:r>
-        <w:t xml:space="preserve"> </w:t>
-      </w:r>
-      <w:r>
-        <w:t>Plus Sign</w:t>
-      </w:r>
-      <w:bookmarkEnd w:id="29"/>
-    </w:p>
-    <w:p/>
-    <w:p>
-      <w:r>
-        <w:t xml:space="preserve">On the top right </w:t>
-      </w:r>
-      <w:r>
-        <w:t xml:space="preserve">is a large </w:t>
-      </w:r>
-      <w:r>
-        <w:t>plus</w:t>
-      </w:r>
-      <w:r>
-        <w:t xml:space="preserve"> sign.</w:t>
-      </w:r>
-      <w:r>
-        <w:t xml:space="preserve"> </w:t>
-      </w:r>
-      <w:r>
-        <w:t xml:space="preserve">Touching the </w:t>
-      </w:r>
-      <w:r>
-        <w:t>plus</w:t>
-      </w:r>
-      <w:r>
-        <w:t xml:space="preserve"> sign </w:t>
-      </w:r>
-      <w:r>
-        <w:t>increases</w:t>
-      </w:r>
-      <w:r>
-        <w:t xml:space="preserve"> the health point </w:t>
-      </w:r>
-      <w:r>
-        <w:t xml:space="preserve">value of all currently selected </w:t>
-      </w:r>
-      <w:proofErr w:type="spellStart"/>
-      <w:r>
-        <w:t>Pokeballs</w:t>
-      </w:r>
-      <w:proofErr w:type="spellEnd"/>
-      <w:r>
-        <w:t xml:space="preserve"> </w:t>
-      </w:r>
-      <w:r>
-        <w:t>by 1</w:t>
-      </w:r>
-      <w:r>
-        <w:t>0</w:t>
-      </w:r>
-      <w:r>
-        <w:t>.</w:t>
-      </w:r>
-      <w:r>
-        <w:t xml:space="preserve"> The minimum value is 990. When the value becomes 990, clicking the plus sign further has no function.</w:t>
-      </w:r>
-    </w:p>
-    <w:p/>
-    <w:p>
-      <w:pPr>
-        <w:pStyle w:val="Heading3"/>
-      </w:pPr>
-      <w:bookmarkStart w:id="30" w:name="_Toc425744846"/>
-      <w:r>
-        <w:t>2.5.</w:t>
-      </w:r>
-      <w:r>
-        <w:t>3</w:t>
-      </w:r>
-      <w:r>
-        <w:t xml:space="preserve"> </w:t>
-      </w:r>
-      <w:r>
-        <w:t>Middle Button</w:t>
-      </w:r>
-      <w:bookmarkEnd w:id="30"/>
-    </w:p>
-    <w:p/>
-    <w:p>
-      <w:r>
-        <w:t xml:space="preserve">In the middle on the top of the bench is a middle button. The button starts out as the </w:t>
-      </w:r>
-      <w:proofErr w:type="spellStart"/>
-      <w:r>
-        <w:t>Pokeball</w:t>
-      </w:r>
-      <w:proofErr w:type="spellEnd"/>
-      <w:r>
-        <w:t xml:space="preserve"> button. When any </w:t>
-      </w:r>
-      <w:proofErr w:type="spellStart"/>
-      <w:r>
-        <w:t>Pokeball</w:t>
-      </w:r>
-      <w:proofErr w:type="spellEnd"/>
-      <w:r>
-        <w:t xml:space="preserve"> is selected the middle button turns into the swap button.</w:t>
-      </w:r>
-    </w:p>
-    <w:p/>
-    <w:p>
-      <w:pPr>
-        <w:pStyle w:val="Heading4"/>
-      </w:pPr>
-      <w:bookmarkStart w:id="31" w:name="_Toc358023079"/>
-      <w:r>
-        <w:t xml:space="preserve">2.5.3.1 </w:t>
-      </w:r>
-      <w:proofErr w:type="spellStart"/>
-      <w:r>
-        <w:t>Pokeball</w:t>
-      </w:r>
-      <w:proofErr w:type="spellEnd"/>
-      <w:r>
-        <w:t xml:space="preserve"> Button</w:t>
-      </w:r>
-      <w:bookmarkEnd w:id="31"/>
-    </w:p>
-    <w:p/>
-    <w:p>
-      <w:r>
-        <w:t xml:space="preserve">When the </w:t>
-      </w:r>
-      <w:proofErr w:type="spellStart"/>
-      <w:r>
-        <w:t>Pokeball</w:t>
-      </w:r>
-      <w:proofErr w:type="spellEnd"/>
-      <w:r>
-        <w:t xml:space="preserve"> button is touched, all of the </w:t>
-      </w:r>
-      <w:proofErr w:type="spellStart"/>
-      <w:r>
-        <w:t>Pokeballs</w:t>
-      </w:r>
-      <w:proofErr w:type="spellEnd"/>
-      <w:r>
-        <w:t xml:space="preserve"> in the bench become selected.</w:t>
-      </w:r>
-    </w:p>
-    <w:p/>
-    <w:p>
-      <w:pPr>
-        <w:pStyle w:val="Heading4"/>
-      </w:pPr>
-      <w:r>
-        <w:t>2.5.3.1 Swap Button</w:t>
+        <w:t xml:space="preserve"> Swap Button</w:t>
       </w:r>
     </w:p>
     <w:p/>
@@ -3810,182 +3869,175 @@
       <w:pPr>
         <w:pStyle w:val="Heading2"/>
       </w:pPr>
-      <w:bookmarkStart w:id="32" w:name="_Toc425744847"/>
+      <w:bookmarkStart w:id="31" w:name="_Toc425744847"/>
       <w:r>
         <w:lastRenderedPageBreak/>
         <w:t>2.6 Coin Flip</w:t>
       </w:r>
+      <w:bookmarkEnd w:id="31"/>
+    </w:p>
+    <w:p/>
+    <w:p>
+      <w:r>
+        <w:t xml:space="preserve">The coin flipper simulates flipping a coin. The coin is </w:t>
+      </w:r>
+      <w:r>
+        <w:t xml:space="preserve">the </w:t>
+      </w:r>
+      <w:proofErr w:type="spellStart"/>
+      <w:r>
+        <w:t>Pokemon</w:t>
+      </w:r>
+      <w:proofErr w:type="spellEnd"/>
+      <w:r>
+        <w:t xml:space="preserve"> coin, with the Pikachu </w:t>
+      </w:r>
+      <w:proofErr w:type="spellStart"/>
+      <w:r>
+        <w:t>Pokemon</w:t>
+      </w:r>
+      <w:proofErr w:type="spellEnd"/>
+      <w:r>
+        <w:t xml:space="preserve"> symbolizing “</w:t>
+      </w:r>
+      <w:r>
+        <w:t>heads” and</w:t>
+      </w:r>
+      <w:r>
+        <w:t xml:space="preserve"> the </w:t>
+      </w:r>
+      <w:proofErr w:type="spellStart"/>
+      <w:r>
+        <w:t>Pokemon</w:t>
+      </w:r>
+      <w:proofErr w:type="spellEnd"/>
+      <w:r>
+        <w:t xml:space="preserve"> logo symbolizing</w:t>
+      </w:r>
+      <w:r>
+        <w:t xml:space="preserve"> “tails.</w:t>
+      </w:r>
+      <w:r>
+        <w:t>” The coin is displayed o</w:t>
+      </w:r>
+      <w:r>
+        <w:t>n the screen, the most recent result side up.</w:t>
+      </w:r>
+      <w:r>
+        <w:t xml:space="preserve"> </w:t>
+      </w:r>
+      <w:r>
+        <w:t>The coin defaults to being heads up.</w:t>
+      </w:r>
+      <w:r>
+        <w:t xml:space="preserve"> </w:t>
+      </w:r>
+      <w:r>
+        <w:t>Touching the coin initiates a coin flip.</w:t>
+      </w:r>
+      <w:r>
+        <w:t xml:space="preserve"> </w:t>
+      </w:r>
+      <w:r>
+        <w:t>During the coin flip, the coin will appear to spin.</w:t>
+      </w:r>
+      <w:r>
+        <w:t xml:space="preserve"> </w:t>
+      </w:r>
+      <w:r>
+        <w:t xml:space="preserve">After </w:t>
+      </w:r>
+      <w:bookmarkStart w:id="32" w:name="_GoBack"/>
       <w:bookmarkEnd w:id="32"/>
+      <w:r>
+        <w:t>1000 milliseconds, the coin will stop on either “heads” or “tails.”</w:t>
+      </w:r>
     </w:p>
     <w:p/>
     <w:p>
-      <w:r>
-        <w:t xml:space="preserve">The coin flipper simulates flipping a coin. The coin is </w:t>
-      </w:r>
-      <w:r>
-        <w:t xml:space="preserve">the </w:t>
+      <w:pPr>
+        <w:pStyle w:val="Heading2"/>
+      </w:pPr>
+      <w:bookmarkStart w:id="33" w:name="_Toc425744848"/>
+      <w:r>
+        <w:t>2.7 Menu</w:t>
+      </w:r>
+      <w:bookmarkEnd w:id="33"/>
+    </w:p>
+    <w:p/>
+    <w:p>
+      <w:r>
+        <w:t xml:space="preserve">This is the default Android menu button. Usually, this button is on the top of the screen. In order to accommodate the layout of </w:t>
       </w:r>
       <w:proofErr w:type="spellStart"/>
       <w:r>
-        <w:t>Pokemon</w:t>
+        <w:t>PokemonTool</w:t>
       </w:r>
       <w:proofErr w:type="spellEnd"/>
       <w:r>
-        <w:t xml:space="preserve"> coin, with the Pikachu </w:t>
+        <w:t>, the menu button is in the middle of the screen, still easily accessible.</w:t>
+      </w:r>
+      <w:r>
+        <w:t xml:space="preserve"> </w:t>
+      </w:r>
+      <w:r>
+        <w:t>The settings menu is currently implemented</w:t>
+      </w:r>
+      <w:r>
+        <w:t>.</w:t>
+      </w:r>
+    </w:p>
+    <w:p/>
+    <w:p>
+      <w:pPr>
+        <w:pStyle w:val="Heading3"/>
+      </w:pPr>
+      <w:bookmarkStart w:id="34" w:name="_Toc425744849"/>
+      <w:r>
+        <w:t>2.7.1</w:t>
+      </w:r>
+      <w:r>
+        <w:t xml:space="preserve"> </w:t>
+      </w:r>
+      <w:r>
+        <w:t>Settings</w:t>
+      </w:r>
+      <w:bookmarkEnd w:id="34"/>
+    </w:p>
+    <w:p/>
+    <w:p>
+      <w:r>
+        <w:t xml:space="preserve">The settings allows for the changing of </w:t>
       </w:r>
       <w:proofErr w:type="spellStart"/>
       <w:r>
-        <w:t>Pokemon</w:t>
+        <w:t>PokemonTool</w:t>
       </w:r>
       <w:proofErr w:type="spellEnd"/>
       <w:r>
-        <w:t xml:space="preserve"> symbolizing “</w:t>
-      </w:r>
-      <w:r>
-        <w:t>heads” and</w:t>
-      </w:r>
-      <w:r>
-        <w:t xml:space="preserve"> the </w:t>
-      </w:r>
-      <w:proofErr w:type="spellStart"/>
-      <w:r>
-        <w:t>Pokemon</w:t>
-      </w:r>
-      <w:proofErr w:type="spellEnd"/>
-      <w:r>
-        <w:t xml:space="preserve"> logo symbolizing</w:t>
-      </w:r>
-      <w:r>
-        <w:t xml:space="preserve"> “tails.</w:t>
-      </w:r>
-      <w:r>
-        <w:t>” The coin is displayed o</w:t>
-      </w:r>
-      <w:r>
-        <w:t>n the screen, the most recent result side up.</w:t>
-      </w:r>
-      <w:r>
-        <w:t xml:space="preserve"> </w:t>
-      </w:r>
-      <w:r>
-        <w:t>The coin defaults to being heads up.</w:t>
-      </w:r>
-      <w:r>
-        <w:t xml:space="preserve"> </w:t>
-      </w:r>
-      <w:r>
-        <w:t>Touching the coin initiates a coin flip.</w:t>
-      </w:r>
-      <w:r>
-        <w:t xml:space="preserve"> </w:t>
-      </w:r>
-      <w:r>
-        <w:t>During the coin flip, the coin will appear to spin.</w:t>
-      </w:r>
-      <w:r>
-        <w:t xml:space="preserve"> </w:t>
-      </w:r>
-      <w:r>
-        <w:t>After either 1000 milliseconds, the coin will stop on either “heads” or “tails.”</w:t>
+        <w:t xml:space="preserve"> settings. Currently only screen rotation is implemented.</w:t>
       </w:r>
     </w:p>
     <w:p/>
     <w:p>
       <w:pPr>
-        <w:pStyle w:val="Heading2"/>
-      </w:pPr>
-      <w:bookmarkStart w:id="33" w:name="_Toc425744848"/>
-      <w:r>
-        <w:t>2.7 Menu</w:t>
-      </w:r>
-      <w:bookmarkEnd w:id="33"/>
+        <w:pStyle w:val="Heading4"/>
+      </w:pPr>
+      <w:r>
+        <w:t>2.7.1.1 Screen Rotation</w:t>
+      </w:r>
     </w:p>
     <w:p/>
     <w:p>
       <w:r>
-        <w:t xml:space="preserve">This is the default Android menu button. Usually, this button is on the top of the screen. In order to accommodate the layout of </w:t>
-      </w:r>
-      <w:proofErr w:type="spellStart"/>
-      <w:r>
-        <w:t>PokemonTool</w:t>
-      </w:r>
-      <w:proofErr w:type="spellEnd"/>
-      <w:r>
-        <w:t>, the menu button is in the middle of the screen, still easily accessible.</w:t>
-      </w:r>
-      <w:r>
-        <w:t xml:space="preserve"> </w:t>
-      </w:r>
-      <w:r>
-        <w:t>The settings menu is currently implemented</w:t>
-      </w:r>
-      <w:r>
-        <w:t>.</w:t>
-      </w:r>
-    </w:p>
-    <w:p/>
-    <w:p>
-      <w:pPr>
-        <w:pStyle w:val="Heading3"/>
-      </w:pPr>
-      <w:bookmarkStart w:id="34" w:name="_Toc425744849"/>
-      <w:r>
-        <w:t>2.7.1</w:t>
-      </w:r>
-      <w:r>
-        <w:t xml:space="preserve"> </w:t>
-      </w:r>
-      <w:r>
-        <w:t>Settings</w:t>
-      </w:r>
-      <w:bookmarkEnd w:id="34"/>
-    </w:p>
-    <w:p/>
-    <w:p>
-      <w:r>
-        <w:t xml:space="preserve">The settings allows for the changing of </w:t>
-      </w:r>
-      <w:proofErr w:type="spellStart"/>
-      <w:r>
-        <w:t>PokemonTool</w:t>
-      </w:r>
-      <w:proofErr w:type="spellEnd"/>
-      <w:r>
-        <w:t xml:space="preserve"> settings. Currently only screen rotation is implemented.</w:t>
-      </w:r>
-    </w:p>
-    <w:p/>
-    <w:p>
-      <w:pPr>
-        <w:pStyle w:val="Heading4"/>
-      </w:pPr>
-      <w:r>
-        <w:t>2.</w:t>
-      </w:r>
-      <w:r>
-        <w:t>7</w:t>
-      </w:r>
-      <w:r>
-        <w:t>.</w:t>
-      </w:r>
-      <w:r>
-        <w:t>1</w:t>
-      </w:r>
-      <w:r>
-        <w:t xml:space="preserve">.1 </w:t>
-      </w:r>
-      <w:r>
-        <w:t>Screen Rotation</w:t>
-      </w:r>
-    </w:p>
-    <w:p/>
-    <w:p>
-      <w:r>
         <w:t>The screen rotation setting is a toggle of on or off. When set to off, the application will always be in vertical layout. When set to on, the application will adapt and change to the current rotation of the device, using Android’s built in technology.</w:t>
       </w:r>
     </w:p>
     <w:p>
       <w:r>
+        <w:rPr>
+          <w:noProof/>
+        </w:rPr>
         <w:drawing>
           <wp:inline distT="0" distB="0" distL="0" distR="0" wp14:anchorId="2DA0ED42" wp14:editId="43DEEEFE">
             <wp:extent cx="3664138" cy="660434"/>
@@ -5605,7 +5657,7 @@
 </file>
 
 <file path=customXml/itemProps1.xml><?xml version="1.0" encoding="utf-8"?>
-<ds:datastoreItem xmlns:ds="http://schemas.openxmlformats.org/officeDocument/2006/customXml" ds:itemID="{4BFD99DD-AFA9-4989-A4FB-22FEE2189B18}">
+<ds:datastoreItem xmlns:ds="http://schemas.openxmlformats.org/officeDocument/2006/customXml" ds:itemID="{AD9AD5AB-D091-4FD9-94C5-F7B502C19939}">
   <ds:schemaRefs>
     <ds:schemaRef ds:uri="http://schemas.openxmlformats.org/officeDocument/2006/bibliography"/>
   </ds:schemaRefs>

</xml_diff>

<commit_message>
Added Use Cases and Class Diagram. A few minor changes in srs.
</commit_message>
<xml_diff>
--- a/docs/srs.docx
+++ b/docs/srs.docx
@@ -1,6 +1,6 @@
 
 <file path=word/document.xml><?xml version="1.0" encoding="utf-8"?>
-<w:document xmlns:wpc="http://schemas.microsoft.com/office/word/2010/wordprocessingCanvas" xmlns:mc="http://schemas.openxmlformats.org/markup-compatibility/2006" xmlns:o="urn:schemas-microsoft-com:office:office" xmlns:r="http://schemas.openxmlformats.org/officeDocument/2006/relationships" xmlns:m="http://schemas.openxmlformats.org/officeDocument/2006/math" xmlns:v="urn:schemas-microsoft-com:vml" xmlns:wp14="http://schemas.microsoft.com/office/word/2010/wordprocessingDrawing" xmlns:wp="http://schemas.openxmlformats.org/drawingml/2006/wordprocessingDrawing" xmlns:w10="urn:schemas-microsoft-com:office:word" xmlns:w="http://schemas.openxmlformats.org/wordprocessingml/2006/main" xmlns:w14="http://schemas.microsoft.com/office/word/2010/wordml" xmlns:wpg="http://schemas.microsoft.com/office/word/2010/wordprocessingGroup" xmlns:wpi="http://schemas.microsoft.com/office/word/2010/wordprocessingInk" xmlns:wne="http://schemas.microsoft.com/office/word/2006/wordml" xmlns:wps="http://schemas.microsoft.com/office/word/2010/wordprocessingShape" mc:Ignorable="w14 wp14">
+<w:document xmlns:wpc="http://schemas.microsoft.com/office/word/2010/wordprocessingCanvas" xmlns:mc="http://schemas.openxmlformats.org/markup-compatibility/2006" xmlns:o="urn:schemas-microsoft-com:office:office" xmlns:r="http://schemas.openxmlformats.org/officeDocument/2006/relationships" xmlns:m="http://schemas.openxmlformats.org/officeDocument/2006/math" xmlns:v="urn:schemas-microsoft-com:vml" xmlns:wp14="http://schemas.microsoft.com/office/word/2010/wordprocessingDrawing" xmlns:wp="http://schemas.openxmlformats.org/drawingml/2006/wordprocessingDrawing" xmlns:w10="urn:schemas-microsoft-com:office:word" xmlns:w="http://schemas.openxmlformats.org/wordprocessingml/2006/main" xmlns:w14="http://schemas.microsoft.com/office/word/2010/wordml" xmlns:w15="http://schemas.microsoft.com/office/word/2012/wordml" xmlns:wpg="http://schemas.microsoft.com/office/word/2010/wordprocessingGroup" xmlns:wpi="http://schemas.microsoft.com/office/word/2010/wordprocessingInk" xmlns:wne="http://schemas.microsoft.com/office/word/2006/wordml" xmlns:wps="http://schemas.microsoft.com/office/word/2010/wordprocessingShape" mc:Ignorable="w14 w15 wp14">
   <w:body>
     <w:p>
       <w:pPr>
@@ -158,6 +158,8 @@
           <w:sz w:val="24"/>
         </w:rPr>
       </w:pPr>
+      <w:bookmarkStart w:id="0" w:name="_GoBack"/>
+      <w:bookmarkEnd w:id="0"/>
       <w:r>
         <w:rPr>
           <w:rFonts w:ascii="Times New Roman" w:hAnsi="Times New Roman" w:cs="Times New Roman"/>
@@ -205,32 +207,20 @@
         </w:rPr>
       </w:pPr>
       <w:r>
-        <w:t xml:space="preserve">Myron </w:t>
-      </w:r>
-      <w:proofErr w:type="spellStart"/>
-      <w:r>
-        <w:t>Kolodiy</w:t>
-      </w:r>
-      <w:proofErr w:type="spellEnd"/>
-      <w:r>
-        <w:t>,</w:t>
-      </w:r>
-      <w:r>
         <w:rPr>
           <w:rFonts w:ascii="Times New Roman" w:hAnsi="Times New Roman" w:cs="Times New Roman"/>
           <w:sz w:val="24"/>
-        </w:rPr>
-        <w:t xml:space="preserve"> Boris </w:t>
-      </w:r>
-      <w:proofErr w:type="spellStart"/>
+          <w:szCs w:val="24"/>
+        </w:rPr>
+        <w:t>Myron Kolodiy,</w:t>
+      </w:r>
       <w:r>
         <w:rPr>
           <w:rFonts w:ascii="Times New Roman" w:hAnsi="Times New Roman" w:cs="Times New Roman"/>
           <w:sz w:val="24"/>
         </w:rPr>
-        <w:t>Valerstein</w:t>
-      </w:r>
-      <w:proofErr w:type="spellEnd"/>
+        <w:t xml:space="preserve"> Boris Valerstein</w:t>
+      </w:r>
     </w:p>
     <w:p>
       <w:pPr>
@@ -306,7 +296,7 @@
     <w:p/>
     <w:p/>
     <w:p/>
-    <w:bookmarkStart w:id="0" w:name="_Toc358023059" w:displacedByCustomXml="next"/>
+    <w:bookmarkStart w:id="1" w:name="_Toc358023059" w:displacedByCustomXml="next"/>
     <w:sdt>
       <w:sdtPr>
         <w:rPr>
@@ -2426,13 +2416,13 @@
           <w:sz w:val="24"/>
         </w:rPr>
       </w:pPr>
-      <w:bookmarkStart w:id="1" w:name="_Toc425744825"/>
+      <w:bookmarkStart w:id="2" w:name="_Toc425744825"/>
       <w:r>
         <w:lastRenderedPageBreak/>
         <w:t>1 Introduction</w:t>
       </w:r>
-      <w:bookmarkEnd w:id="0"/>
       <w:bookmarkEnd w:id="1"/>
+      <w:bookmarkEnd w:id="2"/>
     </w:p>
     <w:p>
       <w:pPr>
@@ -2449,13 +2439,13 @@
           <w:sz w:val="24"/>
         </w:rPr>
       </w:pPr>
-      <w:bookmarkStart w:id="2" w:name="_Toc358023060"/>
-      <w:bookmarkStart w:id="3" w:name="_Toc425744826"/>
+      <w:bookmarkStart w:id="3" w:name="_Toc358023060"/>
+      <w:bookmarkStart w:id="4" w:name="_Toc425744826"/>
       <w:r>
         <w:t>1.1 Abstract</w:t>
       </w:r>
-      <w:bookmarkEnd w:id="2"/>
       <w:bookmarkEnd w:id="3"/>
+      <w:bookmarkEnd w:id="4"/>
     </w:p>
     <w:p>
       <w:pPr>
@@ -2486,13 +2476,13 @@
           <w:sz w:val="24"/>
         </w:rPr>
       </w:pPr>
-      <w:bookmarkStart w:id="4" w:name="_Toc358023061"/>
-      <w:bookmarkStart w:id="5" w:name="_Toc425744827"/>
+      <w:bookmarkStart w:id="5" w:name="_Toc358023061"/>
+      <w:bookmarkStart w:id="6" w:name="_Toc425744827"/>
       <w:r>
         <w:t>1.2 Purpose</w:t>
       </w:r>
-      <w:bookmarkEnd w:id="4"/>
       <w:bookmarkEnd w:id="5"/>
+      <w:bookmarkEnd w:id="6"/>
     </w:p>
     <w:p/>
     <w:p>
@@ -2658,13 +2648,13 @@
           <w:sz w:val="24"/>
         </w:rPr>
       </w:pPr>
-      <w:bookmarkStart w:id="6" w:name="_Toc358023062"/>
-      <w:bookmarkStart w:id="7" w:name="_Toc425744828"/>
+      <w:bookmarkStart w:id="7" w:name="_Toc358023062"/>
+      <w:bookmarkStart w:id="8" w:name="_Toc425744828"/>
       <w:r>
         <w:t>1.3 Scope</w:t>
       </w:r>
-      <w:bookmarkEnd w:id="6"/>
       <w:bookmarkEnd w:id="7"/>
+      <w:bookmarkEnd w:id="8"/>
     </w:p>
     <w:p>
       <w:pPr>
@@ -2730,14 +2720,14 @@
           <w:sz w:val="24"/>
         </w:rPr>
       </w:pPr>
-      <w:bookmarkStart w:id="8" w:name="_Toc358023063"/>
-      <w:bookmarkStart w:id="9" w:name="_Toc425744829"/>
+      <w:bookmarkStart w:id="9" w:name="_Toc358023063"/>
+      <w:bookmarkStart w:id="10" w:name="_Toc425744829"/>
       <w:r>
         <w:lastRenderedPageBreak/>
         <w:t>1.4 Overview</w:t>
       </w:r>
-      <w:bookmarkEnd w:id="8"/>
       <w:bookmarkEnd w:id="9"/>
+      <w:bookmarkEnd w:id="10"/>
     </w:p>
     <w:p>
       <w:pPr>
@@ -2771,7 +2761,7 @@
         <w:rPr>
           <w:rFonts w:cs="Times New Roman"/>
         </w:rPr>
-        <w:t>FlightSense</w:t>
+        <w:t>PokemonTool</w:t>
       </w:r>
       <w:proofErr w:type="spellEnd"/>
       <w:r>
@@ -2785,14 +2775,20 @@
         <w:rPr>
           <w:rFonts w:cs="Times New Roman"/>
         </w:rPr>
-        <w:t>FlightSense</w:t>
+        <w:t>PokemonTool</w:t>
       </w:r>
       <w:proofErr w:type="spellEnd"/>
       <w:r>
         <w:rPr>
           <w:rFonts w:cs="Times New Roman"/>
         </w:rPr>
-        <w:t xml:space="preserve"> to operate.</w:t>
+        <w:t xml:space="preserve"> </w:t>
+      </w:r>
+      <w:r>
+        <w:rPr>
+          <w:rFonts w:cs="Times New Roman"/>
+        </w:rPr>
+        <w:t>to operate.</w:t>
       </w:r>
     </w:p>
     <w:p>
@@ -2813,14 +2809,14 @@
       <w:pPr>
         <w:pStyle w:val="Heading1"/>
       </w:pPr>
-      <w:bookmarkStart w:id="10" w:name="_Toc358023069"/>
-      <w:bookmarkStart w:id="11" w:name="_Toc425744830"/>
+      <w:bookmarkStart w:id="11" w:name="_Toc358023069"/>
+      <w:bookmarkStart w:id="12" w:name="_Toc425744830"/>
       <w:r>
         <w:lastRenderedPageBreak/>
         <w:t>2 Functional Requirements</w:t>
       </w:r>
-      <w:bookmarkEnd w:id="10"/>
       <w:bookmarkEnd w:id="11"/>
+      <w:bookmarkEnd w:id="12"/>
     </w:p>
     <w:p>
       <w:pPr>
@@ -2834,19 +2830,19 @@
       <w:pPr>
         <w:pStyle w:val="Heading2"/>
       </w:pPr>
-      <w:bookmarkStart w:id="12" w:name="_Toc358023070"/>
-      <w:bookmarkStart w:id="13" w:name="_Toc425744831"/>
+      <w:bookmarkStart w:id="13" w:name="_Toc358023070"/>
+      <w:bookmarkStart w:id="14" w:name="_Toc425744831"/>
       <w:r>
         <w:t>2</w:t>
       </w:r>
       <w:r>
         <w:t xml:space="preserve">.1 </w:t>
       </w:r>
-      <w:bookmarkEnd w:id="12"/>
+      <w:bookmarkEnd w:id="13"/>
       <w:r>
         <w:t>User Interface</w:t>
       </w:r>
-      <w:bookmarkEnd w:id="13"/>
+      <w:bookmarkEnd w:id="14"/>
     </w:p>
     <w:p>
       <w:pPr>
@@ -2906,6 +2902,555 @@
             <wp:extent cx="3600635" cy="5696243"/>
             <wp:effectExtent l="0" t="0" r="0" b="0"/>
             <wp:docPr id="1" name="Picture 1"/>
+            <wp:cNvGraphicFramePr>
+              <a:graphicFrameLocks xmlns:a="http://schemas.openxmlformats.org/drawingml/2006/main" noChangeAspect="1"/>
+            </wp:cNvGraphicFramePr>
+            <a:graphic xmlns:a="http://schemas.openxmlformats.org/drawingml/2006/main">
+              <a:graphicData uri="http://schemas.openxmlformats.org/drawingml/2006/picture">
+                <pic:pic xmlns:pic="http://schemas.openxmlformats.org/drawingml/2006/picture">
+                  <pic:nvPicPr>
+                    <pic:cNvPr id="0" name=""/>
+                    <pic:cNvPicPr/>
+                  </pic:nvPicPr>
+                  <pic:blipFill>
+                    <a:blip r:embed="rId6"/>
+                    <a:stretch>
+                      <a:fillRect/>
+                    </a:stretch>
+                  </pic:blipFill>
+                  <pic:spPr>
+                    <a:xfrm>
+                      <a:off x="0" y="0"/>
+                      <a:ext cx="3600635" cy="5696243"/>
+                    </a:xfrm>
+                    <a:prstGeom prst="rect">
+                      <a:avLst/>
+                    </a:prstGeom>
+                  </pic:spPr>
+                </pic:pic>
+              </a:graphicData>
+            </a:graphic>
+          </wp:inline>
+        </w:drawing>
+      </w:r>
+    </w:p>
+    <w:p>
+      <w:r>
+        <w:t>Figure 2.1: 1 – status, 2 – health indicator, 3 – refresh, 4 – bench, 5 – coin flip, 6 – menu.</w:t>
+      </w:r>
+    </w:p>
+    <w:p>
+      <w:pPr>
+        <w:spacing w:line="276" w:lineRule="auto"/>
+        <w:rPr>
+          <w:rFonts w:ascii="Times New Roman" w:hAnsi="Times New Roman" w:cs="Times New Roman"/>
+          <w:sz w:val="24"/>
+        </w:rPr>
+      </w:pPr>
+      <w:r>
+        <w:rPr>
+          <w:rFonts w:ascii="Times New Roman" w:hAnsi="Times New Roman" w:cs="Times New Roman"/>
+          <w:sz w:val="24"/>
+        </w:rPr>
+        <w:br w:type="page"/>
+      </w:r>
+    </w:p>
+    <w:p>
+      <w:pPr>
+        <w:pStyle w:val="Heading2"/>
+      </w:pPr>
+      <w:bookmarkStart w:id="15" w:name="_Toc425744832"/>
+      <w:r>
+        <w:lastRenderedPageBreak/>
+        <w:t>2.2 Status</w:t>
+      </w:r>
+      <w:bookmarkEnd w:id="15"/>
+    </w:p>
+    <w:p>
+      <w:pPr>
+        <w:rPr>
+          <w:rFonts w:ascii="Times New Roman" w:hAnsi="Times New Roman" w:cs="Times New Roman"/>
+          <w:sz w:val="24"/>
+        </w:rPr>
+      </w:pPr>
+    </w:p>
+    <w:p>
+      <w:r>
+        <w:t xml:space="preserve">There are </w:t>
+      </w:r>
+      <w:r>
+        <w:t>five</w:t>
+      </w:r>
+      <w:r>
+        <w:t xml:space="preserve"> indicators: </w:t>
+      </w:r>
+      <w:r>
+        <w:t xml:space="preserve">confusion, </w:t>
+      </w:r>
+      <w:r>
+        <w:t>bu</w:t>
+      </w:r>
+      <w:r>
+        <w:t>rn, poison, sleep, and paralysis</w:t>
+      </w:r>
+      <w:r>
+        <w:t>.</w:t>
+      </w:r>
+      <w:r>
+        <w:t xml:space="preserve"> </w:t>
+      </w:r>
+      <w:r>
+        <w:t xml:space="preserve">Each indicator is displayed as a circle with the </w:t>
+      </w:r>
+      <w:r>
+        <w:t xml:space="preserve">respective icon inside of it. </w:t>
+      </w:r>
+      <w:r>
+        <w:t>Touching the indicator will toggle it on or off.</w:t>
+      </w:r>
+      <w:r>
+        <w:t xml:space="preserve"> When the status indicator is on, it is lit up. When the status indicator is off, it is not lit up.</w:t>
+      </w:r>
+    </w:p>
+    <w:p/>
+    <w:p>
+      <w:pPr>
+        <w:pStyle w:val="Heading3"/>
+        <w:rPr>
+          <w:rFonts w:ascii="Times New Roman" w:hAnsi="Times New Roman" w:cs="Times New Roman"/>
+        </w:rPr>
+      </w:pPr>
+      <w:bookmarkStart w:id="16" w:name="_Toc358023071"/>
+      <w:bookmarkStart w:id="17" w:name="_Toc425744833"/>
+      <w:r>
+        <w:t>2</w:t>
+      </w:r>
+      <w:r>
+        <w:t>.2</w:t>
+      </w:r>
+      <w:r>
+        <w:t>.1 Confusion</w:t>
+      </w:r>
+      <w:bookmarkEnd w:id="16"/>
+      <w:bookmarkEnd w:id="17"/>
+    </w:p>
+    <w:p/>
+    <w:p>
+      <w:r>
+        <w:tab/>
+        <w:t>Each time this indicator is turned on, the confusion counter data is recorded in the application which is sent to the database.</w:t>
+      </w:r>
+    </w:p>
+    <w:p>
+      <w:pPr>
+        <w:rPr>
+          <w:rFonts w:ascii="Times New Roman" w:hAnsi="Times New Roman" w:cs="Times New Roman"/>
+          <w:sz w:val="24"/>
+        </w:rPr>
+      </w:pPr>
+    </w:p>
+    <w:p>
+      <w:pPr>
+        <w:pStyle w:val="Heading3"/>
+        <w:rPr>
+          <w:rFonts w:ascii="Times New Roman" w:hAnsi="Times New Roman" w:cs="Times New Roman"/>
+        </w:rPr>
+      </w:pPr>
+      <w:bookmarkStart w:id="18" w:name="_Toc425744834"/>
+      <w:r>
+        <w:t>2</w:t>
+      </w:r>
+      <w:r>
+        <w:t>.2</w:t>
+      </w:r>
+      <w:r>
+        <w:t>.2 Burn</w:t>
+      </w:r>
+      <w:bookmarkEnd w:id="18"/>
+    </w:p>
+    <w:p/>
+    <w:p>
+      <w:r>
+        <w:tab/>
+        <w:t>Each time this indicator is turned on, the burn counter data is recorded in the application which is sent to the database.</w:t>
+      </w:r>
+    </w:p>
+    <w:p>
+      <w:pPr>
+        <w:rPr>
+          <w:rFonts w:ascii="Times New Roman" w:hAnsi="Times New Roman" w:cs="Times New Roman"/>
+          <w:sz w:val="24"/>
+        </w:rPr>
+      </w:pPr>
+    </w:p>
+    <w:p>
+      <w:pPr>
+        <w:pStyle w:val="Heading3"/>
+        <w:rPr>
+          <w:rFonts w:ascii="Times New Roman" w:hAnsi="Times New Roman" w:cs="Times New Roman"/>
+        </w:rPr>
+      </w:pPr>
+      <w:bookmarkStart w:id="19" w:name="_Toc425744835"/>
+      <w:r>
+        <w:t>2</w:t>
+      </w:r>
+      <w:r>
+        <w:t>.2</w:t>
+      </w:r>
+      <w:r>
+        <w:t>.3 Poison</w:t>
+      </w:r>
+      <w:bookmarkEnd w:id="19"/>
+    </w:p>
+    <w:p/>
+    <w:p>
+      <w:r>
+        <w:tab/>
+        <w:t>Each time this indicator is turned on, the poison counter data is recorded in the application which is sent to the database.</w:t>
+      </w:r>
+    </w:p>
+    <w:p>
+      <w:pPr>
+        <w:rPr>
+          <w:rFonts w:ascii="Times New Roman" w:hAnsi="Times New Roman" w:cs="Times New Roman"/>
+          <w:sz w:val="24"/>
+        </w:rPr>
+      </w:pPr>
+    </w:p>
+    <w:p>
+      <w:pPr>
+        <w:pStyle w:val="Heading3"/>
+        <w:rPr>
+          <w:rFonts w:ascii="Times New Roman" w:hAnsi="Times New Roman" w:cs="Times New Roman"/>
+        </w:rPr>
+      </w:pPr>
+      <w:bookmarkStart w:id="20" w:name="_Toc425744836"/>
+      <w:r>
+        <w:t>2</w:t>
+      </w:r>
+      <w:r>
+        <w:t>.2</w:t>
+      </w:r>
+      <w:r>
+        <w:t>.4 Sleep</w:t>
+      </w:r>
+      <w:bookmarkEnd w:id="20"/>
+    </w:p>
+    <w:p/>
+    <w:p>
+      <w:r>
+        <w:tab/>
+        <w:t>Each time this indicator is turned on, the sleep counter data is recorded in the application which is sent to the database.</w:t>
+      </w:r>
+    </w:p>
+    <w:p>
+      <w:pPr>
+        <w:rPr>
+          <w:rFonts w:ascii="Times New Roman" w:hAnsi="Times New Roman" w:cs="Times New Roman"/>
+          <w:sz w:val="24"/>
+        </w:rPr>
+      </w:pPr>
+    </w:p>
+    <w:p>
+      <w:pPr>
+        <w:pStyle w:val="Heading3"/>
+        <w:rPr>
+          <w:rFonts w:ascii="Times New Roman" w:hAnsi="Times New Roman" w:cs="Times New Roman"/>
+        </w:rPr>
+      </w:pPr>
+      <w:bookmarkStart w:id="21" w:name="_Toc425744837"/>
+      <w:r>
+        <w:t>2</w:t>
+      </w:r>
+      <w:r>
+        <w:t>.2</w:t>
+      </w:r>
+      <w:r>
+        <w:t>.5 Paralysis</w:t>
+      </w:r>
+      <w:bookmarkEnd w:id="21"/>
+    </w:p>
+    <w:p/>
+    <w:p>
+      <w:r>
+        <w:tab/>
+        <w:t>Each time this indicator is turned on, the paralysis counter data is recorded in the application which is sent to the database.</w:t>
+      </w:r>
+    </w:p>
+    <w:p>
+      <w:pPr>
+        <w:rPr>
+          <w:rFonts w:ascii="Times New Roman" w:hAnsi="Times New Roman" w:cs="Times New Roman"/>
+          <w:sz w:val="24"/>
+        </w:rPr>
+      </w:pPr>
+    </w:p>
+    <w:p>
+      <w:pPr>
+        <w:spacing w:line="276" w:lineRule="auto"/>
+        <w:rPr>
+          <w:rFonts w:asciiTheme="majorHAnsi" w:eastAsiaTheme="majorEastAsia" w:hAnsiTheme="majorHAnsi" w:cstheme="majorBidi"/>
+          <w:b/>
+          <w:bCs/>
+          <w:color w:val="4F81BD" w:themeColor="accent1"/>
+          <w:sz w:val="26"/>
+          <w:szCs w:val="26"/>
+        </w:rPr>
+      </w:pPr>
+      <w:r>
+        <w:br w:type="page"/>
+      </w:r>
+    </w:p>
+    <w:p>
+      <w:pPr>
+        <w:pStyle w:val="Heading2"/>
+      </w:pPr>
+      <w:bookmarkStart w:id="22" w:name="_Toc425744838"/>
+      <w:r>
+        <w:lastRenderedPageBreak/>
+        <w:t>2.3 Health Indicator</w:t>
+      </w:r>
+      <w:bookmarkEnd w:id="22"/>
+    </w:p>
+    <w:p>
+      <w:pPr>
+        <w:rPr>
+          <w:rFonts w:ascii="Times New Roman" w:hAnsi="Times New Roman" w:cs="Times New Roman"/>
+          <w:sz w:val="24"/>
+        </w:rPr>
+      </w:pPr>
+    </w:p>
+    <w:p>
+      <w:r>
+        <w:t>The health point tracker keeps track of the current health points</w:t>
+      </w:r>
+      <w:r>
+        <w:t xml:space="preserve"> of the currently played </w:t>
+      </w:r>
+      <w:proofErr w:type="spellStart"/>
+      <w:r>
+        <w:t>Pokemon</w:t>
+      </w:r>
+      <w:proofErr w:type="spellEnd"/>
+      <w:r>
+        <w:t>.</w:t>
+      </w:r>
+      <w:r>
+        <w:t xml:space="preserve"> </w:t>
+      </w:r>
+      <w:r>
+        <w:t>The current health point value is displayed as a large numerical value, printed in the center of the screen.</w:t>
+      </w:r>
+      <w:r>
+        <w:t xml:space="preserve"> </w:t>
+      </w:r>
+      <w:r>
+        <w:t>The</w:t>
+      </w:r>
+      <w:r>
+        <w:t xml:space="preserve"> default health point value is 3</w:t>
+      </w:r>
+      <w:r>
+        <w:t>0.</w:t>
+      </w:r>
+    </w:p>
+    <w:p>
+      <w:pPr>
+        <w:rPr>
+          <w:b/>
+        </w:rPr>
+      </w:pPr>
+    </w:p>
+    <w:p>
+      <w:pPr>
+        <w:pStyle w:val="Heading3"/>
+      </w:pPr>
+      <w:bookmarkStart w:id="23" w:name="_Toc425744839"/>
+      <w:r>
+        <w:t>2.</w:t>
+      </w:r>
+      <w:r>
+        <w:t>3</w:t>
+      </w:r>
+      <w:r>
+        <w:t xml:space="preserve">.1 </w:t>
+      </w:r>
+      <w:r>
+        <w:t>Minus Sign</w:t>
+      </w:r>
+      <w:bookmarkEnd w:id="23"/>
+    </w:p>
+    <w:p/>
+    <w:p>
+      <w:r>
+        <w:t xml:space="preserve">Next to the health point value is a large </w:t>
+      </w:r>
+      <w:r>
+        <w:t>minus</w:t>
+      </w:r>
+      <w:r>
+        <w:t xml:space="preserve"> sign.</w:t>
+      </w:r>
+      <w:r>
+        <w:t xml:space="preserve"> </w:t>
+      </w:r>
+      <w:r>
+        <w:t xml:space="preserve">Touching the </w:t>
+      </w:r>
+      <w:r>
+        <w:t>minus</w:t>
+      </w:r>
+      <w:r>
+        <w:t xml:space="preserve"> sign decreases the health point value by 1</w:t>
+      </w:r>
+      <w:r>
+        <w:t>0</w:t>
+      </w:r>
+      <w:r>
+        <w:t>.</w:t>
+      </w:r>
+      <w:r>
+        <w:t xml:space="preserve"> The minimum value is 0. When the value becomes 0, the value is displayed in green color font. </w:t>
+      </w:r>
+      <w:r>
+        <w:t>Touching</w:t>
+      </w:r>
+      <w:r>
+        <w:t xml:space="preserve"> the minus sign further has no function.</w:t>
+      </w:r>
+    </w:p>
+    <w:p/>
+    <w:p>
+      <w:pPr>
+        <w:pStyle w:val="Heading3"/>
+      </w:pPr>
+      <w:bookmarkStart w:id="24" w:name="_Toc425744840"/>
+      <w:r>
+        <w:t>2.3.2 Plus Sign</w:t>
+      </w:r>
+      <w:bookmarkEnd w:id="24"/>
+    </w:p>
+    <w:p/>
+    <w:p>
+      <w:r>
+        <w:t xml:space="preserve">Next to the health point value is a large </w:t>
+      </w:r>
+      <w:r>
+        <w:t>plus</w:t>
+      </w:r>
+      <w:r>
+        <w:t xml:space="preserve"> sign.</w:t>
+      </w:r>
+      <w:r>
+        <w:t xml:space="preserve"> </w:t>
+      </w:r>
+      <w:r>
+        <w:t xml:space="preserve">Touching the </w:t>
+      </w:r>
+      <w:r>
+        <w:t>plus</w:t>
+      </w:r>
+      <w:r>
+        <w:t xml:space="preserve"> sign </w:t>
+      </w:r>
+      <w:r>
+        <w:t>increases</w:t>
+      </w:r>
+      <w:r>
+        <w:t xml:space="preserve"> the health point value by 1</w:t>
+      </w:r>
+      <w:r>
+        <w:t>0</w:t>
+      </w:r>
+      <w:r>
+        <w:t>.</w:t>
+      </w:r>
+      <w:r>
+        <w:t xml:space="preserve"> The maximum value is 990. When the value becomes 990, the value is displayed in red color font. </w:t>
+      </w:r>
+      <w:r>
+        <w:t xml:space="preserve">Touching </w:t>
+      </w:r>
+      <w:r>
+        <w:t>the plus sign further has no function.</w:t>
+      </w:r>
+    </w:p>
+    <w:p>
+      <w:pPr>
+        <w:rPr>
+          <w:rFonts w:cs="Times New Roman"/>
+        </w:rPr>
+      </w:pPr>
+    </w:p>
+    <w:p>
+      <w:pPr>
+        <w:pStyle w:val="Heading2"/>
+      </w:pPr>
+      <w:bookmarkStart w:id="25" w:name="_Toc425744841"/>
+      <w:r>
+        <w:t>2.4 Refresh</w:t>
+      </w:r>
+      <w:bookmarkEnd w:id="25"/>
+    </w:p>
+    <w:p/>
+    <w:p>
+      <w:r>
+        <w:t>When t</w:t>
+      </w:r>
+      <w:r>
+        <w:t>he refresh button</w:t>
+      </w:r>
+      <w:r>
+        <w:t xml:space="preserve"> is touched, the current health point value in the Health Indicator is set to 0 and is displayed in green color font.</w:t>
+      </w:r>
+    </w:p>
+    <w:p/>
+    <w:p>
+      <w:pPr>
+        <w:pStyle w:val="Heading2"/>
+      </w:pPr>
+      <w:bookmarkStart w:id="26" w:name="_Toc425744842"/>
+      <w:r>
+        <w:t>2.5 Bench</w:t>
+      </w:r>
+      <w:bookmarkEnd w:id="26"/>
+    </w:p>
+    <w:p/>
+    <w:p>
+      <w:r>
+        <w:t xml:space="preserve">When the bench button is touched, the bench window opens up from the bottom of the screen. The bench shows 5 </w:t>
+      </w:r>
+      <w:proofErr w:type="spellStart"/>
+      <w:r>
+        <w:t>Pokeballs</w:t>
+      </w:r>
+      <w:proofErr w:type="spellEnd"/>
+      <w:r>
+        <w:t xml:space="preserve"> with numerical values to indicate their health points</w:t>
+      </w:r>
+      <w:r>
+        <w:t>, defaulted at 0</w:t>
+      </w:r>
+      <w:r>
+        <w:t>.</w:t>
+      </w:r>
+    </w:p>
+    <w:p>
+      <w:pPr>
+        <w:rPr>
+          <w:rFonts w:cs="Times New Roman"/>
+        </w:rPr>
+      </w:pPr>
+      <w:r>
+        <w:rPr>
+          <w:rFonts w:cs="Times New Roman"/>
+          <w:noProof/>
+        </w:rPr>
+        <w:drawing>
+          <wp:inline distT="0" distB="0" distL="0" distR="0" wp14:anchorId="54F4ED97" wp14:editId="1698D7E4">
+            <wp:extent cx="3619686" cy="1327218"/>
+            <wp:effectExtent l="0" t="0" r="0" b="6350"/>
+            <wp:docPr id="3" name="Picture 3"/>
             <wp:cNvGraphicFramePr>
               <a:graphicFrameLocks xmlns:a="http://schemas.openxmlformats.org/drawingml/2006/main" noChangeAspect="1"/>
             </wp:cNvGraphicFramePr>
@@ -2925,7 +3470,7 @@
                   <pic:spPr>
                     <a:xfrm>
                       <a:off x="0" y="0"/>
-                      <a:ext cx="3600635" cy="5696243"/>
+                      <a:ext cx="3619686" cy="1327218"/>
                     </a:xfrm>
                     <a:prstGeom prst="rect">
                       <a:avLst/>
@@ -2939,256 +3484,364 @@
       </w:r>
     </w:p>
     <w:p>
-      <w:r>
-        <w:t>Figure 2.1: 1 – status, 2 – health indicator, 3 – refresh, 4 – bench, 5 – coin flip, 6 – menu.</w:t>
-      </w:r>
-    </w:p>
-    <w:p>
-      <w:pPr>
-        <w:spacing w:line="276" w:lineRule="auto"/>
-        <w:rPr>
-          <w:rFonts w:ascii="Times New Roman" w:hAnsi="Times New Roman" w:cs="Times New Roman"/>
-          <w:sz w:val="24"/>
-        </w:rPr>
-      </w:pPr>
-      <w:r>
-        <w:rPr>
-          <w:rFonts w:ascii="Times New Roman" w:hAnsi="Times New Roman" w:cs="Times New Roman"/>
-          <w:sz w:val="24"/>
-        </w:rPr>
-        <w:br w:type="page"/>
-      </w:r>
-    </w:p>
-    <w:p>
-      <w:pPr>
-        <w:pStyle w:val="Heading2"/>
-      </w:pPr>
-      <w:bookmarkStart w:id="14" w:name="_Toc425744832"/>
+      <w:pPr>
+        <w:rPr>
+          <w:rFonts w:cs="Times New Roman"/>
+        </w:rPr>
+      </w:pPr>
+      <w:r>
+        <w:rPr>
+          <w:rFonts w:cs="Times New Roman"/>
+        </w:rPr>
+        <w:t>Figure 2.5.1: The bench window.</w:t>
+      </w:r>
+    </w:p>
+    <w:p>
+      <w:pPr>
+        <w:pStyle w:val="Heading3"/>
+      </w:pPr>
+      <w:bookmarkStart w:id="27" w:name="_Toc425744843"/>
       <w:r>
         <w:lastRenderedPageBreak/>
-        <w:t>2.2 Status</w:t>
-      </w:r>
-      <w:bookmarkEnd w:id="14"/>
-    </w:p>
-    <w:p>
-      <w:pPr>
-        <w:rPr>
-          <w:rFonts w:ascii="Times New Roman" w:hAnsi="Times New Roman" w:cs="Times New Roman"/>
-          <w:sz w:val="24"/>
-        </w:rPr>
-      </w:pPr>
-    </w:p>
-    <w:p>
-      <w:r>
-        <w:t xml:space="preserve">There are </w:t>
-      </w:r>
-      <w:r>
-        <w:t>five</w:t>
-      </w:r>
-      <w:r>
-        <w:t xml:space="preserve"> indicators: </w:t>
-      </w:r>
-      <w:r>
-        <w:t xml:space="preserve">confusion, </w:t>
-      </w:r>
-      <w:r>
-        <w:t>bu</w:t>
-      </w:r>
-      <w:r>
-        <w:t>rn, poison, sleep, and paralysis</w:t>
+        <w:t xml:space="preserve">2.5.1 </w:t>
+      </w:r>
+      <w:proofErr w:type="spellStart"/>
+      <w:r>
+        <w:t>Pokeball</w:t>
+      </w:r>
+      <w:bookmarkEnd w:id="27"/>
+      <w:proofErr w:type="spellEnd"/>
+    </w:p>
+    <w:p>
+      <w:pPr>
+        <w:rPr>
+          <w:u w:val="single"/>
+        </w:rPr>
+      </w:pPr>
+    </w:p>
+    <w:p>
+      <w:r>
+        <w:t xml:space="preserve">Each </w:t>
+      </w:r>
+      <w:proofErr w:type="spellStart"/>
+      <w:r>
+        <w:t>Pokeball</w:t>
+      </w:r>
+      <w:proofErr w:type="spellEnd"/>
+      <w:r>
+        <w:t xml:space="preserve"> is selectable by </w:t>
+      </w:r>
+      <w:r>
+        <w:t>touching</w:t>
+      </w:r>
+      <w:r>
+        <w:t xml:space="preserve"> it. Multiple </w:t>
+      </w:r>
+      <w:proofErr w:type="spellStart"/>
+      <w:r>
+        <w:t>Pokeballs</w:t>
+      </w:r>
+      <w:proofErr w:type="spellEnd"/>
+      <w:r>
+        <w:t xml:space="preserve"> can be selected at the same time.</w:t>
+      </w:r>
+    </w:p>
+    <w:p/>
+    <w:p>
+      <w:pPr>
+        <w:pStyle w:val="Heading3"/>
+      </w:pPr>
+      <w:bookmarkStart w:id="28" w:name="_Toc425744844"/>
+      <w:r>
+        <w:t>2.5.</w:t>
+      </w:r>
+      <w:r>
+        <w:t>2</w:t>
+      </w:r>
+      <w:r>
+        <w:t xml:space="preserve"> </w:t>
+      </w:r>
+      <w:r>
+        <w:t>Minus Sign</w:t>
+      </w:r>
+      <w:bookmarkEnd w:id="28"/>
+    </w:p>
+    <w:p/>
+    <w:p>
+      <w:r>
+        <w:t xml:space="preserve">On the top left </w:t>
+      </w:r>
+      <w:r>
+        <w:t xml:space="preserve">is a large </w:t>
+      </w:r>
+      <w:r>
+        <w:t>minus</w:t>
+      </w:r>
+      <w:r>
+        <w:t xml:space="preserve"> sign.</w:t>
+      </w:r>
+      <w:r>
+        <w:t xml:space="preserve"> </w:t>
+      </w:r>
+      <w:r>
+        <w:t xml:space="preserve">Touching the </w:t>
+      </w:r>
+      <w:r>
+        <w:t>minus</w:t>
+      </w:r>
+      <w:r>
+        <w:t xml:space="preserve"> sign decreases the health point </w:t>
+      </w:r>
+      <w:r>
+        <w:t xml:space="preserve">value of all currently selected </w:t>
+      </w:r>
+      <w:proofErr w:type="spellStart"/>
+      <w:r>
+        <w:t>Pokeballs</w:t>
+      </w:r>
+      <w:proofErr w:type="spellEnd"/>
+      <w:r>
+        <w:t xml:space="preserve"> </w:t>
+      </w:r>
+      <w:r>
+        <w:t>by 1</w:t>
+      </w:r>
+      <w:r>
+        <w:t>0</w:t>
       </w:r>
       <w:r>
         <w:t>.</w:t>
       </w:r>
       <w:r>
+        <w:t xml:space="preserve"> The minimum value is 0. When the value becomes 0, </w:t>
+      </w:r>
+      <w:r>
+        <w:t xml:space="preserve">touching </w:t>
+      </w:r>
+      <w:r>
+        <w:t>the minus sign further has no function.</w:t>
+      </w:r>
+    </w:p>
+    <w:p/>
+    <w:p>
+      <w:pPr>
+        <w:pStyle w:val="Heading3"/>
+      </w:pPr>
+      <w:bookmarkStart w:id="29" w:name="_Toc425744845"/>
+      <w:r>
+        <w:t>2.5.</w:t>
+      </w:r>
+      <w:r>
+        <w:t>3</w:t>
+      </w:r>
+      <w:r>
         <w:t xml:space="preserve"> </w:t>
       </w:r>
       <w:r>
-        <w:t xml:space="preserve">Each indicator is displayed as a circle with the </w:t>
-      </w:r>
-      <w:r>
-        <w:t xml:space="preserve">respective icon inside of it. </w:t>
-      </w:r>
-      <w:r>
-        <w:t>Touching the indicator will toggle it on or off.</w:t>
-      </w:r>
-      <w:r>
-        <w:t xml:space="preserve"> When the status indicator is on, it is lit up. When the status indicator is off, it is not lit up.</w:t>
-      </w:r>
+        <w:t>Plus Sign</w:t>
+      </w:r>
+      <w:bookmarkEnd w:id="29"/>
     </w:p>
     <w:p/>
     <w:p>
+      <w:r>
+        <w:t xml:space="preserve">On the top right </w:t>
+      </w:r>
+      <w:r>
+        <w:t xml:space="preserve">is a large </w:t>
+      </w:r>
+      <w:r>
+        <w:t>plus</w:t>
+      </w:r>
+      <w:r>
+        <w:t xml:space="preserve"> sign.</w:t>
+      </w:r>
+      <w:r>
+        <w:t xml:space="preserve"> </w:t>
+      </w:r>
+      <w:r>
+        <w:t xml:space="preserve">Touching the </w:t>
+      </w:r>
+      <w:r>
+        <w:t>plus</w:t>
+      </w:r>
+      <w:r>
+        <w:t xml:space="preserve"> sign </w:t>
+      </w:r>
+      <w:r>
+        <w:t>increases</w:t>
+      </w:r>
+      <w:r>
+        <w:t xml:space="preserve"> the health point </w:t>
+      </w:r>
+      <w:r>
+        <w:t xml:space="preserve">value of all currently selected </w:t>
+      </w:r>
+      <w:proofErr w:type="spellStart"/>
+      <w:r>
+        <w:t>Pokeballs</w:t>
+      </w:r>
+      <w:proofErr w:type="spellEnd"/>
+      <w:r>
+        <w:t xml:space="preserve"> </w:t>
+      </w:r>
+      <w:r>
+        <w:t>by 1</w:t>
+      </w:r>
+      <w:r>
+        <w:t>0</w:t>
+      </w:r>
+      <w:r>
+        <w:t>.</w:t>
+      </w:r>
+      <w:r>
+        <w:t xml:space="preserve"> The minimum value is 990. When the value becomes 990, </w:t>
+      </w:r>
+      <w:r>
+        <w:t xml:space="preserve">touching </w:t>
+      </w:r>
+      <w:r>
+        <w:t>the plus sign further has no function.</w:t>
+      </w:r>
+    </w:p>
+    <w:p/>
+    <w:p>
       <w:pPr>
         <w:pStyle w:val="Heading3"/>
-        <w:rPr>
-          <w:rFonts w:ascii="Times New Roman" w:hAnsi="Times New Roman" w:cs="Times New Roman"/>
-        </w:rPr>
-      </w:pPr>
-      <w:bookmarkStart w:id="15" w:name="_Toc358023071"/>
-      <w:bookmarkStart w:id="16" w:name="_Toc425744833"/>
+      </w:pPr>
+      <w:bookmarkStart w:id="30" w:name="_Toc425744846"/>
+      <w:r>
+        <w:t>2.5.</w:t>
+      </w:r>
+      <w:r>
+        <w:t>4</w:t>
+      </w:r>
+      <w:r>
+        <w:t xml:space="preserve"> </w:t>
+      </w:r>
+      <w:r>
+        <w:t>Middle Button</w:t>
+      </w:r>
+      <w:bookmarkEnd w:id="30"/>
+    </w:p>
+    <w:p/>
+    <w:p>
+      <w:r>
+        <w:t xml:space="preserve">In the middle on the top of the bench is a middle button. The button starts out as the </w:t>
+      </w:r>
+      <w:proofErr w:type="spellStart"/>
+      <w:r>
+        <w:t>Pokeball</w:t>
+      </w:r>
+      <w:proofErr w:type="spellEnd"/>
+      <w:r>
+        <w:t xml:space="preserve"> button. When any </w:t>
+      </w:r>
+      <w:proofErr w:type="spellStart"/>
+      <w:r>
+        <w:t>Pokeball</w:t>
+      </w:r>
+      <w:proofErr w:type="spellEnd"/>
+      <w:r>
+        <w:t xml:space="preserve"> is selected the middle button turns into the swap button.</w:t>
+      </w:r>
+    </w:p>
+    <w:p/>
+    <w:p>
+      <w:pPr>
+        <w:pStyle w:val="Heading4"/>
+      </w:pPr>
+      <w:bookmarkStart w:id="31" w:name="_Toc358023079"/>
+      <w:r>
+        <w:t>2.5.4</w:t>
+      </w:r>
+      <w:r>
+        <w:t xml:space="preserve">.1 </w:t>
+      </w:r>
+      <w:proofErr w:type="spellStart"/>
+      <w:r>
+        <w:t>Pokeball</w:t>
+      </w:r>
+      <w:proofErr w:type="spellEnd"/>
+      <w:r>
+        <w:t xml:space="preserve"> Button</w:t>
+      </w:r>
+      <w:bookmarkEnd w:id="31"/>
+    </w:p>
+    <w:p/>
+    <w:p>
+      <w:r>
+        <w:t xml:space="preserve">When the </w:t>
+      </w:r>
+      <w:proofErr w:type="spellStart"/>
+      <w:r>
+        <w:t>Pokeball</w:t>
+      </w:r>
+      <w:proofErr w:type="spellEnd"/>
+      <w:r>
+        <w:t xml:space="preserve"> button is touched, all of the </w:t>
+      </w:r>
+      <w:proofErr w:type="spellStart"/>
+      <w:r>
+        <w:t>Pokeballs</w:t>
+      </w:r>
+      <w:proofErr w:type="spellEnd"/>
+      <w:r>
+        <w:t xml:space="preserve"> in the bench become selected.</w:t>
+      </w:r>
+    </w:p>
+    <w:p/>
+    <w:p>
+      <w:pPr>
+        <w:pStyle w:val="Heading4"/>
+      </w:pPr>
+      <w:r>
+        <w:t>2.5.4</w:t>
+      </w:r>
+      <w:r>
+        <w:t>.</w:t>
+      </w:r>
       <w:r>
         <w:t>2</w:t>
       </w:r>
       <w:r>
-        <w:t>.2</w:t>
-      </w:r>
-      <w:r>
-        <w:t>.1 Confusion</w:t>
-      </w:r>
-      <w:bookmarkEnd w:id="15"/>
-      <w:bookmarkEnd w:id="16"/>
+        <w:t xml:space="preserve"> Swap Button</w:t>
+      </w:r>
     </w:p>
     <w:p/>
     <w:p>
       <w:r>
-        <w:tab/>
-        <w:t>Each time this indicator is turned on, the confusion counter data is recorded in the application which is sent to the database.</w:t>
-      </w:r>
-    </w:p>
-    <w:p>
-      <w:pPr>
-        <w:rPr>
-          <w:rFonts w:ascii="Times New Roman" w:hAnsi="Times New Roman" w:cs="Times New Roman"/>
-          <w:sz w:val="24"/>
-        </w:rPr>
-      </w:pPr>
-    </w:p>
-    <w:p>
-      <w:pPr>
-        <w:pStyle w:val="Heading3"/>
-        <w:rPr>
-          <w:rFonts w:ascii="Times New Roman" w:hAnsi="Times New Roman" w:cs="Times New Roman"/>
-        </w:rPr>
-      </w:pPr>
-      <w:bookmarkStart w:id="17" w:name="_Toc425744834"/>
-      <w:r>
-        <w:t>2</w:t>
-      </w:r>
-      <w:r>
-        <w:t>.2</w:t>
-      </w:r>
-      <w:r>
-        <w:t>.2 Burn</w:t>
-      </w:r>
-      <w:bookmarkEnd w:id="17"/>
+        <w:t xml:space="preserve">When the Swap button is pressed, the current value </w:t>
+      </w:r>
+      <w:r>
+        <w:t xml:space="preserve">of the health indicator and the current value of the currently selected </w:t>
+      </w:r>
+      <w:proofErr w:type="spellStart"/>
+      <w:r>
+        <w:t>Pokeball</w:t>
+      </w:r>
+      <w:proofErr w:type="spellEnd"/>
+      <w:r>
+        <w:t xml:space="preserve"> are swapped, effectively moving the </w:t>
+      </w:r>
+      <w:proofErr w:type="spellStart"/>
+      <w:r>
+        <w:t>Pokemon</w:t>
+      </w:r>
+      <w:proofErr w:type="spellEnd"/>
+      <w:r>
+        <w:t xml:space="preserve"> from play to the bench and summoning the benched </w:t>
+      </w:r>
+      <w:proofErr w:type="spellStart"/>
+      <w:r>
+        <w:t>Pokemon</w:t>
+      </w:r>
+      <w:proofErr w:type="spellEnd"/>
+      <w:r>
+        <w:t xml:space="preserve"> to the field.</w:t>
+      </w:r>
     </w:p>
     <w:p/>
-    <w:p>
-      <w:r>
-        <w:tab/>
-        <w:t>Each time this indicator is turned on, the burn counter data is recorded in the application which is sent to the database.</w:t>
-      </w:r>
-    </w:p>
-    <w:p>
-      <w:pPr>
-        <w:rPr>
-          <w:rFonts w:ascii="Times New Roman" w:hAnsi="Times New Roman" w:cs="Times New Roman"/>
-          <w:sz w:val="24"/>
-        </w:rPr>
-      </w:pPr>
-    </w:p>
-    <w:p>
-      <w:pPr>
-        <w:pStyle w:val="Heading3"/>
-        <w:rPr>
-          <w:rFonts w:ascii="Times New Roman" w:hAnsi="Times New Roman" w:cs="Times New Roman"/>
-        </w:rPr>
-      </w:pPr>
-      <w:bookmarkStart w:id="18" w:name="_Toc425744835"/>
-      <w:r>
-        <w:t>2</w:t>
-      </w:r>
-      <w:r>
-        <w:t>.2</w:t>
-      </w:r>
-      <w:r>
-        <w:t>.3 Poison</w:t>
-      </w:r>
-      <w:bookmarkEnd w:id="18"/>
-    </w:p>
-    <w:p/>
-    <w:p>
-      <w:r>
-        <w:tab/>
-        <w:t>Each time this indicator is turned on, the poison counter data is recorded in the application which is sent to the database.</w:t>
-      </w:r>
-    </w:p>
-    <w:p>
-      <w:pPr>
-        <w:rPr>
-          <w:rFonts w:ascii="Times New Roman" w:hAnsi="Times New Roman" w:cs="Times New Roman"/>
-          <w:sz w:val="24"/>
-        </w:rPr>
-      </w:pPr>
-    </w:p>
-    <w:p>
-      <w:pPr>
-        <w:pStyle w:val="Heading3"/>
-        <w:rPr>
-          <w:rFonts w:ascii="Times New Roman" w:hAnsi="Times New Roman" w:cs="Times New Roman"/>
-        </w:rPr>
-      </w:pPr>
-      <w:bookmarkStart w:id="19" w:name="_Toc425744836"/>
-      <w:r>
-        <w:t>2</w:t>
-      </w:r>
-      <w:r>
-        <w:t>.2</w:t>
-      </w:r>
-      <w:r>
-        <w:t>.4 Sleep</w:t>
-      </w:r>
-      <w:bookmarkEnd w:id="19"/>
-    </w:p>
-    <w:p/>
-    <w:p>
-      <w:r>
-        <w:tab/>
-        <w:t>Each time this indicator is turned on, the sleep counter data is recorded in the application which is sent to the database.</w:t>
-      </w:r>
-    </w:p>
-    <w:p>
-      <w:pPr>
-        <w:rPr>
-          <w:rFonts w:ascii="Times New Roman" w:hAnsi="Times New Roman" w:cs="Times New Roman"/>
-          <w:sz w:val="24"/>
-        </w:rPr>
-      </w:pPr>
-    </w:p>
-    <w:p>
-      <w:pPr>
-        <w:pStyle w:val="Heading3"/>
-        <w:rPr>
-          <w:rFonts w:ascii="Times New Roman" w:hAnsi="Times New Roman" w:cs="Times New Roman"/>
-        </w:rPr>
-      </w:pPr>
-      <w:bookmarkStart w:id="20" w:name="_Toc425744837"/>
-      <w:r>
-        <w:t>2</w:t>
-      </w:r>
-      <w:r>
-        <w:t>.2</w:t>
-      </w:r>
-      <w:r>
-        <w:t>.5 Paralysis</w:t>
-      </w:r>
-      <w:bookmarkEnd w:id="20"/>
-    </w:p>
-    <w:p/>
-    <w:p>
-      <w:r>
-        <w:tab/>
-        <w:t>Each time this indicator is turned on, the paralysis counter data is recorded in the application which is sent to the database.</w:t>
-      </w:r>
-    </w:p>
-    <w:p>
-      <w:pPr>
-        <w:rPr>
-          <w:rFonts w:ascii="Times New Roman" w:hAnsi="Times New Roman" w:cs="Times New Roman"/>
-          <w:sz w:val="24"/>
-        </w:rPr>
-      </w:pPr>
-    </w:p>
     <w:p>
       <w:pPr>
         <w:spacing w:line="276" w:lineRule="auto"/>
@@ -3209,27 +3862,20 @@
       <w:pPr>
         <w:pStyle w:val="Heading2"/>
       </w:pPr>
-      <w:bookmarkStart w:id="21" w:name="_Toc425744838"/>
+      <w:bookmarkStart w:id="32" w:name="_Toc425744847"/>
       <w:r>
         <w:lastRenderedPageBreak/>
-        <w:t>2.3 Health Indicator</w:t>
-      </w:r>
-      <w:bookmarkEnd w:id="21"/>
-    </w:p>
-    <w:p>
-      <w:pPr>
-        <w:rPr>
-          <w:rFonts w:ascii="Times New Roman" w:hAnsi="Times New Roman" w:cs="Times New Roman"/>
-          <w:sz w:val="24"/>
-        </w:rPr>
-      </w:pPr>
-    </w:p>
-    <w:p>
-      <w:r>
-        <w:t>The health point tracker keeps track of the current health points</w:t>
-      </w:r>
-      <w:r>
-        <w:t xml:space="preserve"> of the currently played </w:t>
+        <w:t>2.6 Coin Flip</w:t>
+      </w:r>
+      <w:bookmarkEnd w:id="32"/>
+    </w:p>
+    <w:p/>
+    <w:p>
+      <w:r>
+        <w:t xml:space="preserve">The coin flipper simulates flipping a coin. The coin is </w:t>
+      </w:r>
+      <w:r>
+        <w:t xml:space="preserve">the </w:t>
       </w:r>
       <w:proofErr w:type="spellStart"/>
       <w:r>
@@ -3237,224 +3883,154 @@
       </w:r>
       <w:proofErr w:type="spellEnd"/>
       <w:r>
+        <w:t xml:space="preserve"> coin, with the Pikachu </w:t>
+      </w:r>
+      <w:proofErr w:type="spellStart"/>
+      <w:r>
+        <w:t>Pokemon</w:t>
+      </w:r>
+      <w:proofErr w:type="spellEnd"/>
+      <w:r>
+        <w:t xml:space="preserve"> symbolizing “</w:t>
+      </w:r>
+      <w:r>
+        <w:t>heads” and</w:t>
+      </w:r>
+      <w:r>
+        <w:t xml:space="preserve"> the </w:t>
+      </w:r>
+      <w:proofErr w:type="spellStart"/>
+      <w:r>
+        <w:t>Pokemon</w:t>
+      </w:r>
+      <w:proofErr w:type="spellEnd"/>
+      <w:r>
+        <w:t xml:space="preserve"> logo symbolizing</w:t>
+      </w:r>
+      <w:r>
+        <w:t xml:space="preserve"> “tails.</w:t>
+      </w:r>
+      <w:r>
+        <w:t>” The coin is displayed o</w:t>
+      </w:r>
+      <w:r>
+        <w:t>n the screen, the most recent result side up.</w:t>
+      </w:r>
+      <w:r>
+        <w:t xml:space="preserve"> </w:t>
+      </w:r>
+      <w:r>
+        <w:t>The coin defaults to being heads up.</w:t>
+      </w:r>
+      <w:r>
+        <w:t xml:space="preserve"> </w:t>
+      </w:r>
+      <w:r>
+        <w:t>Touching the coin initiates a coin flip.</w:t>
+      </w:r>
+      <w:r>
+        <w:t xml:space="preserve"> </w:t>
+      </w:r>
+      <w:r>
+        <w:t>During the coin flip, the coin will appear to spin.</w:t>
+      </w:r>
+      <w:r>
+        <w:t xml:space="preserve"> </w:t>
+      </w:r>
+      <w:r>
+        <w:t>After 1000 milliseconds, the coin will stop on either “heads” or “tails.”</w:t>
+      </w:r>
+    </w:p>
+    <w:p/>
+    <w:p>
+      <w:pPr>
+        <w:pStyle w:val="Heading2"/>
+      </w:pPr>
+      <w:bookmarkStart w:id="33" w:name="_Toc425744848"/>
+      <w:r>
+        <w:t>2.7 Menu</w:t>
+      </w:r>
+      <w:bookmarkEnd w:id="33"/>
+    </w:p>
+    <w:p/>
+    <w:p>
+      <w:r>
+        <w:t xml:space="preserve">This is the default Android menu button. Usually, this button is on the top of the screen. In order to accommodate the layout of </w:t>
+      </w:r>
+      <w:proofErr w:type="spellStart"/>
+      <w:r>
+        <w:t>PokemonTool</w:t>
+      </w:r>
+      <w:proofErr w:type="spellEnd"/>
+      <w:r>
+        <w:t>, the menu button is in the middle of the screen, still easily accessible.</w:t>
+      </w:r>
+      <w:r>
+        <w:t xml:space="preserve"> </w:t>
+      </w:r>
+      <w:r>
+        <w:t>The settings menu is currently implemented</w:t>
+      </w:r>
+      <w:r>
         <w:t>.</w:t>
       </w:r>
+    </w:p>
+    <w:p/>
+    <w:p>
+      <w:pPr>
+        <w:pStyle w:val="Heading3"/>
+      </w:pPr>
+      <w:bookmarkStart w:id="34" w:name="_Toc425744849"/>
+      <w:r>
+        <w:t>2.7.1</w:t>
+      </w:r>
       <w:r>
         <w:t xml:space="preserve"> </w:t>
       </w:r>
       <w:r>
-        <w:t>The current health point value is displayed as a large numerical value, printed in the center of the screen.</w:t>
-      </w:r>
-      <w:r>
-        <w:t xml:space="preserve"> </w:t>
-      </w:r>
-      <w:r>
-        <w:t>The</w:t>
-      </w:r>
-      <w:r>
-        <w:t xml:space="preserve"> default health point value is 3</w:t>
-      </w:r>
-      <w:r>
-        <w:t>0.</w:t>
-      </w:r>
-    </w:p>
-    <w:p>
-      <w:pPr>
-        <w:rPr>
-          <w:b/>
-        </w:rPr>
-      </w:pPr>
-    </w:p>
-    <w:p>
-      <w:pPr>
-        <w:pStyle w:val="Heading3"/>
-      </w:pPr>
-      <w:bookmarkStart w:id="22" w:name="_Toc425744839"/>
-      <w:r>
-        <w:t>2.</w:t>
-      </w:r>
-      <w:r>
-        <w:t>3</w:t>
-      </w:r>
-      <w:r>
-        <w:t xml:space="preserve">.1 </w:t>
-      </w:r>
-      <w:r>
-        <w:t>Minus Sign</w:t>
-      </w:r>
-      <w:bookmarkEnd w:id="22"/>
+        <w:t>Settings</w:t>
+      </w:r>
+      <w:bookmarkEnd w:id="34"/>
     </w:p>
     <w:p/>
     <w:p>
       <w:r>
-        <w:t xml:space="preserve">Next to the health point value is a large </w:t>
-      </w:r>
-      <w:r>
-        <w:t>minus</w:t>
-      </w:r>
-      <w:r>
-        <w:t xml:space="preserve"> sign.</w:t>
-      </w:r>
-      <w:r>
-        <w:t xml:space="preserve"> </w:t>
-      </w:r>
-      <w:r>
-        <w:t xml:space="preserve">Touching the </w:t>
-      </w:r>
-      <w:r>
-        <w:t>minus</w:t>
-      </w:r>
-      <w:r>
-        <w:t xml:space="preserve"> sign decreases the health point value by 1</w:t>
-      </w:r>
-      <w:r>
-        <w:t>0</w:t>
-      </w:r>
-      <w:r>
-        <w:t>.</w:t>
-      </w:r>
-      <w:r>
-        <w:t xml:space="preserve"> The minimum value is 0. When the value becomes 0, the value is displayed in green color font. </w:t>
-      </w:r>
-      <w:r>
-        <w:t>Touching</w:t>
-      </w:r>
-      <w:r>
-        <w:t xml:space="preserve"> the minus sign further has no function.</w:t>
+        <w:t xml:space="preserve">The settings allows for the changing of </w:t>
+      </w:r>
+      <w:proofErr w:type="spellStart"/>
+      <w:r>
+        <w:t>PokemonTool</w:t>
+      </w:r>
+      <w:proofErr w:type="spellEnd"/>
+      <w:r>
+        <w:t xml:space="preserve"> settings. Currently only screen rotation is implemented.</w:t>
       </w:r>
     </w:p>
     <w:p/>
     <w:p>
       <w:pPr>
-        <w:pStyle w:val="Heading3"/>
-      </w:pPr>
-      <w:bookmarkStart w:id="23" w:name="_Toc425744840"/>
-      <w:r>
-        <w:t>2.3.2 Plus Sign</w:t>
-      </w:r>
-      <w:bookmarkEnd w:id="23"/>
+        <w:pStyle w:val="Heading4"/>
+      </w:pPr>
+      <w:r>
+        <w:t>2.7.1.1 Screen Rotation</w:t>
+      </w:r>
     </w:p>
     <w:p/>
     <w:p>
       <w:r>
-        <w:t xml:space="preserve">Next to the health point value is a large </w:t>
-      </w:r>
-      <w:r>
-        <w:t>plus</w:t>
-      </w:r>
-      <w:r>
-        <w:t xml:space="preserve"> sign.</w:t>
-      </w:r>
-      <w:r>
-        <w:t xml:space="preserve"> </w:t>
-      </w:r>
-      <w:r>
-        <w:t xml:space="preserve">Touching the </w:t>
-      </w:r>
-      <w:r>
-        <w:t>plus</w:t>
-      </w:r>
-      <w:r>
-        <w:t xml:space="preserve"> sign </w:t>
-      </w:r>
-      <w:r>
-        <w:t>increases</w:t>
-      </w:r>
-      <w:r>
-        <w:t xml:space="preserve"> the health point value by 1</w:t>
-      </w:r>
-      <w:r>
-        <w:t>0</w:t>
-      </w:r>
-      <w:r>
-        <w:t>.</w:t>
-      </w:r>
-      <w:r>
-        <w:t xml:space="preserve"> The maximum value is 990. When the value becomes 990, the value is displayed in red color font. </w:t>
-      </w:r>
-      <w:r>
-        <w:t xml:space="preserve">Touching </w:t>
-      </w:r>
-      <w:r>
-        <w:t>the plus sign further has no function.</w:t>
-      </w:r>
-    </w:p>
-    <w:p>
-      <w:pPr>
-        <w:rPr>
-          <w:rFonts w:cs="Times New Roman"/>
-        </w:rPr>
-      </w:pPr>
-    </w:p>
-    <w:p>
-      <w:pPr>
-        <w:pStyle w:val="Heading2"/>
-      </w:pPr>
-      <w:bookmarkStart w:id="24" w:name="_Toc425744841"/>
-      <w:r>
-        <w:t>2.4 Refresh</w:t>
-      </w:r>
-      <w:bookmarkEnd w:id="24"/>
-    </w:p>
-    <w:p/>
-    <w:p>
-      <w:r>
-        <w:t>When t</w:t>
-      </w:r>
-      <w:r>
-        <w:t>he refresh button</w:t>
-      </w:r>
-      <w:r>
-        <w:t xml:space="preserve"> is touched, the current health point value in the Health Indicator is set to 0 and is displayed in green color font.</w:t>
-      </w:r>
-    </w:p>
-    <w:p/>
-    <w:p>
-      <w:pPr>
-        <w:pStyle w:val="Heading2"/>
-      </w:pPr>
-      <w:bookmarkStart w:id="25" w:name="_Toc425744842"/>
-      <w:r>
-        <w:t>2.5 Bench</w:t>
-      </w:r>
-      <w:bookmarkEnd w:id="25"/>
-    </w:p>
-    <w:p/>
-    <w:p>
-      <w:r>
-        <w:t xml:space="preserve">When the bench button is touched, the bench window opens up from the bottom of the screen. The bench shows 5 </w:t>
-      </w:r>
-      <w:proofErr w:type="spellStart"/>
-      <w:r>
-        <w:t>Pokeballs</w:t>
-      </w:r>
-      <w:proofErr w:type="spellEnd"/>
-      <w:r>
-        <w:t xml:space="preserve"> with numerical values to indicate their health points</w:t>
-      </w:r>
-      <w:r>
-        <w:t>, defaulted at 0</w:t>
-      </w:r>
-      <w:r>
-        <w:t>.</w:t>
-      </w:r>
-    </w:p>
-    <w:p>
-      <w:pPr>
-        <w:rPr>
-          <w:rFonts w:cs="Times New Roman"/>
-        </w:rPr>
-      </w:pPr>
-      <w:r>
-        <w:rPr>
-          <w:rFonts w:cs="Times New Roman"/>
+        <w:t>The screen rotation setting is a toggle of on or off. When set to off, the application will always be in vertical layout. When set to on, the application will adapt and change to the current rotation of the device, using Android’s built in technology.</w:t>
+      </w:r>
+    </w:p>
+    <w:p>
+      <w:r>
+        <w:rPr>
           <w:noProof/>
         </w:rPr>
         <w:drawing>
-          <wp:inline distT="0" distB="0" distL="0" distR="0" wp14:anchorId="54F4ED97" wp14:editId="1698D7E4">
-            <wp:extent cx="3619686" cy="1327218"/>
+          <wp:inline distT="0" distB="0" distL="0" distR="0" wp14:anchorId="2DA0ED42" wp14:editId="43DEEEFE">
+            <wp:extent cx="3664138" cy="660434"/>
             <wp:effectExtent l="0" t="0" r="0" b="6350"/>
-            <wp:docPr id="3" name="Picture 3"/>
+            <wp:docPr id="4" name="Picture 4"/>
             <wp:cNvGraphicFramePr>
               <a:graphicFrameLocks xmlns:a="http://schemas.openxmlformats.org/drawingml/2006/main" noChangeAspect="1"/>
             </wp:cNvGraphicFramePr>
@@ -3474,594 +4050,6 @@
                   <pic:spPr>
                     <a:xfrm>
                       <a:off x="0" y="0"/>
-                      <a:ext cx="3619686" cy="1327218"/>
-                    </a:xfrm>
-                    <a:prstGeom prst="rect">
-                      <a:avLst/>
-                    </a:prstGeom>
-                  </pic:spPr>
-                </pic:pic>
-              </a:graphicData>
-            </a:graphic>
-          </wp:inline>
-        </w:drawing>
-      </w:r>
-    </w:p>
-    <w:p>
-      <w:pPr>
-        <w:rPr>
-          <w:rFonts w:cs="Times New Roman"/>
-        </w:rPr>
-      </w:pPr>
-      <w:r>
-        <w:rPr>
-          <w:rFonts w:cs="Times New Roman"/>
-        </w:rPr>
-        <w:t>Figure 2.5.1: The bench window.</w:t>
-      </w:r>
-    </w:p>
-    <w:p>
-      <w:pPr>
-        <w:pStyle w:val="Heading3"/>
-      </w:pPr>
-      <w:bookmarkStart w:id="26" w:name="_Toc425744843"/>
-      <w:r>
-        <w:lastRenderedPageBreak/>
-        <w:t xml:space="preserve">2.5.1 </w:t>
-      </w:r>
-      <w:proofErr w:type="spellStart"/>
-      <w:r>
-        <w:t>Pokeball</w:t>
-      </w:r>
-      <w:bookmarkEnd w:id="26"/>
-      <w:proofErr w:type="spellEnd"/>
-    </w:p>
-    <w:p>
-      <w:pPr>
-        <w:rPr>
-          <w:u w:val="single"/>
-        </w:rPr>
-      </w:pPr>
-    </w:p>
-    <w:p>
-      <w:r>
-        <w:t xml:space="preserve">Each </w:t>
-      </w:r>
-      <w:proofErr w:type="spellStart"/>
-      <w:r>
-        <w:t>Pokeball</w:t>
-      </w:r>
-      <w:proofErr w:type="spellEnd"/>
-      <w:r>
-        <w:t xml:space="preserve"> is selectable by </w:t>
-      </w:r>
-      <w:r>
-        <w:t>t</w:t>
-      </w:r>
-      <w:r>
-        <w:t>ouching</w:t>
-      </w:r>
-      <w:r>
-        <w:t xml:space="preserve"> it. Multiple </w:t>
-      </w:r>
-      <w:proofErr w:type="spellStart"/>
-      <w:r>
-        <w:t>Pokeballs</w:t>
-      </w:r>
-      <w:proofErr w:type="spellEnd"/>
-      <w:r>
-        <w:t xml:space="preserve"> can be selected at the same time.</w:t>
-      </w:r>
-    </w:p>
-    <w:p/>
-    <w:p>
-      <w:pPr>
-        <w:pStyle w:val="Heading3"/>
-      </w:pPr>
-      <w:bookmarkStart w:id="27" w:name="_Toc425744844"/>
-      <w:r>
-        <w:t>2.5.</w:t>
-      </w:r>
-      <w:r>
-        <w:t>2</w:t>
-      </w:r>
-      <w:r>
-        <w:t xml:space="preserve"> </w:t>
-      </w:r>
-      <w:r>
-        <w:t>Minus Sign</w:t>
-      </w:r>
-      <w:bookmarkEnd w:id="27"/>
-    </w:p>
-    <w:p/>
-    <w:p>
-      <w:r>
-        <w:t xml:space="preserve">On the top left </w:t>
-      </w:r>
-      <w:r>
-        <w:t xml:space="preserve">is a large </w:t>
-      </w:r>
-      <w:r>
-        <w:t>minus</w:t>
-      </w:r>
-      <w:r>
-        <w:t xml:space="preserve"> sign.</w:t>
-      </w:r>
-      <w:r>
-        <w:t xml:space="preserve"> </w:t>
-      </w:r>
-      <w:r>
-        <w:t xml:space="preserve">Touching the </w:t>
-      </w:r>
-      <w:r>
-        <w:t>minus</w:t>
-      </w:r>
-      <w:r>
-        <w:t xml:space="preserve"> sign decreases the health point </w:t>
-      </w:r>
-      <w:r>
-        <w:t xml:space="preserve">value of all currently selected </w:t>
-      </w:r>
-      <w:proofErr w:type="spellStart"/>
-      <w:r>
-        <w:t>Pokeballs</w:t>
-      </w:r>
-      <w:proofErr w:type="spellEnd"/>
-      <w:r>
-        <w:t xml:space="preserve"> </w:t>
-      </w:r>
-      <w:r>
-        <w:t>by 1</w:t>
-      </w:r>
-      <w:r>
-        <w:t>0</w:t>
-      </w:r>
-      <w:r>
-        <w:t>.</w:t>
-      </w:r>
-      <w:r>
-        <w:t xml:space="preserve"> The minimum value is 0. When the value becomes 0, </w:t>
-      </w:r>
-      <w:r>
-        <w:t xml:space="preserve">touching </w:t>
-      </w:r>
-      <w:r>
-        <w:t>the minus sign further has no function.</w:t>
-      </w:r>
-    </w:p>
-    <w:p/>
-    <w:p>
-      <w:pPr>
-        <w:pStyle w:val="Heading3"/>
-      </w:pPr>
-      <w:bookmarkStart w:id="28" w:name="_Toc425744845"/>
-      <w:r>
-        <w:t>2.5.</w:t>
-      </w:r>
-      <w:r>
-        <w:t>3</w:t>
-      </w:r>
-      <w:r>
-        <w:t xml:space="preserve"> </w:t>
-      </w:r>
-      <w:r>
-        <w:t>Plus Sign</w:t>
-      </w:r>
-      <w:bookmarkEnd w:id="28"/>
-    </w:p>
-    <w:p/>
-    <w:p>
-      <w:r>
-        <w:t xml:space="preserve">On the top right </w:t>
-      </w:r>
-      <w:r>
-        <w:t xml:space="preserve">is a large </w:t>
-      </w:r>
-      <w:r>
-        <w:t>plus</w:t>
-      </w:r>
-      <w:r>
-        <w:t xml:space="preserve"> sign.</w:t>
-      </w:r>
-      <w:r>
-        <w:t xml:space="preserve"> </w:t>
-      </w:r>
-      <w:r>
-        <w:t xml:space="preserve">Touching the </w:t>
-      </w:r>
-      <w:r>
-        <w:t>plus</w:t>
-      </w:r>
-      <w:r>
-        <w:t xml:space="preserve"> sign </w:t>
-      </w:r>
-      <w:r>
-        <w:t>increases</w:t>
-      </w:r>
-      <w:r>
-        <w:t xml:space="preserve"> the health point </w:t>
-      </w:r>
-      <w:r>
-        <w:t xml:space="preserve">value of all currently selected </w:t>
-      </w:r>
-      <w:proofErr w:type="spellStart"/>
-      <w:r>
-        <w:t>Pokeballs</w:t>
-      </w:r>
-      <w:proofErr w:type="spellEnd"/>
-      <w:r>
-        <w:t xml:space="preserve"> </w:t>
-      </w:r>
-      <w:r>
-        <w:t>by 1</w:t>
-      </w:r>
-      <w:r>
-        <w:t>0</w:t>
-      </w:r>
-      <w:r>
-        <w:t>.</w:t>
-      </w:r>
-      <w:r>
-        <w:t xml:space="preserve"> The minimum value is 990. When the value becomes 990, </w:t>
-      </w:r>
-      <w:r>
-        <w:t xml:space="preserve">touching </w:t>
-      </w:r>
-      <w:r>
-        <w:t>the plus sign further has no function.</w:t>
-      </w:r>
-    </w:p>
-    <w:p/>
-    <w:p>
-      <w:pPr>
-        <w:pStyle w:val="Heading3"/>
-      </w:pPr>
-      <w:bookmarkStart w:id="29" w:name="_Toc425744846"/>
-      <w:r>
-        <w:t>2.5.</w:t>
-      </w:r>
-      <w:r>
-        <w:t>4</w:t>
-      </w:r>
-      <w:r>
-        <w:t xml:space="preserve"> </w:t>
-      </w:r>
-      <w:r>
-        <w:t>Middle Button</w:t>
-      </w:r>
-      <w:bookmarkEnd w:id="29"/>
-    </w:p>
-    <w:p/>
-    <w:p>
-      <w:r>
-        <w:t xml:space="preserve">In the middle on the top of the bench is a middle button. The button starts out as the </w:t>
-      </w:r>
-      <w:proofErr w:type="spellStart"/>
-      <w:r>
-        <w:t>Pokeball</w:t>
-      </w:r>
-      <w:proofErr w:type="spellEnd"/>
-      <w:r>
-        <w:t xml:space="preserve"> button. When any </w:t>
-      </w:r>
-      <w:proofErr w:type="spellStart"/>
-      <w:r>
-        <w:t>Pokeball</w:t>
-      </w:r>
-      <w:proofErr w:type="spellEnd"/>
-      <w:r>
-        <w:t xml:space="preserve"> is selected the middle button turns into the swap button.</w:t>
-      </w:r>
-    </w:p>
-    <w:p/>
-    <w:p>
-      <w:pPr>
-        <w:pStyle w:val="Heading4"/>
-      </w:pPr>
-      <w:bookmarkStart w:id="30" w:name="_Toc358023079"/>
-      <w:r>
-        <w:t>2.5.4</w:t>
-      </w:r>
-      <w:r>
-        <w:t xml:space="preserve">.1 </w:t>
-      </w:r>
-      <w:proofErr w:type="spellStart"/>
-      <w:r>
-        <w:t>Pokeball</w:t>
-      </w:r>
-      <w:proofErr w:type="spellEnd"/>
-      <w:r>
-        <w:t xml:space="preserve"> Button</w:t>
-      </w:r>
-      <w:bookmarkEnd w:id="30"/>
-    </w:p>
-    <w:p/>
-    <w:p>
-      <w:r>
-        <w:t xml:space="preserve">When the </w:t>
-      </w:r>
-      <w:proofErr w:type="spellStart"/>
-      <w:r>
-        <w:t>Pokeball</w:t>
-      </w:r>
-      <w:proofErr w:type="spellEnd"/>
-      <w:r>
-        <w:t xml:space="preserve"> button is touched, all of the </w:t>
-      </w:r>
-      <w:proofErr w:type="spellStart"/>
-      <w:r>
-        <w:t>Pokeballs</w:t>
-      </w:r>
-      <w:proofErr w:type="spellEnd"/>
-      <w:r>
-        <w:t xml:space="preserve"> in the bench become selected.</w:t>
-      </w:r>
-    </w:p>
-    <w:p/>
-    <w:p>
-      <w:pPr>
-        <w:pStyle w:val="Heading4"/>
-      </w:pPr>
-      <w:r>
-        <w:t>2.5.4</w:t>
-      </w:r>
-      <w:r>
-        <w:t>.</w:t>
-      </w:r>
-      <w:r>
-        <w:t>2</w:t>
-      </w:r>
-      <w:r>
-        <w:t xml:space="preserve"> Swap Button</w:t>
-      </w:r>
-    </w:p>
-    <w:p/>
-    <w:p>
-      <w:r>
-        <w:t xml:space="preserve">When the Swap button is pressed, the current value </w:t>
-      </w:r>
-      <w:r>
-        <w:t xml:space="preserve">of the health indicator and the current value of the currently selected </w:t>
-      </w:r>
-      <w:proofErr w:type="spellStart"/>
-      <w:r>
-        <w:t>Pokeball</w:t>
-      </w:r>
-      <w:proofErr w:type="spellEnd"/>
-      <w:r>
-        <w:t xml:space="preserve"> are swapped, effectively moving the </w:t>
-      </w:r>
-      <w:proofErr w:type="spellStart"/>
-      <w:r>
-        <w:t>Pokemon</w:t>
-      </w:r>
-      <w:proofErr w:type="spellEnd"/>
-      <w:r>
-        <w:t xml:space="preserve"> from play to the bench and summoning the benched </w:t>
-      </w:r>
-      <w:proofErr w:type="spellStart"/>
-      <w:r>
-        <w:t>Pokemon</w:t>
-      </w:r>
-      <w:proofErr w:type="spellEnd"/>
-      <w:r>
-        <w:t xml:space="preserve"> to the field.</w:t>
-      </w:r>
-    </w:p>
-    <w:p/>
-    <w:p>
-      <w:pPr>
-        <w:spacing w:line="276" w:lineRule="auto"/>
-        <w:rPr>
-          <w:rFonts w:asciiTheme="majorHAnsi" w:eastAsiaTheme="majorEastAsia" w:hAnsiTheme="majorHAnsi" w:cstheme="majorBidi"/>
-          <w:b/>
-          <w:bCs/>
-          <w:color w:val="4F81BD" w:themeColor="accent1"/>
-          <w:sz w:val="26"/>
-          <w:szCs w:val="26"/>
-        </w:rPr>
-      </w:pPr>
-      <w:r>
-        <w:br w:type="page"/>
-      </w:r>
-    </w:p>
-    <w:p>
-      <w:pPr>
-        <w:pStyle w:val="Heading2"/>
-      </w:pPr>
-      <w:bookmarkStart w:id="31" w:name="_Toc425744847"/>
-      <w:r>
-        <w:lastRenderedPageBreak/>
-        <w:t>2.6 Coin Flip</w:t>
-      </w:r>
-      <w:bookmarkEnd w:id="31"/>
-    </w:p>
-    <w:p/>
-    <w:p>
-      <w:r>
-        <w:t xml:space="preserve">The coin flipper simulates flipping a coin. The coin is </w:t>
-      </w:r>
-      <w:r>
-        <w:t xml:space="preserve">the </w:t>
-      </w:r>
-      <w:proofErr w:type="spellStart"/>
-      <w:r>
-        <w:t>Pokemon</w:t>
-      </w:r>
-      <w:proofErr w:type="spellEnd"/>
-      <w:r>
-        <w:t xml:space="preserve"> coin, with the Pikachu </w:t>
-      </w:r>
-      <w:proofErr w:type="spellStart"/>
-      <w:r>
-        <w:t>Pokemon</w:t>
-      </w:r>
-      <w:proofErr w:type="spellEnd"/>
-      <w:r>
-        <w:t xml:space="preserve"> symbolizing “</w:t>
-      </w:r>
-      <w:r>
-        <w:t>heads” and</w:t>
-      </w:r>
-      <w:r>
-        <w:t xml:space="preserve"> the </w:t>
-      </w:r>
-      <w:proofErr w:type="spellStart"/>
-      <w:r>
-        <w:t>Pokemon</w:t>
-      </w:r>
-      <w:proofErr w:type="spellEnd"/>
-      <w:r>
-        <w:t xml:space="preserve"> logo symbolizing</w:t>
-      </w:r>
-      <w:r>
-        <w:t xml:space="preserve"> “tails.</w:t>
-      </w:r>
-      <w:r>
-        <w:t>” The coin is displayed o</w:t>
-      </w:r>
-      <w:r>
-        <w:t>n the screen, the most recent result side up.</w:t>
-      </w:r>
-      <w:r>
-        <w:t xml:space="preserve"> </w:t>
-      </w:r>
-      <w:r>
-        <w:t>The coin defaults to being heads up.</w:t>
-      </w:r>
-      <w:r>
-        <w:t xml:space="preserve"> </w:t>
-      </w:r>
-      <w:r>
-        <w:t>Touching the coin initiates a coin flip.</w:t>
-      </w:r>
-      <w:r>
-        <w:t xml:space="preserve"> </w:t>
-      </w:r>
-      <w:r>
-        <w:t>During the coin flip, the coin will appear to spin.</w:t>
-      </w:r>
-      <w:r>
-        <w:t xml:space="preserve"> </w:t>
-      </w:r>
-      <w:r>
-        <w:t xml:space="preserve">After </w:t>
-      </w:r>
-      <w:bookmarkStart w:id="32" w:name="_GoBack"/>
-      <w:bookmarkEnd w:id="32"/>
-      <w:r>
-        <w:t>1000 milliseconds, the coin will stop on either “heads” or “tails.”</w:t>
-      </w:r>
-    </w:p>
-    <w:p/>
-    <w:p>
-      <w:pPr>
-        <w:pStyle w:val="Heading2"/>
-      </w:pPr>
-      <w:bookmarkStart w:id="33" w:name="_Toc425744848"/>
-      <w:r>
-        <w:t>2.7 Menu</w:t>
-      </w:r>
-      <w:bookmarkEnd w:id="33"/>
-    </w:p>
-    <w:p/>
-    <w:p>
-      <w:r>
-        <w:t xml:space="preserve">This is the default Android menu button. Usually, this button is on the top of the screen. In order to accommodate the layout of </w:t>
-      </w:r>
-      <w:proofErr w:type="spellStart"/>
-      <w:r>
-        <w:t>PokemonTool</w:t>
-      </w:r>
-      <w:proofErr w:type="spellEnd"/>
-      <w:r>
-        <w:t>, the menu button is in the middle of the screen, still easily accessible.</w:t>
-      </w:r>
-      <w:r>
-        <w:t xml:space="preserve"> </w:t>
-      </w:r>
-      <w:r>
-        <w:t>The settings menu is currently implemented</w:t>
-      </w:r>
-      <w:r>
-        <w:t>.</w:t>
-      </w:r>
-    </w:p>
-    <w:p/>
-    <w:p>
-      <w:pPr>
-        <w:pStyle w:val="Heading3"/>
-      </w:pPr>
-      <w:bookmarkStart w:id="34" w:name="_Toc425744849"/>
-      <w:r>
-        <w:t>2.7.1</w:t>
-      </w:r>
-      <w:r>
-        <w:t xml:space="preserve"> </w:t>
-      </w:r>
-      <w:r>
-        <w:t>Settings</w:t>
-      </w:r>
-      <w:bookmarkEnd w:id="34"/>
-    </w:p>
-    <w:p/>
-    <w:p>
-      <w:r>
-        <w:t xml:space="preserve">The settings allows for the changing of </w:t>
-      </w:r>
-      <w:proofErr w:type="spellStart"/>
-      <w:r>
-        <w:t>PokemonTool</w:t>
-      </w:r>
-      <w:proofErr w:type="spellEnd"/>
-      <w:r>
-        <w:t xml:space="preserve"> settings. Currently only screen rotation is implemented.</w:t>
-      </w:r>
-    </w:p>
-    <w:p/>
-    <w:p>
-      <w:pPr>
-        <w:pStyle w:val="Heading4"/>
-      </w:pPr>
-      <w:r>
-        <w:t>2.7.1.1 Screen Rotation</w:t>
-      </w:r>
-    </w:p>
-    <w:p/>
-    <w:p>
-      <w:r>
-        <w:t>The screen rotation setting is a toggle of on or off. When set to off, the application will always be in vertical layout. When set to on, the application will adapt and change to the current rotation of the device, using Android’s built in technology.</w:t>
-      </w:r>
-    </w:p>
-    <w:p>
-      <w:r>
-        <w:rPr>
-          <w:noProof/>
-        </w:rPr>
-        <w:drawing>
-          <wp:inline distT="0" distB="0" distL="0" distR="0" wp14:anchorId="2DA0ED42" wp14:editId="43DEEEFE">
-            <wp:extent cx="3664138" cy="660434"/>
-            <wp:effectExtent l="0" t="0" r="0" b="6350"/>
-            <wp:docPr id="4" name="Picture 4"/>
-            <wp:cNvGraphicFramePr>
-              <a:graphicFrameLocks xmlns:a="http://schemas.openxmlformats.org/drawingml/2006/main" noChangeAspect="1"/>
-            </wp:cNvGraphicFramePr>
-            <a:graphic xmlns:a="http://schemas.openxmlformats.org/drawingml/2006/main">
-              <a:graphicData uri="http://schemas.openxmlformats.org/drawingml/2006/picture">
-                <pic:pic xmlns:pic="http://schemas.openxmlformats.org/drawingml/2006/picture">
-                  <pic:nvPicPr>
-                    <pic:cNvPr id="0" name=""/>
-                    <pic:cNvPicPr/>
-                  </pic:nvPicPr>
-                  <pic:blipFill>
-                    <a:blip r:embed="rId9"/>
-                    <a:stretch>
-                      <a:fillRect/>
-                    </a:stretch>
-                  </pic:blipFill>
-                  <pic:spPr>
-                    <a:xfrm>
-                      <a:off x="0" y="0"/>
                       <a:ext cx="3664138" cy="660434"/>
                     </a:xfrm>
                     <a:prstGeom prst="rect">
@@ -4192,8 +4180,8 @@
 </file>
 
 <file path=word/numbering.xml><?xml version="1.0" encoding="utf-8"?>
-<w:numbering xmlns:wpc="http://schemas.microsoft.com/office/word/2010/wordprocessingCanvas" xmlns:mc="http://schemas.openxmlformats.org/markup-compatibility/2006" xmlns:o="urn:schemas-microsoft-com:office:office" xmlns:r="http://schemas.openxmlformats.org/officeDocument/2006/relationships" xmlns:m="http://schemas.openxmlformats.org/officeDocument/2006/math" xmlns:v="urn:schemas-microsoft-com:vml" xmlns:wp14="http://schemas.microsoft.com/office/word/2010/wordprocessingDrawing" xmlns:wp="http://schemas.openxmlformats.org/drawingml/2006/wordprocessingDrawing" xmlns:w10="urn:schemas-microsoft-com:office:word" xmlns:w="http://schemas.openxmlformats.org/wordprocessingml/2006/main" xmlns:w14="http://schemas.microsoft.com/office/word/2010/wordml" xmlns:wpg="http://schemas.microsoft.com/office/word/2010/wordprocessingGroup" xmlns:wpi="http://schemas.microsoft.com/office/word/2010/wordprocessingInk" xmlns:wne="http://schemas.microsoft.com/office/word/2006/wordml" xmlns:wps="http://schemas.microsoft.com/office/word/2010/wordprocessingShape" mc:Ignorable="w14 wp14">
-  <w:abstractNum w:abstractNumId="0">
+<w:numbering xmlns:wpc="http://schemas.microsoft.com/office/word/2010/wordprocessingCanvas" xmlns:mc="http://schemas.openxmlformats.org/markup-compatibility/2006" xmlns:o="urn:schemas-microsoft-com:office:office" xmlns:r="http://schemas.openxmlformats.org/officeDocument/2006/relationships" xmlns:m="http://schemas.openxmlformats.org/officeDocument/2006/math" xmlns:v="urn:schemas-microsoft-com:vml" xmlns:wp14="http://schemas.microsoft.com/office/word/2010/wordprocessingDrawing" xmlns:wp="http://schemas.openxmlformats.org/drawingml/2006/wordprocessingDrawing" xmlns:w10="urn:schemas-microsoft-com:office:word" xmlns:w="http://schemas.openxmlformats.org/wordprocessingml/2006/main" xmlns:w14="http://schemas.microsoft.com/office/word/2010/wordml" xmlns:w15="http://schemas.microsoft.com/office/word/2012/wordml" xmlns:wpg="http://schemas.microsoft.com/office/word/2010/wordprocessingGroup" xmlns:wpi="http://schemas.microsoft.com/office/word/2010/wordprocessingInk" xmlns:wne="http://schemas.microsoft.com/office/word/2006/wordml" xmlns:wps="http://schemas.microsoft.com/office/word/2010/wordprocessingShape" mc:Ignorable="w14 w15 wp14">
+  <w:abstractNum w:abstractNumId="0" w15:restartNumberingAfterBreak="0">
     <w:nsid w:val="00000001"/>
     <w:multiLevelType w:val="multilevel"/>
     <w:tmpl w:val="09A20B8E"/>
@@ -4324,7 +4312,7 @@
 </file>
 
 <file path=word/styles.xml><?xml version="1.0" encoding="utf-8"?>
-<w:styles xmlns:mc="http://schemas.openxmlformats.org/markup-compatibility/2006" xmlns:r="http://schemas.openxmlformats.org/officeDocument/2006/relationships" xmlns:w="http://schemas.openxmlformats.org/wordprocessingml/2006/main" xmlns:w14="http://schemas.microsoft.com/office/word/2010/wordml" mc:Ignorable="w14">
+<w:styles xmlns:mc="http://schemas.openxmlformats.org/markup-compatibility/2006" xmlns:r="http://schemas.openxmlformats.org/officeDocument/2006/relationships" xmlns:w="http://schemas.openxmlformats.org/wordprocessingml/2006/main" xmlns:w14="http://schemas.microsoft.com/office/word/2010/wordml" xmlns:w15="http://schemas.microsoft.com/office/word/2012/wordml" mc:Ignorable="w14 w15">
   <w:docDefaults>
     <w:rPrDefault>
       <w:rPr>
@@ -4340,666 +4328,378 @@
       </w:pPr>
     </w:pPrDefault>
   </w:docDefaults>
-  <w:latentStyles w:defLockedState="0" w:defUIPriority="99" w:defSemiHidden="1" w:defUnhideWhenUsed="1" w:defQFormat="0" w:count="267">
-    <w:lsdException w:name="Normal" w:semiHidden="0" w:uiPriority="0" w:unhideWhenUsed="0" w:qFormat="1"/>
-    <w:lsdException w:name="heading 1" w:semiHidden="0" w:uiPriority="0" w:unhideWhenUsed="0" w:qFormat="1"/>
-    <w:lsdException w:name="heading 2" w:uiPriority="9" w:qFormat="1"/>
-    <w:lsdException w:name="heading 3" w:uiPriority="9" w:qFormat="1"/>
-    <w:lsdException w:name="heading 4" w:uiPriority="9" w:qFormat="1"/>
-    <w:lsdException w:name="heading 5" w:uiPriority="9" w:qFormat="1"/>
-    <w:lsdException w:name="heading 6" w:uiPriority="0" w:qFormat="1"/>
-    <w:lsdException w:name="heading 7" w:uiPriority="9" w:qFormat="1"/>
-    <w:lsdException w:name="heading 8" w:uiPriority="9" w:qFormat="1"/>
-    <w:lsdException w:name="heading 9" w:uiPriority="9" w:qFormat="1"/>
-    <w:lsdException w:name="toc 1" w:uiPriority="39"/>
-    <w:lsdException w:name="toc 2" w:uiPriority="39"/>
-    <w:lsdException w:name="toc 3" w:uiPriority="39"/>
-    <w:lsdException w:name="toc 4" w:uiPriority="39"/>
-    <w:lsdException w:name="toc 5" w:uiPriority="39"/>
-    <w:lsdException w:name="toc 6" w:uiPriority="39"/>
-    <w:lsdException w:name="toc 7" w:uiPriority="39"/>
-    <w:lsdException w:name="toc 8" w:uiPriority="39"/>
-    <w:lsdException w:name="toc 9" w:uiPriority="39"/>
-    <w:lsdException w:name="caption" w:uiPriority="35" w:qFormat="1"/>
-    <w:lsdException w:name="Title" w:semiHidden="0" w:uiPriority="10" w:unhideWhenUsed="0" w:qFormat="1"/>
-    <w:lsdException w:name="Default Paragraph Font" w:uiPriority="1"/>
-    <w:lsdException w:name="Subtitle" w:semiHidden="0" w:uiPriority="11" w:unhideWhenUsed="0" w:qFormat="1"/>
-    <w:lsdException w:name="Strong" w:semiHidden="0" w:uiPriority="22" w:unhideWhenUsed="0" w:qFormat="1"/>
-    <w:lsdException w:name="Emphasis" w:semiHidden="0" w:uiPriority="20" w:unhideWhenUsed="0" w:qFormat="1"/>
-    <w:lsdException w:name="Table Grid" w:semiHidden="0" w:uiPriority="59" w:unhideWhenUsed="0"/>
-    <w:lsdException w:name="Placeholder Text" w:unhideWhenUsed="0"/>
-    <w:lsdException w:name="No Spacing" w:semiHidden="0" w:uiPriority="1" w:unhideWhenUsed="0" w:qFormat="1"/>
-    <w:lsdException w:name="Light Shading" w:semiHidden="0" w:uiPriority="60" w:unhideWhenUsed="0"/>
-    <w:lsdException w:name="Light List" w:semiHidden="0" w:uiPriority="61" w:unhideWhenUsed="0"/>
-    <w:lsdException w:name="Light Grid" w:semiHidden="0" w:uiPriority="62" w:unhideWhenUsed="0"/>
-    <w:lsdException w:name="Medium Shading 1" w:semiHidden="0" w:uiPriority="63" w:unhideWhenUsed="0"/>
-    <w:lsdException w:name="Medium Shading 2" w:semiHidden="0" w:uiPriority="64" w:unhideWhenUsed="0"/>
-    <w:lsdException w:name="Medium List 1" w:semiHidden="0" w:uiPriority="65" w:unhideWhenUsed="0"/>
-    <w:lsdException w:name="Medium List 2" w:semiHidden="0" w:uiPriority="66" w:unhideWhenUsed="0"/>
-    <w:lsdException w:name="Medium Grid 1" w:semiHidden="0" w:uiPriority="67" w:unhideWhenUsed="0"/>
-    <w:lsdException w:name="Medium Grid 2" w:semiHidden="0" w:uiPriority="68" w:unhideWhenUsed="0"/>
-    <w:lsdException w:name="Medium Grid 3" w:semiHidden="0" w:uiPriority="69" w:unhideWhenUsed="0"/>
-    <w:lsdException w:name="Dark List" w:semiHidden="0" w:uiPriority="70" w:unhideWhenUsed="0"/>
-    <w:lsdException w:name="Colorful Shading" w:semiHidden="0" w:uiPriority="71" w:unhideWhenUsed="0"/>
-    <w:lsdException w:name="Colorful List" w:semiHidden="0" w:uiPriority="72" w:unhideWhenUsed="0"/>
-    <w:lsdException w:name="Colorful Grid" w:semiHidden="0" w:uiPriority="73" w:unhideWhenUsed="0"/>
-    <w:lsdException w:name="Light Shading Accent 1" w:semiHidden="0" w:uiPriority="60" w:unhideWhenUsed="0"/>
-    <w:lsdException w:name="Light List Accent 1" w:semiHidden="0" w:uiPriority="61" w:unhideWhenUsed="0"/>
-    <w:lsdException w:name="Light Grid Accent 1" w:semiHidden="0" w:uiPriority="62" w:unhideWhenUsed="0"/>
-    <w:lsdException w:name="Medium Shading 1 Accent 1" w:semiHidden="0" w:uiPriority="63" w:unhideWhenUsed="0"/>
-    <w:lsdException w:name="Medium Shading 2 Accent 1" w:semiHidden="0" w:uiPriority="64" w:unhideWhenUsed="0"/>
-    <w:lsdException w:name="Medium List 1 Accent 1" w:semiHidden="0" w:uiPriority="65" w:unhideWhenUsed="0"/>
-    <w:lsdException w:name="Revision" w:unhideWhenUsed="0"/>
-    <w:lsdException w:name="List Paragraph" w:semiHidden="0" w:uiPriority="34" w:unhideWhenUsed="0" w:qFormat="1"/>
-    <w:lsdException w:name="Quote" w:semiHidden="0" w:uiPriority="29" w:unhideWhenUsed="0" w:qFormat="1"/>
-    <w:lsdException w:name="Intense Quote" w:semiHidden="0" w:uiPriority="30" w:unhideWhenUsed="0" w:qFormat="1"/>
-    <w:lsdException w:name="Medium List 2 Accent 1" w:semiHidden="0" w:uiPriority="66" w:unhideWhenUsed="0"/>
-    <w:lsdException w:name="Medium Grid 1 Accent 1" w:semiHidden="0" w:uiPriority="67" w:unhideWhenUsed="0"/>
-    <w:lsdException w:name="Medium Grid 2 Accent 1" w:semiHidden="0" w:uiPriority="68" w:unhideWhenUsed="0"/>
-    <w:lsdException w:name="Medium Grid 3 Accent 1" w:semiHidden="0" w:uiPriority="69" w:unhideWhenUsed="0"/>
-    <w:lsdException w:name="Dark List Accent 1" w:semiHidden="0" w:uiPriority="70" w:unhideWhenUsed="0"/>
-    <w:lsdException w:name="Colorful Shading Accent 1" w:semiHidden="0" w:uiPriority="71" w:unhideWhenUsed="0"/>
-    <w:lsdException w:name="Colorful List Accent 1" w:semiHidden="0" w:uiPriority="72" w:unhideWhenUsed="0"/>
-    <w:lsdException w:name="Colorful Grid Accent 1" w:semiHidden="0" w:uiPriority="73" w:unhideWhenUsed="0"/>
-    <w:lsdException w:name="Light Shading Accent 2" w:semiHidden="0" w:uiPriority="60" w:unhideWhenUsed="0"/>
-    <w:lsdException w:name="Light List Accent 2" w:semiHidden="0" w:uiPriority="61" w:unhideWhenUsed="0"/>
-    <w:lsdException w:name="Light Grid Accent 2" w:semiHidden="0" w:uiPriority="62" w:unhideWhenUsed="0"/>
-    <w:lsdException w:name="Medium Shading 1 Accent 2" w:semiHidden="0" w:uiPriority="63" w:unhideWhenUsed="0"/>
-    <w:lsdException w:name="Medium Shading 2 Accent 2" w:semiHidden="0" w:uiPriority="64" w:unhideWhenUsed="0"/>
-    <w:lsdException w:name="Medium List 1 Accent 2" w:semiHidden="0" w:uiPriority="65" w:unhideWhenUsed="0"/>
-    <w:lsdException w:name="Medium List 2 Accent 2" w:semiHidden="0" w:uiPriority="66" w:unhideWhenUsed="0"/>
-    <w:lsdException w:name="Medium Grid 1 Accent 2" w:semiHidden="0" w:uiPriority="67" w:unhideWhenUsed="0"/>
-    <w:lsdException w:name="Medium Grid 2 Accent 2" w:semiHidden="0" w:uiPriority="68" w:unhideWhenUsed="0"/>
-    <w:lsdException w:name="Medium Grid 3 Accent 2" w:semiHidden="0" w:uiPriority="69" w:unhideWhenUsed="0"/>
-    <w:lsdException w:name="Dark List Accent 2" w:semiHidden="0" w:uiPriority="70" w:unhideWhenUsed="0"/>
-    <w:lsdException w:name="Colorful Shading Accent 2" w:semiHidden="0" w:uiPriority="71" w:unhideWhenUsed="0"/>
-    <w:lsdException w:name="Colorful List Accent 2" w:semiHidden="0" w:uiPriority="72" w:unhideWhenUsed="0"/>
-    <w:lsdException w:name="Colorful Grid Accent 2" w:semiHidden="0" w:uiPriority="73" w:unhideWhenUsed="0"/>
-    <w:lsdException w:name="Light Shading Accent 3" w:semiHidden="0" w:uiPriority="60" w:unhideWhenUsed="0"/>
-    <w:lsdException w:name="Light List Accent 3" w:semiHidden="0" w:uiPriority="61" w:unhideWhenUsed="0"/>
-    <w:lsdException w:name="Light Grid Accent 3" w:semiHidden="0" w:uiPriority="62" w:unhideWhenUsed="0"/>
-    <w:lsdException w:name="Medium Shading 1 Accent 3" w:semiHidden="0" w:uiPriority="63" w:unhideWhenUsed="0"/>
-    <w:lsdException w:name="Medium Shading 2 Accent 3" w:semiHidden="0" w:uiPriority="64" w:unhideWhenUsed="0"/>
-    <w:lsdException w:name="Medium List 1 Accent 3" w:semiHidden="0" w:uiPriority="65" w:unhideWhenUsed="0"/>
-    <w:lsdException w:name="Medium List 2 Accent 3" w:semiHidden="0" w:uiPriority="66" w:unhideWhenUsed="0"/>
-    <w:lsdException w:name="Medium Grid 1 Accent 3" w:semiHidden="0" w:uiPriority="67" w:unhideWhenUsed="0"/>
-    <w:lsdException w:name="Medium Grid 2 Accent 3" w:semiHidden="0" w:uiPriority="68" w:unhideWhenUsed="0"/>
-    <w:lsdException w:name="Medium Grid 3 Accent 3" w:semiHidden="0" w:uiPriority="69" w:unhideWhenUsed="0"/>
-    <w:lsdException w:name="Dark List Accent 3" w:semiHidden="0" w:uiPriority="70" w:unhideWhenUsed="0"/>
-    <w:lsdException w:name="Colorful Shading Accent 3" w:semiHidden="0" w:uiPriority="71" w:unhideWhenUsed="0"/>
-    <w:lsdException w:name="Colorful List Accent 3" w:semiHidden="0" w:uiPriority="72" w:unhideWhenUsed="0"/>
-    <w:lsdException w:name="Colorful Grid Accent 3" w:semiHidden="0" w:uiPriority="73" w:unhideWhenUsed="0"/>
-    <w:lsdException w:name="Light Shading Accent 4" w:semiHidden="0" w:uiPriority="60" w:unhideWhenUsed="0"/>
-    <w:lsdException w:name="Light List Accent 4" w:semiHidden="0" w:uiPriority="61" w:unhideWhenUsed="0"/>
-    <w:lsdException w:name="Light Grid Accent 4" w:semiHidden="0" w:uiPriority="62" w:unhideWhenUsed="0"/>
-    <w:lsdException w:name="Medium Shading 1 Accent 4" w:semiHidden="0" w:uiPriority="63" w:unhideWhenUsed="0"/>
-    <w:lsdException w:name="Medium Shading 2 Accent 4" w:semiHidden="0" w:uiPriority="64" w:unhideWhenUsed="0"/>
-    <w:lsdException w:name="Medium List 1 Accent 4" w:semiHidden="0" w:uiPriority="65" w:unhideWhenUsed="0"/>
-    <w:lsdException w:name="Medium List 2 Accent 4" w:semiHidden="0" w:uiPriority="66" w:unhideWhenUsed="0"/>
-    <w:lsdException w:name="Medium Grid 1 Accent 4" w:semiHidden="0" w:uiPriority="67" w:unhideWhenUsed="0"/>
-    <w:lsdException w:name="Medium Grid 2 Accent 4" w:semiHidden="0" w:uiPriority="68" w:unhideWhenUsed="0"/>
-    <w:lsdException w:name="Medium Grid 3 Accent 4" w:semiHidden="0" w:uiPriority="69" w:unhideWhenUsed="0"/>
-    <w:lsdException w:name="Dark List Accent 4" w:semiHidden="0" w:uiPriority="70" w:unhideWhenUsed="0"/>
-    <w:lsdException w:name="Colorful Shading Accent 4" w:semiHidden="0" w:uiPriority="71" w:unhideWhenUsed="0"/>
-    <w:lsdException w:name="Colorful List Accent 4" w:semiHidden="0" w:uiPriority="72" w:unhideWhenUsed="0"/>
-    <w:lsdException w:name="Colorful Grid Accent 4" w:semiHidden="0" w:uiPriority="73" w:unhideWhenUsed="0"/>
-    <w:lsdException w:name="Light Shading Accent 5" w:semiHidden="0" w:uiPriority="60" w:unhideWhenUsed="0"/>
-    <w:lsdException w:name="Light List Accent 5" w:semiHidden="0" w:uiPriority="61" w:unhideWhenUsed="0"/>
-    <w:lsdException w:name="Light Grid Accent 5" w:semiHidden="0" w:uiPriority="62" w:unhideWhenUsed="0"/>
-    <w:lsdException w:name="Medium Shading 1 Accent 5" w:semiHidden="0" w:uiPriority="63" w:unhideWhenUsed="0"/>
-    <w:lsdException w:name="Medium Shading 2 Accent 5" w:semiHidden="0" w:uiPriority="64" w:unhideWhenUsed="0"/>
-    <w:lsdException w:name="Medium List 1 Accent 5" w:semiHidden="0" w:uiPriority="65" w:unhideWhenUsed="0"/>
-    <w:lsdException w:name="Medium List 2 Accent 5" w:semiHidden="0" w:uiPriority="66" w:unhideWhenUsed="0"/>
-    <w:lsdException w:name="Medium Grid 1 Accent 5" w:semiHidden="0" w:uiPriority="67" w:unhideWhenUsed="0"/>
-    <w:lsdException w:name="Medium Grid 2 Accent 5" w:semiHidden="0" w:uiPriority="68" w:unhideWhenUsed="0"/>
-    <w:lsdException w:name="Medium Grid 3 Accent 5" w:semiHidden="0" w:uiPriority="69" w:unhideWhenUsed="0"/>
-    <w:lsdException w:name="Dark List Accent 5" w:semiHidden="0" w:uiPriority="70" w:unhideWhenUsed="0"/>
-    <w:lsdException w:name="Colorful Shading Accent 5" w:semiHidden="0" w:uiPriority="71" w:unhideWhenUsed="0"/>
-    <w:lsdException w:name="Colorful List Accent 5" w:semiHidden="0" w:uiPriority="72" w:unhideWhenUsed="0"/>
-    <w:lsdException w:name="Colorful Grid Accent 5" w:semiHidden="0" w:uiPriority="73" w:unhideWhenUsed="0"/>
-    <w:lsdException w:name="Light Shading Accent 6" w:semiHidden="0" w:uiPriority="60" w:unhideWhenUsed="0"/>
-    <w:lsdException w:name="Light List Accent 6" w:semiHidden="0" w:uiPriority="61" w:unhideWhenUsed="0"/>
-    <w:lsdException w:name="Light Grid Accent 6" w:semiHidden="0" w:uiPriority="62" w:unhideWhenUsed="0"/>
-    <w:lsdException w:name="Medium Shading 1 Accent 6" w:semiHidden="0" w:uiPriority="63" w:unhideWhenUsed="0"/>
-    <w:lsdException w:name="Medium Shading 2 Accent 6" w:semiHidden="0" w:uiPriority="64" w:unhideWhenUsed="0"/>
-    <w:lsdException w:name="Medium List 1 Accent 6" w:semiHidden="0" w:uiPriority="65" w:unhideWhenUsed="0"/>
-    <w:lsdException w:name="Medium List 2 Accent 6" w:semiHidden="0" w:uiPriority="66" w:unhideWhenUsed="0"/>
-    <w:lsdException w:name="Medium Grid 1 Accent 6" w:semiHidden="0" w:uiPriority="67" w:unhideWhenUsed="0"/>
-    <w:lsdException w:name="Medium Grid 2 Accent 6" w:semiHidden="0" w:uiPriority="68" w:unhideWhenUsed="0"/>
-    <w:lsdException w:name="Medium Grid 3 Accent 6" w:semiHidden="0" w:uiPriority="69" w:unhideWhenUsed="0"/>
-    <w:lsdException w:name="Dark List Accent 6" w:semiHidden="0" w:uiPriority="70" w:unhideWhenUsed="0"/>
-    <w:lsdException w:name="Colorful Shading Accent 6" w:semiHidden="0" w:uiPriority="71" w:unhideWhenUsed="0"/>
-    <w:lsdException w:name="Colorful List Accent 6" w:semiHidden="0" w:uiPriority="72" w:unhideWhenUsed="0"/>
-    <w:lsdException w:name="Colorful Grid Accent 6" w:semiHidden="0" w:uiPriority="73" w:unhideWhenUsed="0"/>
-    <w:lsdException w:name="Subtle Emphasis" w:semiHidden="0" w:uiPriority="19" w:unhideWhenUsed="0" w:qFormat="1"/>
-    <w:lsdException w:name="Intense Emphasis" w:semiHidden="0" w:uiPriority="21" w:unhideWhenUsed="0" w:qFormat="1"/>
-    <w:lsdException w:name="Subtle Reference" w:semiHidden="0" w:uiPriority="31" w:unhideWhenUsed="0" w:qFormat="1"/>
-    <w:lsdException w:name="Intense Reference" w:semiHidden="0" w:uiPriority="32" w:unhideWhenUsed="0" w:qFormat="1"/>
-    <w:lsdException w:name="Book Title" w:semiHidden="0" w:uiPriority="33" w:unhideWhenUsed="0" w:qFormat="1"/>
-    <w:lsdException w:name="Bibliography" w:uiPriority="37"/>
-    <w:lsdException w:name="TOC Heading" w:uiPriority="39" w:qFormat="1"/>
-  </w:latentStyles>
-  <w:style w:type="paragraph" w:default="1" w:styleId="Normal">
-    <w:name w:val="Normal"/>
-    <w:qFormat/>
-    <w:rsid w:val="00373CBE"/>
-    <w:pPr>
-      <w:spacing w:line="240" w:lineRule="auto"/>
-    </w:pPr>
-  </w:style>
-  <w:style w:type="paragraph" w:styleId="Heading1">
-    <w:name w:val="heading 1"/>
-    <w:basedOn w:val="Normal"/>
-    <w:next w:val="BodyText"/>
-    <w:link w:val="Heading1Char"/>
-    <w:qFormat/>
-    <w:rsid w:val="005B2433"/>
-    <w:pPr>
-      <w:keepNext/>
-      <w:widowControl w:val="0"/>
-      <w:numPr>
-        <w:numId w:val="1"/>
-      </w:numPr>
-      <w:suppressAutoHyphens/>
-      <w:spacing w:before="240" w:after="120"/>
-      <w:outlineLvl w:val="0"/>
-    </w:pPr>
-    <w:rPr>
-      <w:rFonts w:ascii="Arial" w:eastAsia="Microsoft YaHei" w:hAnsi="Arial" w:cs="Mangal"/>
-      <w:b/>
-      <w:bCs/>
-      <w:sz w:val="32"/>
-      <w:szCs w:val="32"/>
-      <w:lang w:eastAsia="hi-IN" w:bidi="hi-IN"/>
-    </w:rPr>
-  </w:style>
-  <w:style w:type="paragraph" w:styleId="Heading2">
-    <w:name w:val="heading 2"/>
-    <w:basedOn w:val="Normal"/>
-    <w:next w:val="Normal"/>
-    <w:link w:val="Heading2Char"/>
-    <w:uiPriority w:val="9"/>
-    <w:semiHidden/>
-    <w:unhideWhenUsed/>
-    <w:qFormat/>
-    <w:rsid w:val="005B2433"/>
-    <w:pPr>
-      <w:keepNext/>
-      <w:keepLines/>
-      <w:spacing w:before="200" w:after="0"/>
-      <w:outlineLvl w:val="1"/>
-    </w:pPr>
-    <w:rPr>
-      <w:rFonts w:asciiTheme="majorHAnsi" w:eastAsiaTheme="majorEastAsia" w:hAnsiTheme="majorHAnsi" w:cstheme="majorBidi"/>
-      <w:b/>
-      <w:bCs/>
-      <w:color w:val="4F81BD" w:themeColor="accent1"/>
-      <w:sz w:val="26"/>
-      <w:szCs w:val="26"/>
-    </w:rPr>
-  </w:style>
-  <w:style w:type="paragraph" w:styleId="Heading3">
-    <w:name w:val="heading 3"/>
-    <w:basedOn w:val="Normal"/>
-    <w:next w:val="Normal"/>
-    <w:link w:val="Heading3Char"/>
-    <w:uiPriority w:val="9"/>
-    <w:semiHidden/>
-    <w:unhideWhenUsed/>
-    <w:qFormat/>
-    <w:rsid w:val="00E60CD6"/>
-    <w:pPr>
-      <w:keepNext/>
-      <w:keepLines/>
-      <w:spacing w:before="200" w:after="0"/>
-      <w:outlineLvl w:val="2"/>
-    </w:pPr>
-    <w:rPr>
-      <w:rFonts w:asciiTheme="majorHAnsi" w:eastAsiaTheme="majorEastAsia" w:hAnsiTheme="majorHAnsi" w:cstheme="majorBidi"/>
-      <w:b/>
-      <w:bCs/>
-      <w:color w:val="4F81BD" w:themeColor="accent1"/>
-    </w:rPr>
-  </w:style>
-  <w:style w:type="paragraph" w:styleId="Heading4">
-    <w:name w:val="heading 4"/>
-    <w:basedOn w:val="Normal"/>
-    <w:next w:val="Normal"/>
-    <w:link w:val="Heading4Char"/>
-    <w:uiPriority w:val="9"/>
-    <w:semiHidden/>
-    <w:unhideWhenUsed/>
-    <w:qFormat/>
-    <w:rsid w:val="008735BA"/>
-    <w:pPr>
-      <w:keepNext/>
-      <w:keepLines/>
-      <w:spacing w:before="200" w:after="0"/>
-      <w:outlineLvl w:val="3"/>
-    </w:pPr>
-    <w:rPr>
-      <w:rFonts w:asciiTheme="majorHAnsi" w:eastAsiaTheme="majorEastAsia" w:hAnsiTheme="majorHAnsi" w:cstheme="majorBidi"/>
-      <w:b/>
-      <w:bCs/>
-      <w:i/>
-      <w:iCs/>
-      <w:color w:val="4F81BD" w:themeColor="accent1"/>
-    </w:rPr>
-  </w:style>
-  <w:style w:type="paragraph" w:styleId="Heading6">
-    <w:name w:val="heading 6"/>
-    <w:basedOn w:val="Normal"/>
-    <w:next w:val="BodyText"/>
-    <w:link w:val="Heading6Char"/>
-    <w:qFormat/>
-    <w:rsid w:val="005B2433"/>
-    <w:pPr>
-      <w:keepNext/>
-      <w:widowControl w:val="0"/>
-      <w:numPr>
-        <w:ilvl w:val="5"/>
-        <w:numId w:val="1"/>
-      </w:numPr>
-      <w:suppressAutoHyphens/>
-      <w:spacing w:before="240" w:after="120"/>
-      <w:outlineLvl w:val="5"/>
-    </w:pPr>
-    <w:rPr>
-      <w:rFonts w:ascii="Arial" w:eastAsia="Microsoft YaHei" w:hAnsi="Arial" w:cs="Mangal"/>
-      <w:b/>
-      <w:bCs/>
-      <w:i/>
-      <w:sz w:val="21"/>
-      <w:szCs w:val="21"/>
-      <w:lang w:eastAsia="hi-IN" w:bidi="hi-IN"/>
-    </w:rPr>
-  </w:style>
-  <w:style w:type="character" w:default="1" w:styleId="DefaultParagraphFont">
-    <w:name w:val="Default Paragraph Font"/>
-    <w:uiPriority w:val="1"/>
-    <w:semiHidden/>
-    <w:unhideWhenUsed/>
-  </w:style>
-  <w:style w:type="table" w:default="1" w:styleId="TableNormal">
-    <w:name w:val="Normal Table"/>
-    <w:uiPriority w:val="99"/>
-    <w:semiHidden/>
-    <w:unhideWhenUsed/>
-    <w:tblPr>
-      <w:tblInd w:w="0" w:type="dxa"/>
-      <w:tblCellMar>
-        <w:top w:w="0" w:type="dxa"/>
-        <w:left w:w="108" w:type="dxa"/>
-        <w:bottom w:w="0" w:type="dxa"/>
-        <w:right w:w="108" w:type="dxa"/>
-      </w:tblCellMar>
-    </w:tblPr>
-  </w:style>
-  <w:style w:type="numbering" w:default="1" w:styleId="NoList">
-    <w:name w:val="No List"/>
-    <w:uiPriority w:val="99"/>
-    <w:semiHidden/>
-    <w:unhideWhenUsed/>
-  </w:style>
-  <w:style w:type="character" w:customStyle="1" w:styleId="Heading1Char">
-    <w:name w:val="Heading 1 Char"/>
-    <w:basedOn w:val="DefaultParagraphFont"/>
-    <w:link w:val="Heading1"/>
-    <w:rsid w:val="005B2433"/>
-    <w:rPr>
-      <w:rFonts w:ascii="Arial" w:eastAsia="Microsoft YaHei" w:hAnsi="Arial" w:cs="Mangal"/>
-      <w:b/>
-      <w:bCs/>
-      <w:sz w:val="32"/>
-      <w:szCs w:val="32"/>
-      <w:lang w:eastAsia="hi-IN" w:bidi="hi-IN"/>
-    </w:rPr>
-  </w:style>
-  <w:style w:type="character" w:customStyle="1" w:styleId="Heading6Char">
-    <w:name w:val="Heading 6 Char"/>
-    <w:basedOn w:val="DefaultParagraphFont"/>
-    <w:link w:val="Heading6"/>
-    <w:rsid w:val="005B2433"/>
-    <w:rPr>
-      <w:rFonts w:ascii="Arial" w:eastAsia="Microsoft YaHei" w:hAnsi="Arial" w:cs="Mangal"/>
-      <w:b/>
-      <w:bCs/>
-      <w:i/>
-      <w:sz w:val="21"/>
-      <w:szCs w:val="21"/>
-      <w:lang w:eastAsia="hi-IN" w:bidi="hi-IN"/>
-    </w:rPr>
-  </w:style>
-  <w:style w:type="paragraph" w:styleId="BodyText">
-    <w:name w:val="Body Text"/>
-    <w:basedOn w:val="Normal"/>
-    <w:link w:val="BodyTextChar"/>
-    <w:uiPriority w:val="99"/>
-    <w:semiHidden/>
-    <w:unhideWhenUsed/>
-    <w:rsid w:val="005B2433"/>
-    <w:pPr>
-      <w:spacing w:after="120"/>
-    </w:pPr>
-  </w:style>
-  <w:style w:type="character" w:customStyle="1" w:styleId="BodyTextChar">
-    <w:name w:val="Body Text Char"/>
-    <w:basedOn w:val="DefaultParagraphFont"/>
-    <w:link w:val="BodyText"/>
-    <w:uiPriority w:val="99"/>
-    <w:semiHidden/>
-    <w:rsid w:val="005B2433"/>
-  </w:style>
-  <w:style w:type="character" w:customStyle="1" w:styleId="Heading2Char">
-    <w:name w:val="Heading 2 Char"/>
-    <w:basedOn w:val="DefaultParagraphFont"/>
-    <w:link w:val="Heading2"/>
-    <w:uiPriority w:val="9"/>
-    <w:semiHidden/>
-    <w:rsid w:val="005B2433"/>
-    <w:rPr>
-      <w:rFonts w:asciiTheme="majorHAnsi" w:eastAsiaTheme="majorEastAsia" w:hAnsiTheme="majorHAnsi" w:cstheme="majorBidi"/>
-      <w:b/>
-      <w:bCs/>
-      <w:color w:val="4F81BD" w:themeColor="accent1"/>
-      <w:sz w:val="26"/>
-      <w:szCs w:val="26"/>
-    </w:rPr>
-  </w:style>
-  <w:style w:type="paragraph" w:styleId="BalloonText">
-    <w:name w:val="Balloon Text"/>
-    <w:basedOn w:val="Normal"/>
-    <w:link w:val="BalloonTextChar"/>
-    <w:uiPriority w:val="99"/>
-    <w:semiHidden/>
-    <w:unhideWhenUsed/>
-    <w:rsid w:val="00332529"/>
-    <w:pPr>
-      <w:spacing w:after="0"/>
-    </w:pPr>
-    <w:rPr>
-      <w:rFonts w:ascii="Tahoma" w:hAnsi="Tahoma" w:cs="Tahoma"/>
-      <w:sz w:val="16"/>
-      <w:szCs w:val="16"/>
-    </w:rPr>
-  </w:style>
-  <w:style w:type="character" w:customStyle="1" w:styleId="BalloonTextChar">
-    <w:name w:val="Balloon Text Char"/>
-    <w:basedOn w:val="DefaultParagraphFont"/>
-    <w:link w:val="BalloonText"/>
-    <w:uiPriority w:val="99"/>
-    <w:semiHidden/>
-    <w:rsid w:val="00332529"/>
-    <w:rPr>
-      <w:rFonts w:ascii="Tahoma" w:hAnsi="Tahoma" w:cs="Tahoma"/>
-      <w:sz w:val="16"/>
-      <w:szCs w:val="16"/>
-    </w:rPr>
-  </w:style>
-  <w:style w:type="character" w:customStyle="1" w:styleId="Heading3Char">
-    <w:name w:val="Heading 3 Char"/>
-    <w:basedOn w:val="DefaultParagraphFont"/>
-    <w:link w:val="Heading3"/>
-    <w:uiPriority w:val="9"/>
-    <w:semiHidden/>
-    <w:rsid w:val="00E60CD6"/>
-    <w:rPr>
-      <w:rFonts w:asciiTheme="majorHAnsi" w:eastAsiaTheme="majorEastAsia" w:hAnsiTheme="majorHAnsi" w:cstheme="majorBidi"/>
-      <w:b/>
-      <w:bCs/>
-      <w:color w:val="4F81BD" w:themeColor="accent1"/>
-    </w:rPr>
-  </w:style>
-  <w:style w:type="character" w:customStyle="1" w:styleId="Heading4Char">
-    <w:name w:val="Heading 4 Char"/>
-    <w:basedOn w:val="DefaultParagraphFont"/>
-    <w:link w:val="Heading4"/>
-    <w:uiPriority w:val="9"/>
-    <w:semiHidden/>
-    <w:rsid w:val="008735BA"/>
-    <w:rPr>
-      <w:rFonts w:asciiTheme="majorHAnsi" w:eastAsiaTheme="majorEastAsia" w:hAnsiTheme="majorHAnsi" w:cstheme="majorBidi"/>
-      <w:b/>
-      <w:bCs/>
-      <w:i/>
-      <w:iCs/>
-      <w:color w:val="4F81BD" w:themeColor="accent1"/>
-    </w:rPr>
-  </w:style>
-  <w:style w:type="paragraph" w:styleId="TOCHeading">
-    <w:name w:val="TOC Heading"/>
-    <w:basedOn w:val="Heading1"/>
-    <w:next w:val="Normal"/>
-    <w:uiPriority w:val="39"/>
-    <w:semiHidden/>
-    <w:unhideWhenUsed/>
-    <w:qFormat/>
-    <w:rsid w:val="00412FDE"/>
-    <w:pPr>
-      <w:keepLines/>
-      <w:widowControl/>
-      <w:numPr>
-        <w:numId w:val="0"/>
-      </w:numPr>
-      <w:suppressAutoHyphens w:val="0"/>
-      <w:spacing w:before="480" w:after="0" w:line="276" w:lineRule="auto"/>
-      <w:outlineLvl w:val="9"/>
-    </w:pPr>
-    <w:rPr>
-      <w:rFonts w:asciiTheme="majorHAnsi" w:eastAsiaTheme="majorEastAsia" w:hAnsiTheme="majorHAnsi" w:cstheme="majorBidi"/>
-      <w:color w:val="365F91" w:themeColor="accent1" w:themeShade="BF"/>
-      <w:sz w:val="28"/>
-      <w:szCs w:val="28"/>
-      <w:lang w:eastAsia="ja-JP" w:bidi="ar-SA"/>
-    </w:rPr>
-  </w:style>
-  <w:style w:type="paragraph" w:styleId="TOC1">
-    <w:name w:val="toc 1"/>
-    <w:basedOn w:val="Normal"/>
-    <w:next w:val="Normal"/>
-    <w:autoRedefine/>
-    <w:uiPriority w:val="39"/>
-    <w:unhideWhenUsed/>
-    <w:rsid w:val="00412FDE"/>
-    <w:pPr>
-      <w:spacing w:after="100"/>
-    </w:pPr>
-  </w:style>
-  <w:style w:type="paragraph" w:styleId="TOC2">
-    <w:name w:val="toc 2"/>
-    <w:basedOn w:val="Normal"/>
-    <w:next w:val="Normal"/>
-    <w:autoRedefine/>
-    <w:uiPriority w:val="39"/>
-    <w:unhideWhenUsed/>
-    <w:rsid w:val="00412FDE"/>
-    <w:pPr>
-      <w:spacing w:after="100"/>
-      <w:ind w:left="220"/>
-    </w:pPr>
-  </w:style>
-  <w:style w:type="paragraph" w:styleId="TOC3">
-    <w:name w:val="toc 3"/>
-    <w:basedOn w:val="Normal"/>
-    <w:next w:val="Normal"/>
-    <w:autoRedefine/>
-    <w:uiPriority w:val="39"/>
-    <w:unhideWhenUsed/>
-    <w:rsid w:val="00412FDE"/>
-    <w:pPr>
-      <w:spacing w:after="100"/>
-      <w:ind w:left="440"/>
-    </w:pPr>
-  </w:style>
-  <w:style w:type="character" w:styleId="Hyperlink">
-    <w:name w:val="Hyperlink"/>
-    <w:basedOn w:val="DefaultParagraphFont"/>
-    <w:uiPriority w:val="99"/>
-    <w:unhideWhenUsed/>
-    <w:rsid w:val="00412FDE"/>
-    <w:rPr>
-      <w:color w:val="0000FF" w:themeColor="hyperlink"/>
-      <w:u w:val="single"/>
-    </w:rPr>
-  </w:style>
-</w:styles>
-</file>
-
-<file path=word/stylesWithEffects.xml><?xml version="1.0" encoding="utf-8"?>
-<w:styles xmlns:wpc="http://schemas.microsoft.com/office/word/2010/wordprocessingCanvas" xmlns:mc="http://schemas.openxmlformats.org/markup-compatibility/2006" xmlns:o="urn:schemas-microsoft-com:office:office" xmlns:r="http://schemas.openxmlformats.org/officeDocument/2006/relationships" xmlns:m="http://schemas.openxmlformats.org/officeDocument/2006/math" xmlns:v="urn:schemas-microsoft-com:vml" xmlns:wp14="http://schemas.microsoft.com/office/word/2010/wordprocessingDrawing" xmlns:wp="http://schemas.openxmlformats.org/drawingml/2006/wordprocessingDrawing" xmlns:w10="urn:schemas-microsoft-com:office:word" xmlns:w="http://schemas.openxmlformats.org/wordprocessingml/2006/main" xmlns:w14="http://schemas.microsoft.com/office/word/2010/wordml" xmlns:wpg="http://schemas.microsoft.com/office/word/2010/wordprocessingGroup" xmlns:wpi="http://schemas.microsoft.com/office/word/2010/wordprocessingInk" xmlns:wne="http://schemas.microsoft.com/office/word/2006/wordml" xmlns:wps="http://schemas.microsoft.com/office/word/2010/wordprocessingShape" mc:Ignorable="w14 wp14">
-  <w:docDefaults>
-    <w:rPrDefault>
-      <w:rPr>
-        <w:rFonts w:asciiTheme="minorHAnsi" w:eastAsiaTheme="minorHAnsi" w:hAnsiTheme="minorHAnsi" w:cstheme="minorBidi"/>
-        <w:sz w:val="22"/>
-        <w:szCs w:val="22"/>
-        <w:lang w:val="en-US" w:eastAsia="en-US" w:bidi="ar-SA"/>
-      </w:rPr>
-    </w:rPrDefault>
-    <w:pPrDefault>
-      <w:pPr>
-        <w:spacing w:after="200" w:line="276" w:lineRule="auto"/>
-      </w:pPr>
-    </w:pPrDefault>
-  </w:docDefaults>
-  <w:latentStyles w:defLockedState="0" w:defUIPriority="99" w:defSemiHidden="1" w:defUnhideWhenUsed="1" w:defQFormat="0" w:count="267">
-    <w:lsdException w:name="Normal" w:semiHidden="0" w:uiPriority="0" w:unhideWhenUsed="0" w:qFormat="1"/>
-    <w:lsdException w:name="heading 1" w:semiHidden="0" w:uiPriority="0" w:unhideWhenUsed="0" w:qFormat="1"/>
-    <w:lsdException w:name="heading 2" w:uiPriority="9" w:qFormat="1"/>
-    <w:lsdException w:name="heading 3" w:uiPriority="9" w:qFormat="1"/>
-    <w:lsdException w:name="heading 4" w:uiPriority="9" w:qFormat="1"/>
-    <w:lsdException w:name="heading 5" w:uiPriority="9" w:qFormat="1"/>
-    <w:lsdException w:name="heading 6" w:uiPriority="0" w:qFormat="1"/>
-    <w:lsdException w:name="heading 7" w:uiPriority="9" w:qFormat="1"/>
-    <w:lsdException w:name="heading 8" w:uiPriority="9" w:qFormat="1"/>
-    <w:lsdException w:name="heading 9" w:uiPriority="9" w:qFormat="1"/>
-    <w:lsdException w:name="toc 1" w:uiPriority="39"/>
-    <w:lsdException w:name="toc 2" w:uiPriority="39"/>
-    <w:lsdException w:name="toc 3" w:uiPriority="39"/>
-    <w:lsdException w:name="toc 4" w:uiPriority="39"/>
-    <w:lsdException w:name="toc 5" w:uiPriority="39"/>
-    <w:lsdException w:name="toc 6" w:uiPriority="39"/>
-    <w:lsdException w:name="toc 7" w:uiPriority="39"/>
-    <w:lsdException w:name="toc 8" w:uiPriority="39"/>
-    <w:lsdException w:name="toc 9" w:uiPriority="39"/>
-    <w:lsdException w:name="caption" w:uiPriority="35" w:qFormat="1"/>
-    <w:lsdException w:name="Title" w:semiHidden="0" w:uiPriority="10" w:unhideWhenUsed="0" w:qFormat="1"/>
-    <w:lsdException w:name="Default Paragraph Font" w:uiPriority="1"/>
-    <w:lsdException w:name="Subtitle" w:semiHidden="0" w:uiPriority="11" w:unhideWhenUsed="0" w:qFormat="1"/>
-    <w:lsdException w:name="Strong" w:semiHidden="0" w:uiPriority="22" w:unhideWhenUsed="0" w:qFormat="1"/>
-    <w:lsdException w:name="Emphasis" w:semiHidden="0" w:uiPriority="20" w:unhideWhenUsed="0" w:qFormat="1"/>
-    <w:lsdException w:name="Table Grid" w:semiHidden="0" w:uiPriority="59" w:unhideWhenUsed="0"/>
-    <w:lsdException w:name="Placeholder Text" w:unhideWhenUsed="0"/>
-    <w:lsdException w:name="No Spacing" w:semiHidden="0" w:uiPriority="1" w:unhideWhenUsed="0" w:qFormat="1"/>
-    <w:lsdException w:name="Light Shading" w:semiHidden="0" w:uiPriority="60" w:unhideWhenUsed="0"/>
-    <w:lsdException w:name="Light List" w:semiHidden="0" w:uiPriority="61" w:unhideWhenUsed="0"/>
-    <w:lsdException w:name="Light Grid" w:semiHidden="0" w:uiPriority="62" w:unhideWhenUsed="0"/>
-    <w:lsdException w:name="Medium Shading 1" w:semiHidden="0" w:uiPriority="63" w:unhideWhenUsed="0"/>
-    <w:lsdException w:name="Medium Shading 2" w:semiHidden="0" w:uiPriority="64" w:unhideWhenUsed="0"/>
-    <w:lsdException w:name="Medium List 1" w:semiHidden="0" w:uiPriority="65" w:unhideWhenUsed="0"/>
-    <w:lsdException w:name="Medium List 2" w:semiHidden="0" w:uiPriority="66" w:unhideWhenUsed="0"/>
-    <w:lsdException w:name="Medium Grid 1" w:semiHidden="0" w:uiPriority="67" w:unhideWhenUsed="0"/>
-    <w:lsdException w:name="Medium Grid 2" w:semiHidden="0" w:uiPriority="68" w:unhideWhenUsed="0"/>
-    <w:lsdException w:name="Medium Grid 3" w:semiHidden="0" w:uiPriority="69" w:unhideWhenUsed="0"/>
-    <w:lsdException w:name="Dark List" w:semiHidden="0" w:uiPriority="70" w:unhideWhenUsed="0"/>
-    <w:lsdException w:name="Colorful Shading" w:semiHidden="0" w:uiPriority="71" w:unhideWhenUsed="0"/>
-    <w:lsdException w:name="Colorful List" w:semiHidden="0" w:uiPriority="72" w:unhideWhenUsed="0"/>
-    <w:lsdException w:name="Colorful Grid" w:semiHidden="0" w:uiPriority="73" w:unhideWhenUsed="0"/>
-    <w:lsdException w:name="Light Shading Accent 1" w:semiHidden="0" w:uiPriority="60" w:unhideWhenUsed="0"/>
-    <w:lsdException w:name="Light List Accent 1" w:semiHidden="0" w:uiPriority="61" w:unhideWhenUsed="0"/>
-    <w:lsdException w:name="Light Grid Accent 1" w:semiHidden="0" w:uiPriority="62" w:unhideWhenUsed="0"/>
-    <w:lsdException w:name="Medium Shading 1 Accent 1" w:semiHidden="0" w:uiPriority="63" w:unhideWhenUsed="0"/>
-    <w:lsdException w:name="Medium Shading 2 Accent 1" w:semiHidden="0" w:uiPriority="64" w:unhideWhenUsed="0"/>
-    <w:lsdException w:name="Medium List 1 Accent 1" w:semiHidden="0" w:uiPriority="65" w:unhideWhenUsed="0"/>
-    <w:lsdException w:name="Revision" w:unhideWhenUsed="0"/>
-    <w:lsdException w:name="List Paragraph" w:semiHidden="0" w:uiPriority="34" w:unhideWhenUsed="0" w:qFormat="1"/>
-    <w:lsdException w:name="Quote" w:semiHidden="0" w:uiPriority="29" w:unhideWhenUsed="0" w:qFormat="1"/>
-    <w:lsdException w:name="Intense Quote" w:semiHidden="0" w:uiPriority="30" w:unhideWhenUsed="0" w:qFormat="1"/>
-    <w:lsdException w:name="Medium List 2 Accent 1" w:semiHidden="0" w:uiPriority="66" w:unhideWhenUsed="0"/>
-    <w:lsdException w:name="Medium Grid 1 Accent 1" w:semiHidden="0" w:uiPriority="67" w:unhideWhenUsed="0"/>
-    <w:lsdException w:name="Medium Grid 2 Accent 1" w:semiHidden="0" w:uiPriority="68" w:unhideWhenUsed="0"/>
-    <w:lsdException w:name="Medium Grid 3 Accent 1" w:semiHidden="0" w:uiPriority="69" w:unhideWhenUsed="0"/>
-    <w:lsdException w:name="Dark List Accent 1" w:semiHidden="0" w:uiPriority="70" w:unhideWhenUsed="0"/>
-    <w:lsdException w:name="Colorful Shading Accent 1" w:semiHidden="0" w:uiPriority="71" w:unhideWhenUsed="0"/>
-    <w:lsdException w:name="Colorful List Accent 1" w:semiHidden="0" w:uiPriority="72" w:unhideWhenUsed="0"/>
-    <w:lsdException w:name="Colorful Grid Accent 1" w:semiHidden="0" w:uiPriority="73" w:unhideWhenUsed="0"/>
-    <w:lsdException w:name="Light Shading Accent 2" w:semiHidden="0" w:uiPriority="60" w:unhideWhenUsed="0"/>
-    <w:lsdException w:name="Light List Accent 2" w:semiHidden="0" w:uiPriority="61" w:unhideWhenUsed="0"/>
-    <w:lsdException w:name="Light Grid Accent 2" w:semiHidden="0" w:uiPriority="62" w:unhideWhenUsed="0"/>
-    <w:lsdException w:name="Medium Shading 1 Accent 2" w:semiHidden="0" w:uiPriority="63" w:unhideWhenUsed="0"/>
-    <w:lsdException w:name="Medium Shading 2 Accent 2" w:semiHidden="0" w:uiPriority="64" w:unhideWhenUsed="0"/>
-    <w:lsdException w:name="Medium List 1 Accent 2" w:semiHidden="0" w:uiPriority="65" w:unhideWhenUsed="0"/>
-    <w:lsdException w:name="Medium List 2 Accent 2" w:semiHidden="0" w:uiPriority="66" w:unhideWhenUsed="0"/>
-    <w:lsdException w:name="Medium Grid 1 Accent 2" w:semiHidden="0" w:uiPriority="67" w:unhideWhenUsed="0"/>
-    <w:lsdException w:name="Medium Grid 2 Accent 2" w:semiHidden="0" w:uiPriority="68" w:unhideWhenUsed="0"/>
-    <w:lsdException w:name="Medium Grid 3 Accent 2" w:semiHidden="0" w:uiPriority="69" w:unhideWhenUsed="0"/>
-    <w:lsdException w:name="Dark List Accent 2" w:semiHidden="0" w:uiPriority="70" w:unhideWhenUsed="0"/>
-    <w:lsdException w:name="Colorful Shading Accent 2" w:semiHidden="0" w:uiPriority="71" w:unhideWhenUsed="0"/>
-    <w:lsdException w:name="Colorful List Accent 2" w:semiHidden="0" w:uiPriority="72" w:unhideWhenUsed="0"/>
-    <w:lsdException w:name="Colorful Grid Accent 2" w:semiHidden="0" w:uiPriority="73" w:unhideWhenUsed="0"/>
-    <w:lsdException w:name="Light Shading Accent 3" w:semiHidden="0" w:uiPriority="60" w:unhideWhenUsed="0"/>
-    <w:lsdException w:name="Light List Accent 3" w:semiHidden="0" w:uiPriority="61" w:unhideWhenUsed="0"/>
-    <w:lsdException w:name="Light Grid Accent 3" w:semiHidden="0" w:uiPriority="62" w:unhideWhenUsed="0"/>
-    <w:lsdException w:name="Medium Shading 1 Accent 3" w:semiHidden="0" w:uiPriority="63" w:unhideWhenUsed="0"/>
-    <w:lsdException w:name="Medium Shading 2 Accent 3" w:semiHidden="0" w:uiPriority="64" w:unhideWhenUsed="0"/>
-    <w:lsdException w:name="Medium List 1 Accent 3" w:semiHidden="0" w:uiPriority="65" w:unhideWhenUsed="0"/>
-    <w:lsdException w:name="Medium List 2 Accent 3" w:semiHidden="0" w:uiPriority="66" w:unhideWhenUsed="0"/>
-    <w:lsdException w:name="Medium Grid 1 Accent 3" w:semiHidden="0" w:uiPriority="67" w:unhideWhenUsed="0"/>
-    <w:lsdException w:name="Medium Grid 2 Accent 3" w:semiHidden="0" w:uiPriority="68" w:unhideWhenUsed="0"/>
-    <w:lsdException w:name="Medium Grid 3 Accent 3" w:semiHidden="0" w:uiPriority="69" w:unhideWhenUsed="0"/>
-    <w:lsdException w:name="Dark List Accent 3" w:semiHidden="0" w:uiPriority="70" w:unhideWhenUsed="0"/>
-    <w:lsdException w:name="Colorful Shading Accent 3" w:semiHidden="0" w:uiPriority="71" w:unhideWhenUsed="0"/>
-    <w:lsdException w:name="Colorful List Accent 3" w:semiHidden="0" w:uiPriority="72" w:unhideWhenUsed="0"/>
-    <w:lsdException w:name="Colorful Grid Accent 3" w:semiHidden="0" w:uiPriority="73" w:unhideWhenUsed="0"/>
-    <w:lsdException w:name="Light Shading Accent 4" w:semiHidden="0" w:uiPriority="60" w:unhideWhenUsed="0"/>
-    <w:lsdException w:name="Light List Accent 4" w:semiHidden="0" w:uiPriority="61" w:unhideWhenUsed="0"/>
-    <w:lsdException w:name="Light Grid Accent 4" w:semiHidden="0" w:uiPriority="62" w:unhideWhenUsed="0"/>
-    <w:lsdException w:name="Medium Shading 1 Accent 4" w:semiHidden="0" w:uiPriority="63" w:unhideWhenUsed="0"/>
-    <w:lsdException w:name="Medium Shading 2 Accent 4" w:semiHidden="0" w:uiPriority="64" w:unhideWhenUsed="0"/>
-    <w:lsdException w:name="Medium List 1 Accent 4" w:semiHidden="0" w:uiPriority="65" w:unhideWhenUsed="0"/>
-    <w:lsdException w:name="Medium List 2 Accent 4" w:semiHidden="0" w:uiPriority="66" w:unhideWhenUsed="0"/>
-    <w:lsdException w:name="Medium Grid 1 Accent 4" w:semiHidden="0" w:uiPriority="67" w:unhideWhenUsed="0"/>
-    <w:lsdException w:name="Medium Grid 2 Accent 4" w:semiHidden="0" w:uiPriority="68" w:unhideWhenUsed="0"/>
-    <w:lsdException w:name="Medium Grid 3 Accent 4" w:semiHidden="0" w:uiPriority="69" w:unhideWhenUsed="0"/>
-    <w:lsdException w:name="Dark List Accent 4" w:semiHidden="0" w:uiPriority="70" w:unhideWhenUsed="0"/>
-    <w:lsdException w:name="Colorful Shading Accent 4" w:semiHidden="0" w:uiPriority="71" w:unhideWhenUsed="0"/>
-    <w:lsdException w:name="Colorful List Accent 4" w:semiHidden="0" w:uiPriority="72" w:unhideWhenUsed="0"/>
-    <w:lsdException w:name="Colorful Grid Accent 4" w:semiHidden="0" w:uiPriority="73" w:unhideWhenUsed="0"/>
-    <w:lsdException w:name="Light Shading Accent 5" w:semiHidden="0" w:uiPriority="60" w:unhideWhenUsed="0"/>
-    <w:lsdException w:name="Light List Accent 5" w:semiHidden="0" w:uiPriority="61" w:unhideWhenUsed="0"/>
-    <w:lsdException w:name="Light Grid Accent 5" w:semiHidden="0" w:uiPriority="62" w:unhideWhenUsed="0"/>
-    <w:lsdException w:name="Medium Shading 1 Accent 5" w:semiHidden="0" w:uiPriority="63" w:unhideWhenUsed="0"/>
-    <w:lsdException w:name="Medium Shading 2 Accent 5" w:semiHidden="0" w:uiPriority="64" w:unhideWhenUsed="0"/>
-    <w:lsdException w:name="Medium List 1 Accent 5" w:semiHidden="0" w:uiPriority="65" w:unhideWhenUsed="0"/>
-    <w:lsdException w:name="Medium List 2 Accent 5" w:semiHidden="0" w:uiPriority="66" w:unhideWhenUsed="0"/>
-    <w:lsdException w:name="Medium Grid 1 Accent 5" w:semiHidden="0" w:uiPriority="67" w:unhideWhenUsed="0"/>
-    <w:lsdException w:name="Medium Grid 2 Accent 5" w:semiHidden="0" w:uiPriority="68" w:unhideWhenUsed="0"/>
-    <w:lsdException w:name="Medium Grid 3 Accent 5" w:semiHidden="0" w:uiPriority="69" w:unhideWhenUsed="0"/>
-    <w:lsdException w:name="Dark List Accent 5" w:semiHidden="0" w:uiPriority="70" w:unhideWhenUsed="0"/>
-    <w:lsdException w:name="Colorful Shading Accent 5" w:semiHidden="0" w:uiPriority="71" w:unhideWhenUsed="0"/>
-    <w:lsdException w:name="Colorful List Accent 5" w:semiHidden="0" w:uiPriority="72" w:unhideWhenUsed="0"/>
-    <w:lsdException w:name="Colorful Grid Accent 5" w:semiHidden="0" w:uiPriority="73" w:unhideWhenUsed="0"/>
-    <w:lsdException w:name="Light Shading Accent 6" w:semiHidden="0" w:uiPriority="60" w:unhideWhenUsed="0"/>
-    <w:lsdException w:name="Light List Accent 6" w:semiHidden="0" w:uiPriority="61" w:unhideWhenUsed="0"/>
-    <w:lsdException w:name="Light Grid Accent 6" w:semiHidden="0" w:uiPriority="62" w:unhideWhenUsed="0"/>
-    <w:lsdException w:name="Medium Shading 1 Accent 6" w:semiHidden="0" w:uiPriority="63" w:unhideWhenUsed="0"/>
-    <w:lsdException w:name="Medium Shading 2 Accent 6" w:semiHidden="0" w:uiPriority="64" w:unhideWhenUsed="0"/>
-    <w:lsdException w:name="Medium List 1 Accent 6" w:semiHidden="0" w:uiPriority="65" w:unhideWhenUsed="0"/>
-    <w:lsdException w:name="Medium List 2 Accent 6" w:semiHidden="0" w:uiPriority="66" w:unhideWhenUsed="0"/>
-    <w:lsdException w:name="Medium Grid 1 Accent 6" w:semiHidden="0" w:uiPriority="67" w:unhideWhenUsed="0"/>
-    <w:lsdException w:name="Medium Grid 2 Accent 6" w:semiHidden="0" w:uiPriority="68" w:unhideWhenUsed="0"/>
-    <w:lsdException w:name="Medium Grid 3 Accent 6" w:semiHidden="0" w:uiPriority="69" w:unhideWhenUsed="0"/>
-    <w:lsdException w:name="Dark List Accent 6" w:semiHidden="0" w:uiPriority="70" w:unhideWhenUsed="0"/>
-    <w:lsdException w:name="Colorful Shading Accent 6" w:semiHidden="0" w:uiPriority="71" w:unhideWhenUsed="0"/>
-    <w:lsdException w:name="Colorful List Accent 6" w:semiHidden="0" w:uiPriority="72" w:unhideWhenUsed="0"/>
-    <w:lsdException w:name="Colorful Grid Accent 6" w:semiHidden="0" w:uiPriority="73" w:unhideWhenUsed="0"/>
-    <w:lsdException w:name="Subtle Emphasis" w:semiHidden="0" w:uiPriority="19" w:unhideWhenUsed="0" w:qFormat="1"/>
-    <w:lsdException w:name="Intense Emphasis" w:semiHidden="0" w:uiPriority="21" w:unhideWhenUsed="0" w:qFormat="1"/>
-    <w:lsdException w:name="Subtle Reference" w:semiHidden="0" w:uiPriority="31" w:unhideWhenUsed="0" w:qFormat="1"/>
-    <w:lsdException w:name="Intense Reference" w:semiHidden="0" w:uiPriority="32" w:unhideWhenUsed="0" w:qFormat="1"/>
-    <w:lsdException w:name="Book Title" w:semiHidden="0" w:uiPriority="33" w:unhideWhenUsed="0" w:qFormat="1"/>
-    <w:lsdException w:name="Bibliography" w:uiPriority="37"/>
-    <w:lsdException w:name="TOC Heading" w:uiPriority="39" w:qFormat="1"/>
+  <w:latentStyles w:defLockedState="0" w:defUIPriority="99" w:defSemiHidden="0" w:defUnhideWhenUsed="0" w:defQFormat="0" w:count="371">
+    <w:lsdException w:name="Normal" w:uiPriority="0" w:qFormat="1"/>
+    <w:lsdException w:name="heading 1" w:uiPriority="0" w:qFormat="1"/>
+    <w:lsdException w:name="heading 2" w:semiHidden="1" w:uiPriority="9" w:unhideWhenUsed="1" w:qFormat="1"/>
+    <w:lsdException w:name="heading 3" w:semiHidden="1" w:uiPriority="9" w:unhideWhenUsed="1" w:qFormat="1"/>
+    <w:lsdException w:name="heading 4" w:semiHidden="1" w:uiPriority="9" w:unhideWhenUsed="1" w:qFormat="1"/>
+    <w:lsdException w:name="heading 5" w:semiHidden="1" w:uiPriority="9" w:unhideWhenUsed="1" w:qFormat="1"/>
+    <w:lsdException w:name="heading 6" w:semiHidden="1" w:uiPriority="0" w:unhideWhenUsed="1" w:qFormat="1"/>
+    <w:lsdException w:name="heading 7" w:semiHidden="1" w:uiPriority="9" w:unhideWhenUsed="1" w:qFormat="1"/>
+    <w:lsdException w:name="heading 8" w:semiHidden="1" w:uiPriority="9" w:unhideWhenUsed="1" w:qFormat="1"/>
+    <w:lsdException w:name="heading 9" w:semiHidden="1" w:uiPriority="9" w:unhideWhenUsed="1" w:qFormat="1"/>
+    <w:lsdException w:name="index 1" w:semiHidden="1" w:unhideWhenUsed="1"/>
+    <w:lsdException w:name="index 2" w:semiHidden="1" w:unhideWhenUsed="1"/>
+    <w:lsdException w:name="index 3" w:semiHidden="1" w:unhideWhenUsed="1"/>
+    <w:lsdException w:name="index 4" w:semiHidden="1" w:unhideWhenUsed="1"/>
+    <w:lsdException w:name="index 5" w:semiHidden="1" w:unhideWhenUsed="1"/>
+    <w:lsdException w:name="index 6" w:semiHidden="1" w:unhideWhenUsed="1"/>
+    <w:lsdException w:name="index 7" w:semiHidden="1" w:unhideWhenUsed="1"/>
+    <w:lsdException w:name="index 8" w:semiHidden="1" w:unhideWhenUsed="1"/>
+    <w:lsdException w:name="index 9" w:semiHidden="1" w:unhideWhenUsed="1"/>
+    <w:lsdException w:name="toc 1" w:semiHidden="1" w:uiPriority="39" w:unhideWhenUsed="1"/>
+    <w:lsdException w:name="toc 2" w:semiHidden="1" w:uiPriority="39" w:unhideWhenUsed="1"/>
+    <w:lsdException w:name="toc 3" w:semiHidden="1" w:uiPriority="39" w:unhideWhenUsed="1"/>
+    <w:lsdException w:name="toc 4" w:semiHidden="1" w:uiPriority="39" w:unhideWhenUsed="1"/>
+    <w:lsdException w:name="toc 5" w:semiHidden="1" w:uiPriority="39" w:unhideWhenUsed="1"/>
+    <w:lsdException w:name="toc 6" w:semiHidden="1" w:uiPriority="39" w:unhideWhenUsed="1"/>
+    <w:lsdException w:name="toc 7" w:semiHidden="1" w:uiPriority="39" w:unhideWhenUsed="1"/>
+    <w:lsdException w:name="toc 8" w:semiHidden="1" w:uiPriority="39" w:unhideWhenUsed="1"/>
+    <w:lsdException w:name="toc 9" w:semiHidden="1" w:uiPriority="39" w:unhideWhenUsed="1"/>
+    <w:lsdException w:name="Normal Indent" w:semiHidden="1" w:unhideWhenUsed="1"/>
+    <w:lsdException w:name="footnote text" w:semiHidden="1" w:unhideWhenUsed="1"/>
+    <w:lsdException w:name="annotation text" w:semiHidden="1" w:unhideWhenUsed="1"/>
+    <w:lsdException w:name="header" w:semiHidden="1" w:unhideWhenUsed="1"/>
+    <w:lsdException w:name="footer" w:semiHidden="1" w:unhideWhenUsed="1"/>
+    <w:lsdException w:name="index heading" w:semiHidden="1" w:unhideWhenUsed="1"/>
+    <w:lsdException w:name="caption" w:semiHidden="1" w:uiPriority="35" w:unhideWhenUsed="1" w:qFormat="1"/>
+    <w:lsdException w:name="table of figures" w:semiHidden="1" w:unhideWhenUsed="1"/>
+    <w:lsdException w:name="envelope address" w:semiHidden="1" w:unhideWhenUsed="1"/>
+    <w:lsdException w:name="envelope return" w:semiHidden="1" w:unhideWhenUsed="1"/>
+    <w:lsdException w:name="footnote reference" w:semiHidden="1" w:unhideWhenUsed="1"/>
+    <w:lsdException w:name="annotation reference" w:semiHidden="1" w:unhideWhenUsed="1"/>
+    <w:lsdException w:name="line number" w:semiHidden="1" w:unhideWhenUsed="1"/>
+    <w:lsdException w:name="page number" w:semiHidden="1" w:unhideWhenUsed="1"/>
+    <w:lsdException w:name="endnote reference" w:semiHidden="1" w:unhideWhenUsed="1"/>
+    <w:lsdException w:name="endnote text" w:semiHidden="1" w:unhideWhenUsed="1"/>
+    <w:lsdException w:name="table of authorities" w:semiHidden="1" w:unhideWhenUsed="1"/>
+    <w:lsdException w:name="macro" w:semiHidden="1" w:unhideWhenUsed="1"/>
+    <w:lsdException w:name="toa heading" w:semiHidden="1" w:unhideWhenUsed="1"/>
+    <w:lsdException w:name="List" w:semiHidden="1" w:unhideWhenUsed="1"/>
+    <w:lsdException w:name="List Bullet" w:semiHidden="1" w:unhideWhenUsed="1"/>
+    <w:lsdException w:name="List Number" w:semiHidden="1" w:unhideWhenUsed="1"/>
+    <w:lsdException w:name="List 2" w:semiHidden="1" w:unhideWhenUsed="1"/>
+    <w:lsdException w:name="List 3" w:semiHidden="1" w:unhideWhenUsed="1"/>
+    <w:lsdException w:name="List 4" w:semiHidden="1" w:unhideWhenUsed="1"/>
+    <w:lsdException w:name="List 5" w:semiHidden="1" w:unhideWhenUsed="1"/>
+    <w:lsdException w:name="List Bullet 2" w:semiHidden="1" w:unhideWhenUsed="1"/>
+    <w:lsdException w:name="List Bullet 3" w:semiHidden="1" w:unhideWhenUsed="1"/>
+    <w:lsdException w:name="List Bullet 4" w:semiHidden="1" w:unhideWhenUsed="1"/>
+    <w:lsdException w:name="List Bullet 5" w:semiHidden="1" w:unhideWhenUsed="1"/>
+    <w:lsdException w:name="List Number 2" w:semiHidden="1" w:unhideWhenUsed="1"/>
+    <w:lsdException w:name="List Number 3" w:semiHidden="1" w:unhideWhenUsed="1"/>
+    <w:lsdException w:name="List Number 4" w:semiHidden="1" w:unhideWhenUsed="1"/>
+    <w:lsdException w:name="List Number 5" w:semiHidden="1" w:unhideWhenUsed="1"/>
+    <w:lsdException w:name="Title" w:uiPriority="10" w:qFormat="1"/>
+    <w:lsdException w:name="Closing" w:semiHidden="1" w:unhideWhenUsed="1"/>
+    <w:lsdException w:name="Signature" w:semiHidden="1" w:unhideWhenUsed="1"/>
+    <w:lsdException w:name="Default Paragraph Font" w:semiHidden="1" w:uiPriority="1" w:unhideWhenUsed="1"/>
+    <w:lsdException w:name="Body Text" w:semiHidden="1" w:unhideWhenUsed="1"/>
+    <w:lsdException w:name="Body Text Indent" w:semiHidden="1" w:unhideWhenUsed="1"/>
+    <w:lsdException w:name="List Continue" w:semiHidden="1" w:unhideWhenUsed="1"/>
+    <w:lsdException w:name="List Continue 2" w:semiHidden="1" w:unhideWhenUsed="1"/>
+    <w:lsdException w:name="List Continue 3" w:semiHidden="1" w:unhideWhenUsed="1"/>
+    <w:lsdException w:name="List Continue 4" w:semiHidden="1" w:unhideWhenUsed="1"/>
+    <w:lsdException w:name="List Continue 5" w:semiHidden="1" w:unhideWhenUsed="1"/>
+    <w:lsdException w:name="Message Header" w:semiHidden="1" w:unhideWhenUsed="1"/>
+    <w:lsdException w:name="Subtitle" w:uiPriority="11" w:qFormat="1"/>
+    <w:lsdException w:name="Salutation" w:semiHidden="1" w:unhideWhenUsed="1"/>
+    <w:lsdException w:name="Date" w:semiHidden="1" w:unhideWhenUsed="1"/>
+    <w:lsdException w:name="Body Text First Indent" w:semiHidden="1" w:unhideWhenUsed="1"/>
+    <w:lsdException w:name="Body Text First Indent 2" w:semiHidden="1" w:unhideWhenUsed="1"/>
+    <w:lsdException w:name="Note Heading" w:semiHidden="1" w:unhideWhenUsed="1"/>
+    <w:lsdException w:name="Body Text 2" w:semiHidden="1" w:unhideWhenUsed="1"/>
+    <w:lsdException w:name="Body Text 3" w:semiHidden="1" w:unhideWhenUsed="1"/>
+    <w:lsdException w:name="Body Text Indent 2" w:semiHidden="1" w:unhideWhenUsed="1"/>
+    <w:lsdException w:name="Body Text Indent 3" w:semiHidden="1" w:unhideWhenUsed="1"/>
+    <w:lsdException w:name="Block Text" w:semiHidden="1" w:unhideWhenUsed="1"/>
+    <w:lsdException w:name="Hyperlink" w:semiHidden="1" w:unhideWhenUsed="1"/>
+    <w:lsdException w:name="FollowedHyperlink" w:semiHidden="1" w:unhideWhenUsed="1"/>
+    <w:lsdException w:name="Strong" w:uiPriority="22" w:qFormat="1"/>
+    <w:lsdException w:name="Emphasis" w:uiPriority="20" w:qFormat="1"/>
+    <w:lsdException w:name="Document Map" w:semiHidden="1" w:unhideWhenUsed="1"/>
+    <w:lsdException w:name="Plain Text" w:semiHidden="1" w:unhideWhenUsed="1"/>
+    <w:lsdException w:name="E-mail Signature" w:semiHidden="1" w:unhideWhenUsed="1"/>
+    <w:lsdException w:name="HTML Top of Form" w:semiHidden="1" w:unhideWhenUsed="1"/>
+    <w:lsdException w:name="HTML Bottom of Form" w:semiHidden="1" w:unhideWhenUsed="1"/>
+    <w:lsdException w:name="Normal (Web)" w:semiHidden="1" w:unhideWhenUsed="1"/>
+    <w:lsdException w:name="HTML Acronym" w:semiHidden="1" w:unhideWhenUsed="1"/>
+    <w:lsdException w:name="HTML Address" w:semiHidden="1" w:unhideWhenUsed="1"/>
+    <w:lsdException w:name="HTML Cite" w:semiHidden="1" w:unhideWhenUsed="1"/>
+    <w:lsdException w:name="HTML Code" w:semiHidden="1" w:unhideWhenUsed="1"/>
+    <w:lsdException w:name="HTML Definition" w:semiHidden="1" w:unhideWhenUsed="1"/>
+    <w:lsdException w:name="HTML Keyboard" w:semiHidden="1" w:unhideWhenUsed="1"/>
+    <w:lsdException w:name="HTML Preformatted" w:semiHidden="1" w:unhideWhenUsed="1"/>
+    <w:lsdException w:name="HTML Sample" w:semiHidden="1" w:unhideWhenUsed="1"/>
+    <w:lsdException w:name="HTML Typewriter" w:semiHidden="1" w:unhideWhenUsed="1"/>
+    <w:lsdException w:name="HTML Variable" w:semiHidden="1" w:unhideWhenUsed="1"/>
+    <w:lsdException w:name="Normal Table" w:semiHidden="1" w:unhideWhenUsed="1"/>
+    <w:lsdException w:name="annotation subject" w:semiHidden="1" w:unhideWhenUsed="1"/>
+    <w:lsdException w:name="No List" w:semiHidden="1" w:unhideWhenUsed="1"/>
+    <w:lsdException w:name="Outline List 1" w:semiHidden="1" w:unhideWhenUsed="1"/>
+    <w:lsdException w:name="Outline List 2" w:semiHidden="1" w:unhideWhenUsed="1"/>
+    <w:lsdException w:name="Outline List 3" w:semiHidden="1" w:unhideWhenUsed="1"/>
+    <w:lsdException w:name="Table Simple 1" w:semiHidden="1" w:unhideWhenUsed="1"/>
+    <w:lsdException w:name="Table Simple 2" w:semiHidden="1" w:unhideWhenUsed="1"/>
+    <w:lsdException w:name="Table Simple 3" w:semiHidden="1" w:unhideWhenUsed="1"/>
+    <w:lsdException w:name="Table Classic 1" w:semiHidden="1" w:unhideWhenUsed="1"/>
+    <w:lsdException w:name="Table Classic 2" w:semiHidden="1" w:unhideWhenUsed="1"/>
+    <w:lsdException w:name="Table Classic 3" w:semiHidden="1" w:unhideWhenUsed="1"/>
+    <w:lsdException w:name="Table Classic 4" w:semiHidden="1" w:unhideWhenUsed="1"/>
+    <w:lsdException w:name="Table Colorful 1" w:semiHidden="1" w:unhideWhenUsed="1"/>
+    <w:lsdException w:name="Table Colorful 2" w:semiHidden="1" w:unhideWhenUsed="1"/>
+    <w:lsdException w:name="Table Colorful 3" w:semiHidden="1" w:unhideWhenUsed="1"/>
+    <w:lsdException w:name="Table Columns 1" w:semiHidden="1" w:unhideWhenUsed="1"/>
+    <w:lsdException w:name="Table Columns 2" w:semiHidden="1" w:unhideWhenUsed="1"/>
+    <w:lsdException w:name="Table Columns 3" w:semiHidden="1" w:unhideWhenUsed="1"/>
+    <w:lsdException w:name="Table Columns 4" w:semiHidden="1" w:unhideWhenUsed="1"/>
+    <w:lsdException w:name="Table Columns 5" w:semiHidden="1" w:unhideWhenUsed="1"/>
+    <w:lsdException w:name="Table Grid 1" w:semiHidden="1" w:unhideWhenUsed="1"/>
+    <w:lsdException w:name="Table Grid 2" w:semiHidden="1" w:unhideWhenUsed="1"/>
+    <w:lsdException w:name="Table Grid 3" w:semiHidden="1" w:unhideWhenUsed="1"/>
+    <w:lsdException w:name="Table Grid 4" w:semiHidden="1" w:unhideWhenUsed="1"/>
+    <w:lsdException w:name="Table Grid 5" w:semiHidden="1" w:unhideWhenUsed="1"/>
+    <w:lsdException w:name="Table Grid 6" w:semiHidden="1" w:unhideWhenUsed="1"/>
+    <w:lsdException w:name="Table Grid 7" w:semiHidden="1" w:unhideWhenUsed="1"/>
+    <w:lsdException w:name="Table Grid 8" w:semiHidden="1" w:unhideWhenUsed="1"/>
+    <w:lsdException w:name="Table List 1" w:semiHidden="1" w:unhideWhenUsed="1"/>
+    <w:lsdException w:name="Table List 2" w:semiHidden="1" w:unhideWhenUsed="1"/>
+    <w:lsdException w:name="Table List 3" w:semiHidden="1" w:unhideWhenUsed="1"/>
+    <w:lsdException w:name="Table List 4" w:semiHidden="1" w:unhideWhenUsed="1"/>
+    <w:lsdException w:name="Table List 5" w:semiHidden="1" w:unhideWhenUsed="1"/>
+    <w:lsdException w:name="Table List 6" w:semiHidden="1" w:unhideWhenUsed="1"/>
+    <w:lsdException w:name="Table List 7" w:semiHidden="1" w:unhideWhenUsed="1"/>
+    <w:lsdException w:name="Table List 8" w:semiHidden="1" w:unhideWhenUsed="1"/>
+    <w:lsdException w:name="Table 3D effects 1" w:semiHidden="1" w:unhideWhenUsed="1"/>
+    <w:lsdException w:name="Table 3D effects 2" w:semiHidden="1" w:unhideWhenUsed="1"/>
+    <w:lsdException w:name="Table 3D effects 3" w:semiHidden="1" w:unhideWhenUsed="1"/>
+    <w:lsdException w:name="Table Contemporary" w:semiHidden="1" w:unhideWhenUsed="1"/>
+    <w:lsdException w:name="Table Elegant" w:semiHidden="1" w:unhideWhenUsed="1"/>
+    <w:lsdException w:name="Table Professional" w:semiHidden="1" w:unhideWhenUsed="1"/>
+    <w:lsdException w:name="Table Subtle 1" w:semiHidden="1" w:unhideWhenUsed="1"/>
+    <w:lsdException w:name="Table Subtle 2" w:semiHidden="1" w:unhideWhenUsed="1"/>
+    <w:lsdException w:name="Table Web 1" w:semiHidden="1" w:unhideWhenUsed="1"/>
+    <w:lsdException w:name="Table Web 2" w:semiHidden="1" w:unhideWhenUsed="1"/>
+    <w:lsdException w:name="Table Web 3" w:semiHidden="1" w:unhideWhenUsed="1"/>
+    <w:lsdException w:name="Balloon Text" w:semiHidden="1" w:unhideWhenUsed="1"/>
+    <w:lsdException w:name="Table Grid" w:uiPriority="59"/>
+    <w:lsdException w:name="Table Theme" w:semiHidden="1" w:unhideWhenUsed="1"/>
+    <w:lsdException w:name="Placeholder Text" w:semiHidden="1"/>
+    <w:lsdException w:name="No Spacing" w:uiPriority="1" w:qFormat="1"/>
+    <w:lsdException w:name="Light Shading" w:uiPriority="60"/>
+    <w:lsdException w:name="Light List" w:uiPriority="61"/>
+    <w:lsdException w:name="Light Grid" w:uiPriority="62"/>
+    <w:lsdException w:name="Medium Shading 1" w:uiPriority="63"/>
+    <w:lsdException w:name="Medium Shading 2" w:uiPriority="64"/>
+    <w:lsdException w:name="Medium List 1" w:uiPriority="65"/>
+    <w:lsdException w:name="Medium List 2" w:uiPriority="66"/>
+    <w:lsdException w:name="Medium Grid 1" w:uiPriority="67"/>
+    <w:lsdException w:name="Medium Grid 2" w:uiPriority="68"/>
+    <w:lsdException w:name="Medium Grid 3" w:uiPriority="69"/>
+    <w:lsdException w:name="Dark List" w:uiPriority="70"/>
+    <w:lsdException w:name="Colorful Shading" w:uiPriority="71"/>
+    <w:lsdException w:name="Colorful List" w:uiPriority="72"/>
+    <w:lsdException w:name="Colorful Grid" w:uiPriority="73"/>
+    <w:lsdException w:name="Light Shading Accent 1" w:uiPriority="60"/>
+    <w:lsdException w:name="Light List Accent 1" w:uiPriority="61"/>
+    <w:lsdException w:name="Light Grid Accent 1" w:uiPriority="62"/>
+    <w:lsdException w:name="Medium Shading 1 Accent 1" w:uiPriority="63"/>
+    <w:lsdException w:name="Medium Shading 2 Accent 1" w:uiPriority="64"/>
+    <w:lsdException w:name="Medium List 1 Accent 1" w:uiPriority="65"/>
+    <w:lsdException w:name="Revision" w:semiHidden="1"/>
+    <w:lsdException w:name="List Paragraph" w:uiPriority="34" w:qFormat="1"/>
+    <w:lsdException w:name="Quote" w:uiPriority="29" w:qFormat="1"/>
+    <w:lsdException w:name="Intense Quote" w:uiPriority="30" w:qFormat="1"/>
+    <w:lsdException w:name="Medium List 2 Accent 1" w:uiPriority="66"/>
+    <w:lsdException w:name="Medium Grid 1 Accent 1" w:uiPriority="67"/>
+    <w:lsdException w:name="Medium Grid 2 Accent 1" w:uiPriority="68"/>
+    <w:lsdException w:name="Medium Grid 3 Accent 1" w:uiPriority="69"/>
+    <w:lsdException w:name="Dark List Accent 1" w:uiPriority="70"/>
+    <w:lsdException w:name="Colorful Shading Accent 1" w:uiPriority="71"/>
+    <w:lsdException w:name="Colorful List Accent 1" w:uiPriority="72"/>
+    <w:lsdException w:name="Colorful Grid Accent 1" w:uiPriority="73"/>
+    <w:lsdException w:name="Light Shading Accent 2" w:uiPriority="60"/>
+    <w:lsdException w:name="Light List Accent 2" w:uiPriority="61"/>
+    <w:lsdException w:name="Light Grid Accent 2" w:uiPriority="62"/>
+    <w:lsdException w:name="Medium Shading 1 Accent 2" w:uiPriority="63"/>
+    <w:lsdException w:name="Medium Shading 2 Accent 2" w:uiPriority="64"/>
+    <w:lsdException w:name="Medium List 1 Accent 2" w:uiPriority="65"/>
+    <w:lsdException w:name="Medium List 2 Accent 2" w:uiPriority="66"/>
+    <w:lsdException w:name="Medium Grid 1 Accent 2" w:uiPriority="67"/>
+    <w:lsdException w:name="Medium Grid 2 Accent 2" w:uiPriority="68"/>
+    <w:lsdException w:name="Medium Grid 3 Accent 2" w:uiPriority="69"/>
+    <w:lsdException w:name="Dark List Accent 2" w:uiPriority="70"/>
+    <w:lsdException w:name="Colorful Shading Accent 2" w:uiPriority="71"/>
+    <w:lsdException w:name="Colorful List Accent 2" w:uiPriority="72"/>
+    <w:lsdException w:name="Colorful Grid Accent 2" w:uiPriority="73"/>
+    <w:lsdException w:name="Light Shading Accent 3" w:uiPriority="60"/>
+    <w:lsdException w:name="Light List Accent 3" w:uiPriority="61"/>
+    <w:lsdException w:name="Light Grid Accent 3" w:uiPriority="62"/>
+    <w:lsdException w:name="Medium Shading 1 Accent 3" w:uiPriority="63"/>
+    <w:lsdException w:name="Medium Shading 2 Accent 3" w:uiPriority="64"/>
+    <w:lsdException w:name="Medium List 1 Accent 3" w:uiPriority="65"/>
+    <w:lsdException w:name="Medium List 2 Accent 3" w:uiPriority="66"/>
+    <w:lsdException w:name="Medium Grid 1 Accent 3" w:uiPriority="67"/>
+    <w:lsdException w:name="Medium Grid 2 Accent 3" w:uiPriority="68"/>
+    <w:lsdException w:name="Medium Grid 3 Accent 3" w:uiPriority="69"/>
+    <w:lsdException w:name="Dark List Accent 3" w:uiPriority="70"/>
+    <w:lsdException w:name="Colorful Shading Accent 3" w:uiPriority="71"/>
+    <w:lsdException w:name="Colorful List Accent 3" w:uiPriority="72"/>
+    <w:lsdException w:name="Colorful Grid Accent 3" w:uiPriority="73"/>
+    <w:lsdException w:name="Light Shading Accent 4" w:uiPriority="60"/>
+    <w:lsdException w:name="Light List Accent 4" w:uiPriority="61"/>
+    <w:lsdException w:name="Light Grid Accent 4" w:uiPriority="62"/>
+    <w:lsdException w:name="Medium Shading 1 Accent 4" w:uiPriority="63"/>
+    <w:lsdException w:name="Medium Shading 2 Accent 4" w:uiPriority="64"/>
+    <w:lsdException w:name="Medium List 1 Accent 4" w:uiPriority="65"/>
+    <w:lsdException w:name="Medium List 2 Accent 4" w:uiPriority="66"/>
+    <w:lsdException w:name="Medium Grid 1 Accent 4" w:uiPriority="67"/>
+    <w:lsdException w:name="Medium Grid 2 Accent 4" w:uiPriority="68"/>
+    <w:lsdException w:name="Medium Grid 3 Accent 4" w:uiPriority="69"/>
+    <w:lsdException w:name="Dark List Accent 4" w:uiPriority="70"/>
+    <w:lsdException w:name="Colorful Shading Accent 4" w:uiPriority="71"/>
+    <w:lsdException w:name="Colorful List Accent 4" w:uiPriority="72"/>
+    <w:lsdException w:name="Colorful Grid Accent 4" w:uiPriority="73"/>
+    <w:lsdException w:name="Light Shading Accent 5" w:uiPriority="60"/>
+    <w:lsdException w:name="Light List Accent 5" w:uiPriority="61"/>
+    <w:lsdException w:name="Light Grid Accent 5" w:uiPriority="62"/>
+    <w:lsdException w:name="Medium Shading 1 Accent 5" w:uiPriority="63"/>
+    <w:lsdException w:name="Medium Shading 2 Accent 5" w:uiPriority="64"/>
+    <w:lsdException w:name="Medium List 1 Accent 5" w:uiPriority="65"/>
+    <w:lsdException w:name="Medium List 2 Accent 5" w:uiPriority="66"/>
+    <w:lsdException w:name="Medium Grid 1 Accent 5" w:uiPriority="67"/>
+    <w:lsdException w:name="Medium Grid 2 Accent 5" w:uiPriority="68"/>
+    <w:lsdException w:name="Medium Grid 3 Accent 5" w:uiPriority="69"/>
+    <w:lsdException w:name="Dark List Accent 5" w:uiPriority="70"/>
+    <w:lsdException w:name="Colorful Shading Accent 5" w:uiPriority="71"/>
+    <w:lsdException w:name="Colorful List Accent 5" w:uiPriority="72"/>
+    <w:lsdException w:name="Colorful Grid Accent 5" w:uiPriority="73"/>
+    <w:lsdException w:name="Light Shading Accent 6" w:uiPriority="60"/>
+    <w:lsdException w:name="Light List Accent 6" w:uiPriority="61"/>
+    <w:lsdException w:name="Light Grid Accent 6" w:uiPriority="62"/>
+    <w:lsdException w:name="Medium Shading 1 Accent 6" w:uiPriority="63"/>
+    <w:lsdException w:name="Medium Shading 2 Accent 6" w:uiPriority="64"/>
+    <w:lsdException w:name="Medium List 1 Accent 6" w:uiPriority="65"/>
+    <w:lsdException w:name="Medium List 2 Accent 6" w:uiPriority="66"/>
+    <w:lsdException w:name="Medium Grid 1 Accent 6" w:uiPriority="67"/>
+    <w:lsdException w:name="Medium Grid 2 Accent 6" w:uiPriority="68"/>
+    <w:lsdException w:name="Medium Grid 3 Accent 6" w:uiPriority="69"/>
+    <w:lsdException w:name="Dark List Accent 6" w:uiPriority="70"/>
+    <w:lsdException w:name="Colorful Shading Accent 6" w:uiPriority="71"/>
+    <w:lsdException w:name="Colorful List Accent 6" w:uiPriority="72"/>
+    <w:lsdException w:name="Colorful Grid Accent 6" w:uiPriority="73"/>
+    <w:lsdException w:name="Subtle Emphasis" w:uiPriority="19" w:qFormat="1"/>
+    <w:lsdException w:name="Intense Emphasis" w:uiPriority="21" w:qFormat="1"/>
+    <w:lsdException w:name="Subtle Reference" w:uiPriority="31" w:qFormat="1"/>
+    <w:lsdException w:name="Intense Reference" w:uiPriority="32" w:qFormat="1"/>
+    <w:lsdException w:name="Book Title" w:uiPriority="33" w:qFormat="1"/>
+    <w:lsdException w:name="Bibliography" w:semiHidden="1" w:uiPriority="37" w:unhideWhenUsed="1"/>
+    <w:lsdException w:name="TOC Heading" w:semiHidden="1" w:uiPriority="39" w:unhideWhenUsed="1" w:qFormat="1"/>
+    <w:lsdException w:name="Plain Table 1" w:uiPriority="41"/>
+    <w:lsdException w:name="Plain Table 2" w:uiPriority="42"/>
+    <w:lsdException w:name="Plain Table 3" w:uiPriority="43"/>
+    <w:lsdException w:name="Plain Table 4" w:uiPriority="44"/>
+    <w:lsdException w:name="Plain Table 5" w:uiPriority="45"/>
+    <w:lsdException w:name="Grid Table Light" w:uiPriority="40"/>
+    <w:lsdException w:name="Grid Table 1 Light" w:uiPriority="46"/>
+    <w:lsdException w:name="Grid Table 2" w:uiPriority="47"/>
+    <w:lsdException w:name="Grid Table 3" w:uiPriority="48"/>
+    <w:lsdException w:name="Grid Table 4" w:uiPriority="49"/>
+    <w:lsdException w:name="Grid Table 5 Dark" w:uiPriority="50"/>
+    <w:lsdException w:name="Grid Table 6 Colorful" w:uiPriority="51"/>
+    <w:lsdException w:name="Grid Table 7 Colorful" w:uiPriority="52"/>
+    <w:lsdException w:name="Grid Table 1 Light Accent 1" w:uiPriority="46"/>
+    <w:lsdException w:name="Grid Table 2 Accent 1" w:uiPriority="47"/>
+    <w:lsdException w:name="Grid Table 3 Accent 1" w:uiPriority="48"/>
+    <w:lsdException w:name="Grid Table 4 Accent 1" w:uiPriority="49"/>
+    <w:lsdException w:name="Grid Table 5 Dark Accent 1" w:uiPriority="50"/>
+    <w:lsdException w:name="Grid Table 6 Colorful Accent 1" w:uiPriority="51"/>
+    <w:lsdException w:name="Grid Table 7 Colorful Accent 1" w:uiPriority="52"/>
+    <w:lsdException w:name="Grid Table 1 Light Accent 2" w:uiPriority="46"/>
+    <w:lsdException w:name="Grid Table 2 Accent 2" w:uiPriority="47"/>
+    <w:lsdException w:name="Grid Table 3 Accent 2" w:uiPriority="48"/>
+    <w:lsdException w:name="Grid Table 4 Accent 2" w:uiPriority="49"/>
+    <w:lsdException w:name="Grid Table 5 Dark Accent 2" w:uiPriority="50"/>
+    <w:lsdException w:name="Grid Table 6 Colorful Accent 2" w:uiPriority="51"/>
+    <w:lsdException w:name="Grid Table 7 Colorful Accent 2" w:uiPriority="52"/>
+    <w:lsdException w:name="Grid Table 1 Light Accent 3" w:uiPriority="46"/>
+    <w:lsdException w:name="Grid Table 2 Accent 3" w:uiPriority="47"/>
+    <w:lsdException w:name="Grid Table 3 Accent 3" w:uiPriority="48"/>
+    <w:lsdException w:name="Grid Table 4 Accent 3" w:uiPriority="49"/>
+    <w:lsdException w:name="Grid Table 5 Dark Accent 3" w:uiPriority="50"/>
+    <w:lsdException w:name="Grid Table 6 Colorful Accent 3" w:uiPriority="51"/>
+    <w:lsdException w:name="Grid Table 7 Colorful Accent 3" w:uiPriority="52"/>
+    <w:lsdException w:name="Grid Table 1 Light Accent 4" w:uiPriority="46"/>
+    <w:lsdException w:name="Grid Table 2 Accent 4" w:uiPriority="47"/>
+    <w:lsdException w:name="Grid Table 3 Accent 4" w:uiPriority="48"/>
+    <w:lsdException w:name="Grid Table 4 Accent 4" w:uiPriority="49"/>
+    <w:lsdException w:name="Grid Table 5 Dark Accent 4" w:uiPriority="50"/>
+    <w:lsdException w:name="Grid Table 6 Colorful Accent 4" w:uiPriority="51"/>
+    <w:lsdException w:name="Grid Table 7 Colorful Accent 4" w:uiPriority="52"/>
+    <w:lsdException w:name="Grid Table 1 Light Accent 5" w:uiPriority="46"/>
+    <w:lsdException w:name="Grid Table 2 Accent 5" w:uiPriority="47"/>
+    <w:lsdException w:name="Grid Table 3 Accent 5" w:uiPriority="48"/>
+    <w:lsdException w:name="Grid Table 4 Accent 5" w:uiPriority="49"/>
+    <w:lsdException w:name="Grid Table 5 Dark Accent 5" w:uiPriority="50"/>
+    <w:lsdException w:name="Grid Table 6 Colorful Accent 5" w:uiPriority="51"/>
+    <w:lsdException w:name="Grid Table 7 Colorful Accent 5" w:uiPriority="52"/>
+    <w:lsdException w:name="Grid Table 1 Light Accent 6" w:uiPriority="46"/>
+    <w:lsdException w:name="Grid Table 2 Accent 6" w:uiPriority="47"/>
+    <w:lsdException w:name="Grid Table 3 Accent 6" w:uiPriority="48"/>
+    <w:lsdException w:name="Grid Table 4 Accent 6" w:uiPriority="49"/>
+    <w:lsdException w:name="Grid Table 5 Dark Accent 6" w:uiPriority="50"/>
+    <w:lsdException w:name="Grid Table 6 Colorful Accent 6" w:uiPriority="51"/>
+    <w:lsdException w:name="Grid Table 7 Colorful Accent 6" w:uiPriority="52"/>
+    <w:lsdException w:name="List Table 1 Light" w:uiPriority="46"/>
+    <w:lsdException w:name="List Table 2" w:uiPriority="47"/>
+    <w:lsdException w:name="List Table 3" w:uiPriority="48"/>
+    <w:lsdException w:name="List Table 4" w:uiPriority="49"/>
+    <w:lsdException w:name="List Table 5 Dark" w:uiPriority="50"/>
+    <w:lsdException w:name="List Table 6 Colorful" w:uiPriority="51"/>
+    <w:lsdException w:name="List Table 7 Colorful" w:uiPriority="52"/>
+    <w:lsdException w:name="List Table 1 Light Accent 1" w:uiPriority="46"/>
+    <w:lsdException w:name="List Table 2 Accent 1" w:uiPriority="47"/>
+    <w:lsdException w:name="List Table 3 Accent 1" w:uiPriority="48"/>
+    <w:lsdException w:name="List Table 4 Accent 1" w:uiPriority="49"/>
+    <w:lsdException w:name="List Table 5 Dark Accent 1" w:uiPriority="50"/>
+    <w:lsdException w:name="List Table 6 Colorful Accent 1" w:uiPriority="51"/>
+    <w:lsdException w:name="List Table 7 Colorful Accent 1" w:uiPriority="52"/>
+    <w:lsdException w:name="List Table 1 Light Accent 2" w:uiPriority="46"/>
+    <w:lsdException w:name="List Table 2 Accent 2" w:uiPriority="47"/>
+    <w:lsdException w:name="List Table 3 Accent 2" w:uiPriority="48"/>
+    <w:lsdException w:name="List Table 4 Accent 2" w:uiPriority="49"/>
+    <w:lsdException w:name="List Table 5 Dark Accent 2" w:uiPriority="50"/>
+    <w:lsdException w:name="List Table 6 Colorful Accent 2" w:uiPriority="51"/>
+    <w:lsdException w:name="List Table 7 Colorful Accent 2" w:uiPriority="52"/>
+    <w:lsdException w:name="List Table 1 Light Accent 3" w:uiPriority="46"/>
+    <w:lsdException w:name="List Table 2 Accent 3" w:uiPriority="47"/>
+    <w:lsdException w:name="List Table 3 Accent 3" w:uiPriority="48"/>
+    <w:lsdException w:name="List Table 4 Accent 3" w:uiPriority="49"/>
+    <w:lsdException w:name="List Table 5 Dark Accent 3" w:uiPriority="50"/>
+    <w:lsdException w:name="List Table 6 Colorful Accent 3" w:uiPriority="51"/>
+    <w:lsdException w:name="List Table 7 Colorful Accent 3" w:uiPriority="52"/>
+    <w:lsdException w:name="List Table 1 Light Accent 4" w:uiPriority="46"/>
+    <w:lsdException w:name="List Table 2 Accent 4" w:uiPriority="47"/>
+    <w:lsdException w:name="List Table 3 Accent 4" w:uiPriority="48"/>
+    <w:lsdException w:name="List Table 4 Accent 4" w:uiPriority="49"/>
+    <w:lsdException w:name="List Table 5 Dark Accent 4" w:uiPriority="50"/>
+    <w:lsdException w:name="List Table 6 Colorful Accent 4" w:uiPriority="51"/>
+    <w:lsdException w:name="List Table 7 Colorful Accent 4" w:uiPriority="52"/>
+    <w:lsdException w:name="List Table 1 Light Accent 5" w:uiPriority="46"/>
+    <w:lsdException w:name="List Table 2 Accent 5" w:uiPriority="47"/>
+    <w:lsdException w:name="List Table 3 Accent 5" w:uiPriority="48"/>
+    <w:lsdException w:name="List Table 4 Accent 5" w:uiPriority="49"/>
+    <w:lsdException w:name="List Table 5 Dark Accent 5" w:uiPriority="50"/>
+    <w:lsdException w:name="List Table 6 Colorful Accent 5" w:uiPriority="51"/>
+    <w:lsdException w:name="List Table 7 Colorful Accent 5" w:uiPriority="52"/>
+    <w:lsdException w:name="List Table 1 Light Accent 6" w:uiPriority="46"/>
+    <w:lsdException w:name="List Table 2 Accent 6" w:uiPriority="47"/>
+    <w:lsdException w:name="List Table 3 Accent 6" w:uiPriority="48"/>
+    <w:lsdException w:name="List Table 4 Accent 6" w:uiPriority="49"/>
+    <w:lsdException w:name="List Table 5 Dark Accent 6" w:uiPriority="50"/>
+    <w:lsdException w:name="List Table 6 Colorful Accent 6" w:uiPriority="51"/>
+    <w:lsdException w:name="List Table 7 Colorful Accent 6" w:uiPriority="52"/>
   </w:latentStyles>
   <w:style w:type="paragraph" w:default="1" w:styleId="Normal">
     <w:name w:val="Normal"/>
@@ -5657,7 +5357,7 @@
 </file>
 
 <file path=customXml/itemProps1.xml><?xml version="1.0" encoding="utf-8"?>
-<ds:datastoreItem xmlns:ds="http://schemas.openxmlformats.org/officeDocument/2006/customXml" ds:itemID="{AD9AD5AB-D091-4FD9-94C5-F7B502C19939}">
+<ds:datastoreItem xmlns:ds="http://schemas.openxmlformats.org/officeDocument/2006/customXml" ds:itemID="{43447488-E224-4F8A-A5FA-844AB87DCF06}">
   <ds:schemaRefs>
     <ds:schemaRef ds:uri="http://schemas.openxmlformats.org/officeDocument/2006/bibliography"/>
   </ds:schemaRefs>

</xml_diff>